<commit_message>
The 'Functional Requirements' section has been modified in the ' TAWA_SoftwareRequirementSpecification_V1.0' document and 'TAWA_SystemRequirements'document has been modified
</commit_message>
<xml_diff>
--- a/TAWA_SoftwareRequirementSpecification_V1.0.docx
+++ b/TAWA_SoftwareRequirementSpecification_V1.0.docx
@@ -1,11 +1,11 @@
 
 <file path=word/document.xml><?xml version="1.0" encoding="utf-8"?>
-<w:document xmlns:ve="http://schemas.openxmlformats.org/markup-compatibility/2006" xmlns:o="urn:schemas-microsoft-com:office:office" xmlns:r="http://schemas.openxmlformats.org/officeDocument/2006/relationships" xmlns:m="http://schemas.openxmlformats.org/officeDocument/2006/math" xmlns:v="urn:schemas-microsoft-com:vml" xmlns:wp="http://schemas.openxmlformats.org/drawingml/2006/wordprocessingDrawing" xmlns:w10="urn:schemas-microsoft-com:office:word" xmlns:w="http://schemas.openxmlformats.org/wordprocessingml/2006/main" xmlns:wne="http://schemas.microsoft.com/office/word/2006/wordml" xmlns:a="http://schemas.openxmlformats.org/drawingml/2006/main" xmlns:pic="http://schemas.openxmlformats.org/drawingml/2006/picture" xml:space="preserve">
+<w:document xmlns:wpc="http://schemas.microsoft.com/office/word/2010/wordprocessingCanvas" xmlns:mc="http://schemas.openxmlformats.org/markup-compatibility/2006" xmlns:o="urn:schemas-microsoft-com:office:office" xmlns:r="http://schemas.openxmlformats.org/officeDocument/2006/relationships" xmlns:m="http://schemas.openxmlformats.org/officeDocument/2006/math" xmlns:v="urn:schemas-microsoft-com:vml" xmlns:wp14="http://schemas.microsoft.com/office/word/2010/wordprocessingDrawing" xmlns:wp="http://schemas.openxmlformats.org/drawingml/2006/wordprocessingDrawing" xmlns:w10="urn:schemas-microsoft-com:office:word" xmlns:w="http://schemas.openxmlformats.org/wordprocessingml/2006/main" xmlns:w14="http://schemas.microsoft.com/office/word/2010/wordml" xmlns:w15="http://schemas.microsoft.com/office/word/2012/wordml" xmlns:wpg="http://schemas.microsoft.com/office/word/2010/wordprocessingGroup" xmlns:wpi="http://schemas.microsoft.com/office/word/2010/wordprocessingInk" xmlns:wne="http://schemas.microsoft.com/office/word/2006/wordml" xmlns:wps="http://schemas.microsoft.com/office/word/2010/wordprocessingShape" mc:Ignorable="w14 w15 wp14">
   <w:body>
     <w:p>
       <w:pPr>
         <w:spacing w:before="70"/>
-        <w:ind w:left="1487" w:right="2669" w:firstLine="0"/>
+        <w:ind w:left="1487" w:right="2669"/>
         <w:jc w:val="center"/>
         <w:rPr>
           <w:rFonts w:ascii="Times New Roman"/>
@@ -32,8 +32,7 @@
     </w:p>
     <w:p>
       <w:pPr>
-        <w:spacing w:before="0"/>
-        <w:ind w:left="1491" w:right="2669" w:firstLine="0"/>
+        <w:ind w:left="1491" w:right="2669"/>
         <w:jc w:val="center"/>
         <w:rPr>
           <w:rFonts w:ascii="Times New Roman"/>
@@ -63,8 +62,8 @@
     </w:p>
     <w:p>
       <w:pPr>
-        <w:spacing w:line="322" w:lineRule="exact" w:before="1"/>
-        <w:ind w:left="1489" w:right="2669" w:firstLine="0"/>
+        <w:spacing w:before="1" w:line="322" w:lineRule="exact"/>
+        <w:ind w:left="1489" w:right="2669"/>
         <w:jc w:val="center"/>
         <w:rPr>
           <w:rFonts w:ascii="Times New Roman"/>
@@ -77,7 +76,7 @@
           <w:b/>
           <w:sz w:val="28"/>
         </w:rPr>
-        <w:t>Version </w:t>
+        <w:t xml:space="preserve">Version </w:t>
       </w:r>
       <w:r>
         <w:rPr>
@@ -89,8 +88,7 @@
     </w:p>
     <w:p>
       <w:pPr>
-        <w:spacing w:before="0"/>
-        <w:ind w:left="1487" w:right="2669" w:firstLine="0"/>
+        <w:ind w:left="1487" w:right="2669"/>
         <w:jc w:val="center"/>
         <w:rPr>
           <w:rFonts w:ascii="Times New Roman"/>
@@ -103,7 +101,7 @@
           <w:b/>
           <w:sz w:val="28"/>
         </w:rPr>
-        <w:t>Status: </w:t>
+        <w:t xml:space="preserve">Status: </w:t>
       </w:r>
       <w:r>
         <w:rPr>
@@ -166,7 +164,6 @@
         <w:jc w:val="center"/>
       </w:pPr>
       <w:r>
-        <w:rPr/>
         <w:t>Prepared by:</w:t>
       </w:r>
     </w:p>
@@ -215,17 +212,17 @@
     </w:p>
     <w:p>
       <w:pPr>
-        <w:spacing w:after="0"/>
         <w:jc w:val="center"/>
         <w:rPr>
           <w:rFonts w:ascii="Times New Roman"/>
         </w:rPr>
         <w:sectPr>
-          <w:footerReference w:type="default" r:id="rId5"/>
+          <w:footerReference w:type="default" r:id="rId7"/>
           <w:type w:val="continuous"/>
           <w:pgSz w:w="11910" w:h="16840"/>
-          <w:pgMar w:footer="938" w:top="1580" w:bottom="1120" w:left="1220" w:right="40"/>
+          <w:pgMar w:top="1580" w:right="40" w:bottom="1120" w:left="1220" w:header="720" w:footer="938" w:gutter="0"/>
           <w:pgNumType w:start="1"/>
+          <w:cols w:space="720"/>
         </w:sectPr>
       </w:pPr>
     </w:p>
@@ -246,38 +243,36 @@
         <w:ind w:left="220" w:firstLine="0"/>
       </w:pPr>
       <w:r>
-        <w:rPr/>
         <w:t>Table of Contents</w:t>
       </w:r>
     </w:p>
     <w:sdt>
       <w:sdtPr>
+        <w:id w:val="-2101170505"/>
         <w:docPartObj>
           <w:docPartGallery w:val="Table of Contents"/>
           <w:docPartUnique/>
         </w:docPartObj>
       </w:sdtPr>
-      <w:sdtEndPr/>
       <w:sdtContent>
         <w:p>
           <w:pPr>
             <w:pStyle w:val="TOC3"/>
             <w:numPr>
               <w:ilvl w:val="0"/>
-              <w:numId w:val="1"/>
+              <w:numId w:val="4"/>
             </w:numPr>
             <w:tabs>
-              <w:tab w:pos="581" w:val="left" w:leader="none"/>
-              <w:tab w:pos="9109" w:val="left" w:leader="none"/>
+              <w:tab w:val="left" w:pos="581"/>
+              <w:tab w:val="left" w:pos="9109"/>
             </w:tabs>
-            <w:spacing w:line="319" w:lineRule="exact" w:before="239" w:after="0"/>
-            <w:ind w:left="580" w:right="0" w:hanging="361"/>
-            <w:jc w:val="left"/>
+            <w:spacing w:before="239" w:line="319" w:lineRule="exact"/>
           </w:pPr>
-          <w:hyperlink w:history="true" w:anchor="_TOC_250012">
-            <w:r>
-              <w:rPr/>
+          <w:hyperlink w:anchor="_TOC_250012" w:history="1">
+            <w:r>
               <w:t>Introduction</w:t>
+            </w:r>
+            <w:r>
               <w:tab/>
               <w:t>4</w:t>
             </w:r>
@@ -288,41 +283,38 @@
             <w:pStyle w:val="TOC4"/>
             <w:numPr>
               <w:ilvl w:val="1"/>
-              <w:numId w:val="1"/>
+              <w:numId w:val="4"/>
             </w:numPr>
             <w:tabs>
-              <w:tab w:pos="1180" w:val="left" w:leader="none"/>
-              <w:tab w:pos="1181" w:val="left" w:leader="none"/>
-              <w:tab w:pos="9079" w:val="left" w:leader="dot"/>
+              <w:tab w:val="left" w:pos="1180"/>
+              <w:tab w:val="left" w:pos="1181"/>
+              <w:tab w:val="left" w:leader="dot" w:pos="9079"/>
             </w:tabs>
-            <w:spacing w:line="319" w:lineRule="exact" w:before="0" w:after="0"/>
-            <w:ind w:left="1181" w:right="0" w:hanging="692"/>
-            <w:jc w:val="left"/>
+            <w:spacing w:line="319" w:lineRule="exact"/>
           </w:pPr>
-          <w:hyperlink w:history="true" w:anchor="_TOC_250011">
-            <w:r>
-              <w:rPr/>
+          <w:hyperlink w:anchor="_TOC_250011" w:history="1">
+            <w:r>
               <w:t>Purpose of</w:t>
             </w:r>
             <w:r>
               <w:rPr>
                 <w:spacing w:val="-8"/>
               </w:rPr>
-              <w:t> </w:t>
-            </w:r>
-            <w:r>
-              <w:rPr/>
+              <w:t xml:space="preserve"> </w:t>
+            </w:r>
+            <w:r>
               <w:t>this</w:t>
             </w:r>
             <w:r>
               <w:rPr>
                 <w:spacing w:val="3"/>
               </w:rPr>
-              <w:t> </w:t>
-            </w:r>
-            <w:r>
-              <w:rPr/>
+              <w:t xml:space="preserve"> </w:t>
+            </w:r>
+            <w:r>
               <w:t>document</w:t>
+            </w:r>
+            <w:r>
               <w:tab/>
               <w:t>4</w:t>
             </w:r>
@@ -333,41 +325,37 @@
             <w:pStyle w:val="TOC4"/>
             <w:numPr>
               <w:ilvl w:val="1"/>
-              <w:numId w:val="1"/>
+              <w:numId w:val="4"/>
             </w:numPr>
             <w:tabs>
-              <w:tab w:pos="1180" w:val="left" w:leader="none"/>
-              <w:tab w:pos="1181" w:val="left" w:leader="none"/>
-              <w:tab w:pos="9080" w:val="left" w:leader="dot"/>
+              <w:tab w:val="left" w:pos="1180"/>
+              <w:tab w:val="left" w:pos="1181"/>
+              <w:tab w:val="left" w:leader="dot" w:pos="9080"/>
             </w:tabs>
-            <w:spacing w:line="322" w:lineRule="exact" w:before="0" w:after="0"/>
-            <w:ind w:left="1181" w:right="0" w:hanging="692"/>
-            <w:jc w:val="left"/>
           </w:pPr>
-          <w:hyperlink w:history="true" w:anchor="_TOC_250010">
-            <w:r>
-              <w:rPr/>
+          <w:hyperlink w:anchor="_TOC_250010" w:history="1">
+            <w:r>
               <w:t>Scope of</w:t>
             </w:r>
             <w:r>
               <w:rPr>
                 <w:spacing w:val="-9"/>
               </w:rPr>
-              <w:t> </w:t>
-            </w:r>
-            <w:r>
-              <w:rPr/>
+              <w:t xml:space="preserve"> </w:t>
+            </w:r>
+            <w:r>
               <w:t>this</w:t>
             </w:r>
             <w:r>
               <w:rPr>
                 <w:spacing w:val="-1"/>
               </w:rPr>
-              <w:t> </w:t>
-            </w:r>
-            <w:r>
-              <w:rPr/>
+              <w:t xml:space="preserve"> </w:t>
+            </w:r>
+            <w:r>
               <w:t>document</w:t>
+            </w:r>
+            <w:r>
               <w:tab/>
               <w:t>4</w:t>
             </w:r>
@@ -378,21 +366,20 @@
             <w:pStyle w:val="TOC4"/>
             <w:numPr>
               <w:ilvl w:val="1"/>
-              <w:numId w:val="1"/>
+              <w:numId w:val="4"/>
             </w:numPr>
             <w:tabs>
-              <w:tab w:pos="1180" w:val="left" w:leader="none"/>
-              <w:tab w:pos="1181" w:val="left" w:leader="none"/>
-              <w:tab w:pos="9080" w:val="left" w:leader="dot"/>
+              <w:tab w:val="left" w:pos="1180"/>
+              <w:tab w:val="left" w:pos="1181"/>
+              <w:tab w:val="left" w:leader="dot" w:pos="9080"/>
             </w:tabs>
-            <w:spacing w:line="240" w:lineRule="auto" w:before="0" w:after="0"/>
-            <w:ind w:left="1181" w:right="0" w:hanging="692"/>
-            <w:jc w:val="left"/>
+            <w:spacing w:line="240" w:lineRule="auto"/>
           </w:pPr>
-          <w:hyperlink w:history="true" w:anchor="_TOC_250009">
-            <w:r>
-              <w:rPr/>
+          <w:hyperlink w:anchor="_TOC_250009" w:history="1">
+            <w:r>
               <w:t>Overview</w:t>
+            </w:r>
+            <w:r>
               <w:tab/>
               <w:t>4</w:t>
             </w:r>
@@ -403,30 +390,27 @@
             <w:pStyle w:val="TOC3"/>
             <w:numPr>
               <w:ilvl w:val="0"/>
-              <w:numId w:val="1"/>
+              <w:numId w:val="4"/>
             </w:numPr>
             <w:tabs>
-              <w:tab w:pos="581" w:val="left" w:leader="none"/>
-              <w:tab w:pos="9094" w:val="left" w:leader="none"/>
+              <w:tab w:val="left" w:pos="581"/>
+              <w:tab w:val="left" w:pos="9094"/>
             </w:tabs>
-            <w:spacing w:line="240" w:lineRule="auto" w:before="62" w:after="0"/>
-            <w:ind w:left="580" w:right="0" w:hanging="361"/>
-            <w:jc w:val="left"/>
           </w:pPr>
-          <w:hyperlink w:history="true" w:anchor="_TOC_250008">
-            <w:r>
-              <w:rPr/>
+          <w:hyperlink w:anchor="_TOC_250008" w:history="1">
+            <w:r>
               <w:t>General</w:t>
             </w:r>
             <w:r>
               <w:rPr>
                 <w:spacing w:val="-3"/>
               </w:rPr>
-              <w:t> </w:t>
-            </w:r>
-            <w:r>
-              <w:rPr/>
+              <w:t xml:space="preserve"> </w:t>
+            </w:r>
+            <w:r>
               <w:t>Description</w:t>
+            </w:r>
+            <w:r>
               <w:tab/>
               <w:t>4</w:t>
             </w:r>
@@ -437,31 +421,28 @@
             <w:pStyle w:val="TOC4"/>
             <w:numPr>
               <w:ilvl w:val="1"/>
-              <w:numId w:val="1"/>
+              <w:numId w:val="4"/>
             </w:numPr>
             <w:tabs>
-              <w:tab w:pos="1180" w:val="left" w:leader="none"/>
-              <w:tab w:pos="1181" w:val="left" w:leader="none"/>
-              <w:tab w:pos="9113" w:val="left" w:leader="dot"/>
+              <w:tab w:val="left" w:pos="1180"/>
+              <w:tab w:val="left" w:pos="1181"/>
+              <w:tab w:val="left" w:leader="dot" w:pos="9113"/>
             </w:tabs>
-            <w:spacing w:line="322" w:lineRule="exact" w:before="0" w:after="0"/>
-            <w:ind w:left="1181" w:right="0" w:hanging="692"/>
-            <w:jc w:val="left"/>
           </w:pPr>
-          <w:hyperlink w:history="true" w:anchor="_TOC_250007">
-            <w:r>
-              <w:rPr/>
+          <w:hyperlink w:anchor="_TOC_250007" w:history="1">
+            <w:r>
               <w:t>Product</w:t>
             </w:r>
             <w:r>
               <w:rPr>
                 <w:spacing w:val="-2"/>
               </w:rPr>
-              <w:t> </w:t>
-            </w:r>
-            <w:r>
-              <w:rPr/>
+              <w:t xml:space="preserve"> </w:t>
+            </w:r>
+            <w:r>
               <w:t>Functions</w:t>
+            </w:r>
+            <w:r>
               <w:tab/>
               <w:t>4</w:t>
             </w:r>
@@ -472,31 +453,28 @@
             <w:pStyle w:val="TOC4"/>
             <w:numPr>
               <w:ilvl w:val="1"/>
-              <w:numId w:val="1"/>
+              <w:numId w:val="4"/>
             </w:numPr>
             <w:tabs>
-              <w:tab w:pos="1180" w:val="left" w:leader="none"/>
-              <w:tab w:pos="1181" w:val="left" w:leader="none"/>
-              <w:tab w:pos="9051" w:val="left" w:leader="dot"/>
+              <w:tab w:val="left" w:pos="1180"/>
+              <w:tab w:val="left" w:pos="1181"/>
+              <w:tab w:val="left" w:leader="dot" w:pos="9051"/>
             </w:tabs>
-            <w:spacing w:line="322" w:lineRule="exact" w:before="0" w:after="0"/>
-            <w:ind w:left="1181" w:right="0" w:hanging="692"/>
-            <w:jc w:val="left"/>
           </w:pPr>
-          <w:hyperlink w:history="true" w:anchor="_TOC_250006">
-            <w:r>
-              <w:rPr/>
+          <w:hyperlink w:anchor="_TOC_250006" w:history="1">
+            <w:r>
               <w:t>User</w:t>
             </w:r>
             <w:r>
               <w:rPr>
                 <w:spacing w:val="-5"/>
               </w:rPr>
-              <w:t> </w:t>
-            </w:r>
-            <w:r>
-              <w:rPr/>
+              <w:t xml:space="preserve"> </w:t>
+            </w:r>
+            <w:r>
               <w:t>Characteristics</w:t>
+            </w:r>
+            <w:r>
               <w:tab/>
               <w:t>5</w:t>
             </w:r>
@@ -507,31 +485,29 @@
             <w:pStyle w:val="TOC4"/>
             <w:numPr>
               <w:ilvl w:val="1"/>
-              <w:numId w:val="1"/>
+              <w:numId w:val="4"/>
             </w:numPr>
             <w:tabs>
-              <w:tab w:pos="1180" w:val="left" w:leader="none"/>
-              <w:tab w:pos="1181" w:val="left" w:leader="none"/>
-              <w:tab w:pos="9089" w:val="left" w:leader="dot"/>
+              <w:tab w:val="left" w:pos="1180"/>
+              <w:tab w:val="left" w:pos="1181"/>
+              <w:tab w:val="left" w:leader="dot" w:pos="9089"/>
             </w:tabs>
-            <w:spacing w:line="240" w:lineRule="auto" w:before="0" w:after="0"/>
-            <w:ind w:left="1181" w:right="0" w:hanging="692"/>
-            <w:jc w:val="left"/>
+            <w:spacing w:line="240" w:lineRule="auto"/>
           </w:pPr>
-          <w:hyperlink w:history="true" w:anchor="_TOC_250005">
-            <w:r>
-              <w:rPr/>
+          <w:hyperlink w:anchor="_TOC_250005" w:history="1">
+            <w:r>
               <w:t>General</w:t>
             </w:r>
             <w:r>
               <w:rPr>
                 <w:spacing w:val="-7"/>
               </w:rPr>
-              <w:t> </w:t>
-            </w:r>
-            <w:r>
-              <w:rPr/>
+              <w:t xml:space="preserve"> </w:t>
+            </w:r>
+            <w:r>
               <w:t>Constraints</w:t>
+            </w:r>
+            <w:r>
               <w:tab/>
               <w:t>5</w:t>
             </w:r>
@@ -542,30 +518,29 @@
             <w:pStyle w:val="TOC1"/>
             <w:numPr>
               <w:ilvl w:val="0"/>
-              <w:numId w:val="1"/>
+              <w:numId w:val="4"/>
             </w:numPr>
             <w:tabs>
-              <w:tab w:pos="581" w:val="left" w:leader="none"/>
-              <w:tab w:pos="8869" w:val="left" w:leader="none"/>
+              <w:tab w:val="left" w:pos="581"/>
+              <w:tab w:val="left" w:pos="8869"/>
             </w:tabs>
-            <w:spacing w:line="240" w:lineRule="auto" w:before="62" w:after="0"/>
-            <w:ind w:left="580" w:right="1417" w:hanging="581"/>
+            <w:ind w:right="1417" w:hanging="581"/>
             <w:jc w:val="right"/>
           </w:pPr>
-          <w:hyperlink w:history="true" w:anchor="_TOC_250004">
-            <w:r>
-              <w:rPr/>
+          <w:hyperlink w:anchor="_TOC_250004" w:history="1">
+            <w:r>
               <w:t>Functional</w:t>
             </w:r>
             <w:r>
               <w:rPr>
                 <w:spacing w:val="-4"/>
               </w:rPr>
-              <w:t> </w:t>
-            </w:r>
-            <w:r>
-              <w:rPr/>
+              <w:t xml:space="preserve"> </w:t>
+            </w:r>
+            <w:r>
               <w:t>Requirements</w:t>
+            </w:r>
+            <w:r>
               <w:tab/>
             </w:r>
             <w:r>
@@ -581,30 +556,29 @@
             <w:pStyle w:val="TOC1"/>
             <w:numPr>
               <w:ilvl w:val="0"/>
-              <w:numId w:val="1"/>
+              <w:numId w:val="4"/>
             </w:numPr>
             <w:tabs>
-              <w:tab w:pos="581" w:val="left" w:leader="none"/>
-              <w:tab w:pos="8874" w:val="left" w:leader="none"/>
+              <w:tab w:val="left" w:pos="581"/>
+              <w:tab w:val="left" w:pos="8874"/>
             </w:tabs>
-            <w:spacing w:line="240" w:lineRule="auto" w:before="62" w:after="0"/>
-            <w:ind w:left="580" w:right="1412" w:hanging="581"/>
+            <w:ind w:hanging="581"/>
             <w:jc w:val="right"/>
           </w:pPr>
-          <w:hyperlink w:history="true" w:anchor="_TOC_250003">
-            <w:r>
-              <w:rPr/>
+          <w:hyperlink w:anchor="_TOC_250003" w:history="1">
+            <w:r>
               <w:t>Interface</w:t>
             </w:r>
             <w:r>
               <w:rPr>
                 <w:spacing w:val="-6"/>
               </w:rPr>
-              <w:t> </w:t>
-            </w:r>
-            <w:r>
-              <w:rPr/>
+              <w:t xml:space="preserve"> </w:t>
+            </w:r>
+            <w:r>
               <w:t>Requirements</w:t>
+            </w:r>
+            <w:r>
               <w:tab/>
             </w:r>
             <w:r>
@@ -620,31 +594,30 @@
             <w:pStyle w:val="TOC2"/>
             <w:numPr>
               <w:ilvl w:val="1"/>
-              <w:numId w:val="1"/>
+              <w:numId w:val="4"/>
             </w:numPr>
             <w:tabs>
-              <w:tab w:pos="632" w:val="left" w:leader="none"/>
-              <w:tab w:pos="633" w:val="left" w:leader="none"/>
-              <w:tab w:pos="8498" w:val="left" w:leader="dot"/>
+              <w:tab w:val="left" w:pos="632"/>
+              <w:tab w:val="left" w:pos="633"/>
+              <w:tab w:val="left" w:leader="dot" w:pos="8498"/>
             </w:tabs>
-            <w:spacing w:line="240" w:lineRule="auto" w:before="53" w:after="0"/>
-            <w:ind w:left="1213" w:right="1428" w:hanging="1214"/>
+            <w:ind w:left="1213" w:hanging="1214"/>
             <w:jc w:val="right"/>
           </w:pPr>
-          <w:hyperlink w:history="true" w:anchor="_TOC_250002">
-            <w:r>
-              <w:rPr/>
+          <w:hyperlink w:anchor="_TOC_250002" w:history="1">
+            <w:r>
               <w:t>User</w:t>
             </w:r>
             <w:r>
               <w:rPr>
                 <w:spacing w:val="-6"/>
               </w:rPr>
-              <w:t> </w:t>
-            </w:r>
-            <w:r>
-              <w:rPr/>
+              <w:t xml:space="preserve"> </w:t>
+            </w:r>
+            <w:r>
               <w:t>Interfaces</w:t>
+            </w:r>
+            <w:r>
               <w:tab/>
             </w:r>
             <w:r>
@@ -660,21 +633,20 @@
             <w:pStyle w:val="TOC5"/>
             <w:numPr>
               <w:ilvl w:val="2"/>
-              <w:numId w:val="1"/>
+              <w:numId w:val="4"/>
             </w:numPr>
             <w:tabs>
-              <w:tab w:pos="1986" w:val="left" w:leader="none"/>
-              <w:tab w:pos="1987" w:val="left" w:leader="none"/>
-              <w:tab w:pos="9065" w:val="left" w:leader="dot"/>
+              <w:tab w:val="left" w:pos="1986"/>
+              <w:tab w:val="left" w:pos="1987"/>
+              <w:tab w:val="left" w:leader="dot" w:pos="9065"/>
             </w:tabs>
-            <w:spacing w:line="240" w:lineRule="auto" w:before="62" w:after="0"/>
-            <w:ind w:left="1986" w:right="0" w:hanging="773"/>
-            <w:jc w:val="left"/>
+            <w:ind w:hanging="773"/>
           </w:pPr>
-          <w:hyperlink w:history="true" w:anchor="_TOC_250001">
-            <w:r>
-              <w:rPr/>
+          <w:hyperlink w:anchor="_TOC_250001" w:history="1">
+            <w:r>
               <w:t>GUI</w:t>
+            </w:r>
+            <w:r>
               <w:tab/>
               <w:t>7</w:t>
             </w:r>
@@ -685,30 +657,27 @@
             <w:pStyle w:val="TOC3"/>
             <w:numPr>
               <w:ilvl w:val="0"/>
-              <w:numId w:val="1"/>
+              <w:numId w:val="4"/>
             </w:numPr>
             <w:tabs>
-              <w:tab w:pos="581" w:val="left" w:leader="none"/>
-              <w:tab w:pos="9118" w:val="left" w:leader="none"/>
+              <w:tab w:val="left" w:pos="581"/>
+              <w:tab w:val="left" w:pos="9118"/>
             </w:tabs>
-            <w:spacing w:line="240" w:lineRule="auto" w:before="62" w:after="0"/>
-            <w:ind w:left="580" w:right="0" w:hanging="361"/>
-            <w:jc w:val="left"/>
           </w:pPr>
-          <w:hyperlink w:history="true" w:anchor="_TOC_250000">
-            <w:r>
-              <w:rPr/>
+          <w:hyperlink w:anchor="_TOC_250000" w:history="1">
+            <w:r>
               <w:t>Non-Functional</w:t>
             </w:r>
             <w:r>
               <w:rPr>
                 <w:spacing w:val="-6"/>
               </w:rPr>
-              <w:t> </w:t>
-            </w:r>
-            <w:r>
-              <w:rPr/>
+              <w:t xml:space="preserve"> </w:t>
+            </w:r>
+            <w:r>
               <w:t>Requirements</w:t>
+            </w:r>
+            <w:r>
               <w:tab/>
               <w:t>7</w:t>
             </w:r>
@@ -718,19 +687,17 @@
     </w:sdt>
     <w:p>
       <w:pPr>
-        <w:spacing w:after="0" w:line="240" w:lineRule="auto"/>
-        <w:jc w:val="left"/>
         <w:sectPr>
           <w:pgSz w:w="11910" w:h="16840"/>
-          <w:pgMar w:header="0" w:footer="938" w:top="1580" w:bottom="1200" w:left="1220" w:right="40"/>
+          <w:pgMar w:top="1580" w:right="40" w:bottom="1200" w:left="1220" w:header="0" w:footer="938" w:gutter="0"/>
+          <w:cols w:space="720"/>
         </w:sectPr>
       </w:pPr>
     </w:p>
     <w:p>
       <w:pPr>
         <w:spacing w:before="257"/>
-        <w:ind w:left="220" w:right="0" w:firstLine="0"/>
-        <w:jc w:val="left"/>
+        <w:ind w:left="220"/>
         <w:rPr>
           <w:rFonts w:ascii="Times New Roman"/>
           <w:b/>
@@ -743,6 +710,7 @@
           <w:b/>
           <w:sz w:val="44"/>
         </w:rPr>
+        <w:lastRenderedPageBreak/>
         <w:t>Revision History</w:t>
       </w:r>
     </w:p>
@@ -760,7 +728,6 @@
     <w:tbl>
       <w:tblPr>
         <w:tblW w:w="0" w:type="auto"/>
-        <w:jc w:val="left"/>
         <w:tblInd w:w="345" w:type="dxa"/>
         <w:tblBorders>
           <w:top w:val="single" w:sz="4" w:space="0" w:color="000000"/>
@@ -772,12 +739,10 @@
         </w:tblBorders>
         <w:tblLayout w:type="fixed"/>
         <w:tblCellMar>
-          <w:top w:w="0" w:type="dxa"/>
           <w:left w:w="0" w:type="dxa"/>
-          <w:bottom w:w="0" w:type="dxa"/>
           <w:right w:w="0" w:type="dxa"/>
         </w:tblCellMar>
-        <w:tblLook w:val="01E0"/>
+        <w:tblLook w:val="01E0" w:firstRow="1" w:lastRow="1" w:firstColumn="1" w:lastColumn="1" w:noHBand="0" w:noVBand="0"/>
       </w:tblPr>
       <w:tblGrid>
         <w:gridCol w:w="1501"/>
@@ -789,7 +754,7 @@
       </w:tblGrid>
       <w:tr>
         <w:trPr>
-          <w:trHeight w:val="724" w:hRule="atLeast"/>
+          <w:trHeight w:val="724"/>
         </w:trPr>
         <w:tc>
           <w:tcPr>
@@ -854,7 +819,7 @@
           <w:p>
             <w:pPr>
               <w:pStyle w:val="TableParagraph"/>
-              <w:spacing w:line="242" w:lineRule="auto" w:before="36"/>
+              <w:spacing w:before="36" w:line="242" w:lineRule="auto"/>
               <w:ind w:left="114"/>
               <w:rPr>
                 <w:b/>
@@ -908,7 +873,7 @@
           <w:p>
             <w:pPr>
               <w:pStyle w:val="TableParagraph"/>
-              <w:spacing w:line="242" w:lineRule="auto" w:before="36"/>
+              <w:spacing w:before="36" w:line="242" w:lineRule="auto"/>
               <w:ind w:left="571" w:right="88" w:hanging="452"/>
               <w:rPr>
                 <w:b/>
@@ -952,7 +917,7 @@
       </w:tr>
       <w:tr>
         <w:trPr>
-          <w:trHeight w:val="402" w:hRule="atLeast"/>
+          <w:trHeight w:val="402"/>
         </w:trPr>
         <w:tc>
           <w:tcPr>
@@ -1098,7 +1063,7 @@
       </w:tr>
       <w:tr>
         <w:trPr>
-          <w:trHeight w:val="330" w:hRule="atLeast"/>
+          <w:trHeight w:val="330"/>
         </w:trPr>
         <w:tc>
           <w:tcPr>
@@ -1113,6 +1078,7 @@
               <w:pStyle w:val="TableParagraph"/>
               <w:spacing w:before="0"/>
               <w:ind w:left="0"/>
+              <w:jc w:val="center"/>
               <w:rPr>
                 <w:sz w:val="24"/>
               </w:rPr>
@@ -1222,13 +1188,13 @@
     </w:tbl>
     <w:p>
       <w:pPr>
-        <w:spacing w:after="0"/>
         <w:rPr>
           <w:sz w:val="24"/>
         </w:rPr>
         <w:sectPr>
           <w:pgSz w:w="11910" w:h="16840"/>
-          <w:pgMar w:header="0" w:footer="938" w:top="1580" w:bottom="1200" w:left="1220" w:right="40"/>
+          <w:pgMar w:top="1580" w:right="40" w:bottom="1200" w:left="1220" w:header="0" w:footer="938" w:gutter="0"/>
+          <w:cols w:space="720"/>
         </w:sectPr>
       </w:pPr>
     </w:p>
@@ -1258,20 +1224,17 @@
         <w:pStyle w:val="Heading1"/>
         <w:numPr>
           <w:ilvl w:val="0"/>
-          <w:numId w:val="2"/>
+          <w:numId w:val="3"/>
         </w:numPr>
         <w:tabs>
-          <w:tab w:pos="940" w:val="left" w:leader="none"/>
-          <w:tab w:pos="941" w:val="left" w:leader="none"/>
+          <w:tab w:val="left" w:pos="940"/>
+          <w:tab w:val="left" w:pos="941"/>
         </w:tabs>
-        <w:spacing w:line="240" w:lineRule="auto" w:before="83" w:after="0"/>
-        <w:ind w:left="941" w:right="0" w:hanging="721"/>
-        <w:jc w:val="left"/>
-      </w:pPr>
-      <w:bookmarkStart w:name="_TOC_250012" w:id="1"/>
-      <w:bookmarkEnd w:id="1"/>
-      <w:r>
-        <w:rPr/>
+        <w:spacing w:before="83"/>
+      </w:pPr>
+      <w:bookmarkStart w:id="0" w:name="_TOC_250012"/>
+      <w:bookmarkEnd w:id="0"/>
+      <w:r>
         <w:t>Introduction</w:t>
       </w:r>
     </w:p>
@@ -1280,40 +1243,35 @@
         <w:pStyle w:val="Heading2"/>
         <w:numPr>
           <w:ilvl w:val="1"/>
-          <w:numId w:val="2"/>
+          <w:numId w:val="3"/>
         </w:numPr>
         <w:tabs>
-          <w:tab w:pos="940" w:val="left" w:leader="none"/>
-          <w:tab w:pos="941" w:val="left" w:leader="none"/>
+          <w:tab w:val="left" w:pos="940"/>
+          <w:tab w:val="left" w:pos="941"/>
         </w:tabs>
-        <w:spacing w:line="240" w:lineRule="auto" w:before="277" w:after="0"/>
-        <w:ind w:left="941" w:right="0" w:hanging="721"/>
-        <w:jc w:val="left"/>
-      </w:pPr>
-      <w:bookmarkStart w:name="_TOC_250011" w:id="2"/>
-      <w:r>
-        <w:rPr/>
-        <w:t>Purpose </w:t>
+        <w:spacing w:before="277"/>
+      </w:pPr>
+      <w:bookmarkStart w:id="1" w:name="_TOC_250011"/>
+      <w:r>
+        <w:t xml:space="preserve">Purpose </w:t>
       </w:r>
       <w:r>
         <w:rPr>
           <w:spacing w:val="-3"/>
         </w:rPr>
-        <w:t>of </w:t>
-      </w:r>
-      <w:r>
-        <w:rPr/>
+        <w:t xml:space="preserve">of </w:t>
+      </w:r>
+      <w:r>
         <w:t>this</w:t>
       </w:r>
       <w:r>
         <w:rPr>
           <w:spacing w:val="17"/>
         </w:rPr>
-        <w:t> </w:t>
-      </w:r>
-      <w:bookmarkEnd w:id="2"/>
-      <w:r>
-        <w:rPr/>
+        <w:t xml:space="preserve"> </w:t>
+      </w:r>
+      <w:bookmarkEnd w:id="1"/>
+      <w:r>
         <w:t>document:</w:t>
       </w:r>
     </w:p>
@@ -1334,7 +1292,6 @@
         <w:ind w:left="220" w:right="1439"/>
       </w:pPr>
       <w:r>
-        <w:rPr/>
         <w:t>The purpose of this Software Requirements Specification (SRS) document is to provide a complete description of both the purpose and functionality of the software system that is to be developed. This document includes the details of the systems requirements. The main intended audience for this SRS is the customer for whom the system is to be implemented. However, this document may also be helpful to others, such as developers who might be trying to understand the interactions of the system. The tone of the document is fairly technical, but the goal is to depict the system at a high enough level such that it can be understood by domain experts as well as developers.</w:t>
       </w:r>
     </w:p>
@@ -1352,40 +1309,35 @@
         <w:pStyle w:val="Heading2"/>
         <w:numPr>
           <w:ilvl w:val="1"/>
-          <w:numId w:val="2"/>
+          <w:numId w:val="3"/>
         </w:numPr>
         <w:tabs>
-          <w:tab w:pos="940" w:val="left" w:leader="none"/>
-          <w:tab w:pos="941" w:val="left" w:leader="none"/>
+          <w:tab w:val="left" w:pos="940"/>
+          <w:tab w:val="left" w:pos="941"/>
         </w:tabs>
-        <w:spacing w:line="240" w:lineRule="auto" w:before="1" w:after="0"/>
-        <w:ind w:left="941" w:right="0" w:hanging="721"/>
-        <w:jc w:val="left"/>
-      </w:pPr>
-      <w:bookmarkStart w:name="_TOC_250010" w:id="3"/>
-      <w:r>
-        <w:rPr/>
-        <w:t>Scope </w:t>
+        <w:spacing w:before="1"/>
+      </w:pPr>
+      <w:bookmarkStart w:id="2" w:name="_TOC_250010"/>
+      <w:r>
+        <w:t xml:space="preserve">Scope </w:t>
       </w:r>
       <w:r>
         <w:rPr>
           <w:spacing w:val="-3"/>
         </w:rPr>
-        <w:t>of </w:t>
-      </w:r>
-      <w:r>
-        <w:rPr/>
+        <w:t xml:space="preserve">of </w:t>
+      </w:r>
+      <w:r>
         <w:t>this</w:t>
       </w:r>
       <w:r>
         <w:rPr>
           <w:spacing w:val="15"/>
         </w:rPr>
-        <w:t> </w:t>
-      </w:r>
-      <w:bookmarkEnd w:id="3"/>
-      <w:r>
-        <w:rPr/>
+        <w:t xml:space="preserve"> </w:t>
+      </w:r>
+      <w:bookmarkEnd w:id="2"/>
+      <w:r>
         <w:t>document:</w:t>
       </w:r>
     </w:p>
@@ -1406,7 +1358,6 @@
         <w:ind w:left="220" w:right="1439"/>
       </w:pPr>
       <w:r>
-        <w:rPr/>
         <w:t>This requirements document is being created with the goal in mind of thoroughly describing the requirements defined our team. The team is made up of Nesma Bahgat, Maysoon Magdy, Esraa Salah, Asmaa Hamdy, Sara Sayed, and Mahmoud Yasser. Within the projected schedule. This document will include detailed descriptions of all Requirements for the Travel Advisor system with the help of diagrams and Visuals that depict our schedule, costs, and constraints.</w:t>
       </w:r>
     </w:p>
@@ -1424,20 +1375,16 @@
         <w:pStyle w:val="Heading2"/>
         <w:numPr>
           <w:ilvl w:val="1"/>
-          <w:numId w:val="2"/>
+          <w:numId w:val="3"/>
         </w:numPr>
         <w:tabs>
-          <w:tab w:pos="940" w:val="left" w:leader="none"/>
-          <w:tab w:pos="941" w:val="left" w:leader="none"/>
+          <w:tab w:val="left" w:pos="940"/>
+          <w:tab w:val="left" w:pos="941"/>
         </w:tabs>
-        <w:spacing w:line="240" w:lineRule="auto" w:before="0" w:after="0"/>
-        <w:ind w:left="941" w:right="0" w:hanging="721"/>
-        <w:jc w:val="left"/>
-      </w:pPr>
-      <w:bookmarkStart w:name="_TOC_250009" w:id="4"/>
-      <w:bookmarkEnd w:id="4"/>
-      <w:r>
-        <w:rPr/>
+      </w:pPr>
+      <w:bookmarkStart w:id="3" w:name="_TOC_250009"/>
+      <w:bookmarkEnd w:id="3"/>
+      <w:r>
         <w:t>Overview:</w:t>
       </w:r>
     </w:p>
@@ -1455,11 +1402,10 @@
     <w:p>
       <w:pPr>
         <w:pStyle w:val="BodyText"/>
-        <w:spacing w:line="276" w:lineRule="auto" w:before="1"/>
+        <w:spacing w:before="1" w:line="276" w:lineRule="auto"/>
         <w:ind w:left="220" w:right="1439"/>
       </w:pPr>
       <w:r>
-        <w:rPr/>
         <w:t>The idea is about providing a window for the different places and tours that a traveler can view before travelling to a specific country. This website should guide the traveler through the journey.</w:t>
       </w:r>
     </w:p>
@@ -1477,30 +1423,25 @@
         <w:pStyle w:val="Heading1"/>
         <w:numPr>
           <w:ilvl w:val="0"/>
-          <w:numId w:val="2"/>
+          <w:numId w:val="3"/>
         </w:numPr>
         <w:tabs>
-          <w:tab w:pos="940" w:val="left" w:leader="none"/>
-          <w:tab w:pos="941" w:val="left" w:leader="none"/>
+          <w:tab w:val="left" w:pos="940"/>
+          <w:tab w:val="left" w:pos="941"/>
         </w:tabs>
-        <w:spacing w:line="240" w:lineRule="auto" w:before="0" w:after="0"/>
-        <w:ind w:left="941" w:right="0" w:hanging="721"/>
-        <w:jc w:val="left"/>
-      </w:pPr>
-      <w:bookmarkStart w:name="_TOC_250008" w:id="5"/>
-      <w:r>
-        <w:rPr/>
+      </w:pPr>
+      <w:bookmarkStart w:id="4" w:name="_TOC_250008"/>
+      <w:r>
         <w:t>General</w:t>
       </w:r>
       <w:r>
         <w:rPr>
           <w:spacing w:val="2"/>
         </w:rPr>
-        <w:t> </w:t>
-      </w:r>
-      <w:bookmarkEnd w:id="5"/>
-      <w:r>
-        <w:rPr/>
+        <w:t xml:space="preserve"> </w:t>
+      </w:r>
+      <w:bookmarkEnd w:id="4"/>
+      <w:r>
         <w:t>Description</w:t>
       </w:r>
     </w:p>
@@ -1509,30 +1450,26 @@
         <w:pStyle w:val="Heading2"/>
         <w:numPr>
           <w:ilvl w:val="1"/>
-          <w:numId w:val="2"/>
+          <w:numId w:val="3"/>
         </w:numPr>
         <w:tabs>
-          <w:tab w:pos="940" w:val="left" w:leader="none"/>
-          <w:tab w:pos="941" w:val="left" w:leader="none"/>
+          <w:tab w:val="left" w:pos="940"/>
+          <w:tab w:val="left" w:pos="941"/>
         </w:tabs>
-        <w:spacing w:line="240" w:lineRule="auto" w:before="283" w:after="0"/>
-        <w:ind w:left="941" w:right="0" w:hanging="721"/>
-        <w:jc w:val="left"/>
-      </w:pPr>
-      <w:bookmarkStart w:name="_TOC_250007" w:id="6"/>
-      <w:r>
-        <w:rPr/>
+        <w:spacing w:before="283"/>
+      </w:pPr>
+      <w:bookmarkStart w:id="5" w:name="_TOC_250007"/>
+      <w:r>
         <w:t>Product</w:t>
       </w:r>
       <w:r>
         <w:rPr>
           <w:spacing w:val="-1"/>
         </w:rPr>
-        <w:t> </w:t>
-      </w:r>
-      <w:bookmarkEnd w:id="6"/>
-      <w:r>
-        <w:rPr/>
+        <w:t xml:space="preserve"> </w:t>
+      </w:r>
+      <w:bookmarkEnd w:id="5"/>
+      <w:r>
         <w:t>Functions:</w:t>
       </w:r>
     </w:p>
@@ -1552,16 +1489,15 @@
         <w:ind w:left="220" w:right="1439"/>
       </w:pPr>
       <w:r>
-        <w:rPr/>
         <w:t>This web application will help travelers more efficiently in landing on a photo gallery of the top travel destinations and booking a flight. The traveler can send his feedback and share his experience by the rating system.</w:t>
       </w:r>
     </w:p>
     <w:p>
       <w:pPr>
-        <w:spacing w:after="0"/>
         <w:sectPr>
           <w:pgSz w:w="11910" w:h="16840"/>
-          <w:pgMar w:header="0" w:footer="938" w:top="1580" w:bottom="1200" w:left="1220" w:right="40"/>
+          <w:pgMar w:top="1580" w:right="40" w:bottom="1200" w:left="1220" w:header="0" w:footer="938" w:gutter="0"/>
+          <w:cols w:space="720"/>
         </w:sectPr>
       </w:pPr>
     </w:p>
@@ -1570,30 +1506,27 @@
         <w:pStyle w:val="Heading2"/>
         <w:numPr>
           <w:ilvl w:val="1"/>
-          <w:numId w:val="2"/>
+          <w:numId w:val="3"/>
         </w:numPr>
         <w:tabs>
-          <w:tab w:pos="940" w:val="left" w:leader="none"/>
-          <w:tab w:pos="941" w:val="left" w:leader="none"/>
+          <w:tab w:val="left" w:pos="940"/>
+          <w:tab w:val="left" w:pos="941"/>
         </w:tabs>
-        <w:spacing w:line="240" w:lineRule="auto" w:before="64" w:after="0"/>
-        <w:ind w:left="941" w:right="0" w:hanging="721"/>
-        <w:jc w:val="left"/>
-      </w:pPr>
-      <w:bookmarkStart w:name="_TOC_250006" w:id="7"/>
-      <w:r>
-        <w:rPr/>
+        <w:spacing w:before="64"/>
+      </w:pPr>
+      <w:bookmarkStart w:id="6" w:name="_TOC_250006"/>
+      <w:r>
+        <w:lastRenderedPageBreak/>
         <w:t>User</w:t>
       </w:r>
       <w:r>
         <w:rPr>
           <w:spacing w:val="-10"/>
         </w:rPr>
-        <w:t> </w:t>
-      </w:r>
-      <w:bookmarkEnd w:id="7"/>
-      <w:r>
-        <w:rPr/>
+        <w:t xml:space="preserve"> </w:t>
+      </w:r>
+      <w:bookmarkEnd w:id="6"/>
+      <w:r>
         <w:t>Characteristics:</w:t>
       </w:r>
     </w:p>
@@ -1611,7 +1544,6 @@
     <w:tbl>
       <w:tblPr>
         <w:tblW w:w="0" w:type="auto"/>
-        <w:jc w:val="left"/>
         <w:tblInd w:w="115" w:type="dxa"/>
         <w:tblBorders>
           <w:top w:val="single" w:sz="4" w:space="0" w:color="000000"/>
@@ -1623,12 +1555,10 @@
         </w:tblBorders>
         <w:tblLayout w:type="fixed"/>
         <w:tblCellMar>
-          <w:top w:w="0" w:type="dxa"/>
           <w:left w:w="0" w:type="dxa"/>
-          <w:bottom w:w="0" w:type="dxa"/>
           <w:right w:w="0" w:type="dxa"/>
         </w:tblCellMar>
-        <w:tblLook w:val="01E0"/>
+        <w:tblLook w:val="01E0" w:firstRow="1" w:lastRow="1" w:firstColumn="1" w:lastColumn="1" w:noHBand="0" w:noVBand="0"/>
       </w:tblPr>
       <w:tblGrid>
         <w:gridCol w:w="773"/>
@@ -1637,7 +1567,7 @@
       </w:tblGrid>
       <w:tr>
         <w:trPr>
-          <w:trHeight w:val="523" w:hRule="atLeast"/>
+          <w:trHeight w:val="523"/>
         </w:trPr>
         <w:tc>
           <w:tcPr>
@@ -1709,7 +1639,7 @@
       </w:tr>
       <w:tr>
         <w:trPr>
-          <w:trHeight w:val="969" w:hRule="atLeast"/>
+          <w:trHeight w:val="969"/>
         </w:trPr>
         <w:tc>
           <w:tcPr>
@@ -1797,7 +1727,7 @@
           <w:p>
             <w:pPr>
               <w:pStyle w:val="TableParagraph"/>
-              <w:spacing w:line="312" w:lineRule="exact" w:before="0"/>
+              <w:spacing w:before="0" w:line="312" w:lineRule="exact"/>
               <w:rPr>
                 <w:sz w:val="28"/>
               </w:rPr>
@@ -1813,7 +1743,7 @@
       </w:tr>
       <w:tr>
         <w:trPr>
-          <w:trHeight w:val="642" w:hRule="atLeast"/>
+          <w:trHeight w:val="642"/>
         </w:trPr>
         <w:tc>
           <w:tcPr>
@@ -1863,7 +1793,7 @@
           <w:p>
             <w:pPr>
               <w:pStyle w:val="TableParagraph"/>
-              <w:spacing w:line="315" w:lineRule="exact" w:before="0"/>
+              <w:spacing w:before="0" w:line="315" w:lineRule="exact"/>
               <w:rPr>
                 <w:sz w:val="28"/>
               </w:rPr>
@@ -1878,7 +1808,7 @@
           <w:p>
             <w:pPr>
               <w:pStyle w:val="TableParagraph"/>
-              <w:spacing w:line="308" w:lineRule="exact" w:before="0"/>
+              <w:spacing w:before="0" w:line="308" w:lineRule="exact"/>
               <w:rPr>
                 <w:sz w:val="28"/>
               </w:rPr>
@@ -1894,7 +1824,7 @@
       </w:tr>
       <w:tr>
         <w:trPr>
-          <w:trHeight w:val="964" w:hRule="atLeast"/>
+          <w:trHeight w:val="964"/>
         </w:trPr>
         <w:tc>
           <w:tcPr>
@@ -1981,7 +1911,7 @@
           <w:p>
             <w:pPr>
               <w:pStyle w:val="TableParagraph"/>
-              <w:spacing w:line="308" w:lineRule="exact" w:before="0"/>
+              <w:spacing w:before="0" w:line="308" w:lineRule="exact"/>
               <w:rPr>
                 <w:sz w:val="28"/>
               </w:rPr>
@@ -2011,30 +1941,26 @@
         <w:pStyle w:val="Heading2"/>
         <w:numPr>
           <w:ilvl w:val="1"/>
-          <w:numId w:val="2"/>
+          <w:numId w:val="3"/>
         </w:numPr>
         <w:tabs>
-          <w:tab w:pos="940" w:val="left" w:leader="none"/>
-          <w:tab w:pos="941" w:val="left" w:leader="none"/>
+          <w:tab w:val="left" w:pos="940"/>
+          <w:tab w:val="left" w:pos="941"/>
         </w:tabs>
-        <w:spacing w:line="240" w:lineRule="auto" w:before="253" w:after="0"/>
-        <w:ind w:left="941" w:right="0" w:hanging="721"/>
-        <w:jc w:val="left"/>
-      </w:pPr>
-      <w:bookmarkStart w:name="_TOC_250005" w:id="8"/>
-      <w:r>
-        <w:rPr/>
+        <w:spacing w:before="253"/>
+      </w:pPr>
+      <w:bookmarkStart w:id="7" w:name="_TOC_250005"/>
+      <w:r>
         <w:t>General</w:t>
       </w:r>
       <w:r>
         <w:rPr>
           <w:spacing w:val="-15"/>
         </w:rPr>
-        <w:t> </w:t>
-      </w:r>
-      <w:bookmarkEnd w:id="8"/>
-      <w:r>
-        <w:rPr/>
+        <w:t xml:space="preserve"> </w:t>
+      </w:r>
+      <w:bookmarkEnd w:id="7"/>
+      <w:r>
         <w:t>Constraints:</w:t>
       </w:r>
     </w:p>
@@ -2054,15 +1980,13 @@
         <w:pStyle w:val="ListParagraph"/>
         <w:numPr>
           <w:ilvl w:val="2"/>
-          <w:numId w:val="2"/>
+          <w:numId w:val="3"/>
         </w:numPr>
         <w:tabs>
-          <w:tab w:pos="940" w:val="left" w:leader="none"/>
-          <w:tab w:pos="941" w:val="left" w:leader="none"/>
+          <w:tab w:val="left" w:pos="940"/>
+          <w:tab w:val="left" w:pos="941"/>
         </w:tabs>
-        <w:spacing w:line="342" w:lineRule="exact" w:before="0" w:after="0"/>
-        <w:ind w:left="941" w:right="0" w:hanging="361"/>
-        <w:jc w:val="left"/>
+        <w:spacing w:line="342" w:lineRule="exact"/>
         <w:rPr>
           <w:rFonts w:ascii="Symbol" w:hAnsi="Symbol"/>
           <w:sz w:val="28"/>
@@ -2081,15 +2005,13 @@
         <w:pStyle w:val="ListParagraph"/>
         <w:numPr>
           <w:ilvl w:val="2"/>
-          <w:numId w:val="2"/>
+          <w:numId w:val="3"/>
         </w:numPr>
         <w:tabs>
-          <w:tab w:pos="940" w:val="left" w:leader="none"/>
-          <w:tab w:pos="941" w:val="left" w:leader="none"/>
+          <w:tab w:val="left" w:pos="940"/>
+          <w:tab w:val="left" w:pos="941"/>
         </w:tabs>
-        <w:spacing w:line="341" w:lineRule="exact" w:before="0" w:after="0"/>
-        <w:ind w:left="941" w:right="0" w:hanging="361"/>
-        <w:jc w:val="left"/>
+        <w:spacing w:line="341" w:lineRule="exact"/>
         <w:rPr>
           <w:rFonts w:ascii="Symbol" w:hAnsi="Symbol"/>
           <w:sz w:val="28"/>
@@ -2108,7 +2030,7 @@
           <w:spacing w:val="1"/>
           <w:sz w:val="28"/>
         </w:rPr>
-        <w:t> </w:t>
+        <w:t xml:space="preserve"> </w:t>
       </w:r>
       <w:r>
         <w:rPr>
@@ -2123,15 +2045,13 @@
         <w:pStyle w:val="ListParagraph"/>
         <w:numPr>
           <w:ilvl w:val="2"/>
-          <w:numId w:val="2"/>
+          <w:numId w:val="3"/>
         </w:numPr>
         <w:tabs>
-          <w:tab w:pos="940" w:val="left" w:leader="none"/>
-          <w:tab w:pos="941" w:val="left" w:leader="none"/>
+          <w:tab w:val="left" w:pos="940"/>
+          <w:tab w:val="left" w:pos="941"/>
         </w:tabs>
-        <w:spacing w:line="341" w:lineRule="exact" w:before="0" w:after="0"/>
-        <w:ind w:left="941" w:right="0" w:hanging="361"/>
-        <w:jc w:val="left"/>
+        <w:spacing w:line="341" w:lineRule="exact"/>
         <w:rPr>
           <w:rFonts w:ascii="Symbol" w:hAnsi="Symbol"/>
           <w:sz w:val="28"/>
@@ -2150,7 +2070,7 @@
           <w:spacing w:val="1"/>
           <w:sz w:val="28"/>
         </w:rPr>
-        <w:t> </w:t>
+        <w:t xml:space="preserve"> </w:t>
       </w:r>
       <w:r>
         <w:rPr>
@@ -2165,15 +2085,13 @@
         <w:pStyle w:val="ListParagraph"/>
         <w:numPr>
           <w:ilvl w:val="2"/>
-          <w:numId w:val="2"/>
+          <w:numId w:val="3"/>
         </w:numPr>
         <w:tabs>
-          <w:tab w:pos="940" w:val="left" w:leader="none"/>
-          <w:tab w:pos="941" w:val="left" w:leader="none"/>
+          <w:tab w:val="left" w:pos="940"/>
+          <w:tab w:val="left" w:pos="941"/>
         </w:tabs>
-        <w:spacing w:line="341" w:lineRule="exact" w:before="0" w:after="0"/>
-        <w:ind w:left="941" w:right="0" w:hanging="361"/>
-        <w:jc w:val="left"/>
+        <w:spacing w:line="341" w:lineRule="exact"/>
         <w:rPr>
           <w:rFonts w:ascii="Symbol" w:hAnsi="Symbol"/>
           <w:sz w:val="28"/>
@@ -2192,7 +2110,7 @@
           <w:spacing w:val="2"/>
           <w:sz w:val="28"/>
         </w:rPr>
-        <w:t> </w:t>
+        <w:t xml:space="preserve"> </w:t>
       </w:r>
       <w:r>
         <w:rPr>
@@ -2207,15 +2125,13 @@
         <w:pStyle w:val="ListParagraph"/>
         <w:numPr>
           <w:ilvl w:val="2"/>
-          <w:numId w:val="2"/>
+          <w:numId w:val="3"/>
         </w:numPr>
         <w:tabs>
-          <w:tab w:pos="940" w:val="left" w:leader="none"/>
-          <w:tab w:pos="941" w:val="left" w:leader="none"/>
+          <w:tab w:val="left" w:pos="940"/>
+          <w:tab w:val="left" w:pos="941"/>
         </w:tabs>
-        <w:spacing w:line="341" w:lineRule="exact" w:before="0" w:after="0"/>
-        <w:ind w:left="941" w:right="0" w:hanging="361"/>
-        <w:jc w:val="left"/>
+        <w:spacing w:line="341" w:lineRule="exact"/>
         <w:rPr>
           <w:rFonts w:ascii="Symbol" w:hAnsi="Symbol"/>
           <w:sz w:val="28"/>
@@ -2234,7 +2150,7 @@
           <w:spacing w:val="2"/>
           <w:sz w:val="28"/>
         </w:rPr>
-        <w:t> </w:t>
+        <w:t xml:space="preserve"> </w:t>
       </w:r>
       <w:r>
         <w:rPr>
@@ -2249,15 +2165,13 @@
         <w:pStyle w:val="ListParagraph"/>
         <w:numPr>
           <w:ilvl w:val="2"/>
-          <w:numId w:val="2"/>
+          <w:numId w:val="3"/>
         </w:numPr>
         <w:tabs>
-          <w:tab w:pos="940" w:val="left" w:leader="none"/>
-          <w:tab w:pos="941" w:val="left" w:leader="none"/>
+          <w:tab w:val="left" w:pos="940"/>
+          <w:tab w:val="left" w:pos="941"/>
         </w:tabs>
-        <w:spacing w:line="341" w:lineRule="exact" w:before="0" w:after="0"/>
-        <w:ind w:left="941" w:right="0" w:hanging="361"/>
-        <w:jc w:val="left"/>
+        <w:spacing w:line="341" w:lineRule="exact"/>
         <w:rPr>
           <w:rFonts w:ascii="Symbol" w:hAnsi="Symbol"/>
           <w:sz w:val="28"/>
@@ -2276,7 +2190,7 @@
           <w:spacing w:val="-2"/>
           <w:sz w:val="28"/>
         </w:rPr>
-        <w:t> </w:t>
+        <w:t xml:space="preserve"> </w:t>
       </w:r>
       <w:r>
         <w:rPr>
@@ -2291,15 +2205,13 @@
         <w:pStyle w:val="ListParagraph"/>
         <w:numPr>
           <w:ilvl w:val="2"/>
-          <w:numId w:val="2"/>
+          <w:numId w:val="3"/>
         </w:numPr>
         <w:tabs>
-          <w:tab w:pos="940" w:val="left" w:leader="none"/>
-          <w:tab w:pos="941" w:val="left" w:leader="none"/>
+          <w:tab w:val="left" w:pos="940"/>
+          <w:tab w:val="left" w:pos="941"/>
         </w:tabs>
-        <w:spacing w:line="321" w:lineRule="exact" w:before="0" w:after="0"/>
-        <w:ind w:left="941" w:right="0" w:hanging="361"/>
-        <w:jc w:val="left"/>
+        <w:spacing w:line="321" w:lineRule="exact"/>
         <w:rPr>
           <w:rFonts w:ascii="Symbol" w:hAnsi="Symbol"/>
           <w:sz w:val="24"/>
@@ -2318,7 +2230,7 @@
           <w:spacing w:val="-17"/>
           <w:sz w:val="28"/>
         </w:rPr>
-        <w:t> </w:t>
+        <w:t xml:space="preserve"> </w:t>
       </w:r>
       <w:r>
         <w:rPr>
@@ -2340,49 +2252,67 @@
     <w:p>
       <w:pPr>
         <w:pStyle w:val="Heading1"/>
+        <w:numPr>
+          <w:ilvl w:val="0"/>
+          <w:numId w:val="3"/>
+        </w:numPr>
+        <w:tabs>
+          <w:tab w:val="left" w:pos="940"/>
+          <w:tab w:val="left" w:pos="941"/>
+        </w:tabs>
+      </w:pPr>
+      <w:bookmarkStart w:id="8" w:name="_TOC_250004"/>
+      <w:r>
+        <w:t>Functional</w:t>
+      </w:r>
+      <w:r>
+        <w:rPr>
+          <w:spacing w:val="1"/>
+        </w:rPr>
+        <w:t xml:space="preserve"> </w:t>
+      </w:r>
+      <w:bookmarkEnd w:id="8"/>
+      <w:r>
+        <w:t>Requirements</w:t>
+      </w:r>
+    </w:p>
+    <w:p>
+      <w:pPr>
+        <w:pStyle w:val="BodyText"/>
+        <w:spacing w:before="239"/>
+        <w:ind w:left="220"/>
+        <w:rPr>
+          <w:rFonts w:ascii="Times New Roman"/>
+        </w:rPr>
+      </w:pPr>
+      <w:r>
+        <w:rPr>
+          <w:rFonts w:ascii="Times New Roman"/>
+        </w:rPr>
+        <w:t>The Travel Advisor will have three roles</w:t>
+      </w:r>
+    </w:p>
+    <w:p>
+      <w:pPr>
+        <w:pStyle w:val="ListParagraph"/>
         <w:numPr>
           <w:ilvl w:val="0"/>
           <w:numId w:val="2"/>
         </w:numPr>
         <w:tabs>
-          <w:tab w:pos="940" w:val="left" w:leader="none"/>
-          <w:tab w:pos="941" w:val="left" w:leader="none"/>
+          <w:tab w:val="left" w:pos="941"/>
         </w:tabs>
-        <w:spacing w:line="240" w:lineRule="auto" w:before="0" w:after="0"/>
-        <w:ind w:left="941" w:right="0" w:hanging="721"/>
+        <w:spacing w:before="48"/>
         <w:jc w:val="left"/>
-      </w:pPr>
-      <w:bookmarkStart w:name="_TOC_250004" w:id="9"/>
-      <w:r>
-        <w:rPr/>
-        <w:t>Functional</w:t>
-      </w:r>
-      <w:r>
-        <w:rPr>
-          <w:spacing w:val="1"/>
-        </w:rPr>
-        <w:t> </w:t>
-      </w:r>
-      <w:bookmarkEnd w:id="9"/>
-      <w:r>
-        <w:rPr/>
-        <w:t>Requirements</w:t>
-      </w:r>
-    </w:p>
-    <w:p>
-      <w:pPr>
-        <w:pStyle w:val="BodyText"/>
-        <w:spacing w:before="239"/>
-        <w:ind w:left="220"/>
-        <w:rPr>
-          <w:rFonts w:ascii="Times New Roman"/>
-        </w:rPr>
-      </w:pPr>
-      <w:r>
-        <w:rPr>
-          <w:rFonts w:ascii="Times New Roman"/>
-        </w:rPr>
-        <w:t>The Travel Advisor will have three roles</w:t>
+        <w:rPr>
+          <w:sz w:val="28"/>
+        </w:rPr>
+      </w:pPr>
+      <w:r>
+        <w:rPr>
+          <w:sz w:val="28"/>
+        </w:rPr>
+        <w:t>Admin</w:t>
       </w:r>
     </w:p>
     <w:p>
@@ -2390,13 +2320,12 @@
         <w:pStyle w:val="ListParagraph"/>
         <w:numPr>
           <w:ilvl w:val="0"/>
-          <w:numId w:val="3"/>
+          <w:numId w:val="2"/>
         </w:numPr>
         <w:tabs>
-          <w:tab w:pos="941" w:val="left" w:leader="none"/>
+          <w:tab w:val="left" w:pos="941"/>
         </w:tabs>
-        <w:spacing w:line="240" w:lineRule="auto" w:before="48" w:after="0"/>
-        <w:ind w:left="941" w:right="0" w:hanging="361"/>
+        <w:spacing w:before="47"/>
         <w:jc w:val="left"/>
         <w:rPr>
           <w:sz w:val="28"/>
@@ -2406,7 +2335,7 @@
         <w:rPr>
           <w:sz w:val="28"/>
         </w:rPr>
-        <w:t>Admin</w:t>
+        <w:t>Traveler</w:t>
       </w:r>
     </w:p>
     <w:p>
@@ -2414,37 +2343,12 @@
         <w:pStyle w:val="ListParagraph"/>
         <w:numPr>
           <w:ilvl w:val="0"/>
-          <w:numId w:val="3"/>
+          <w:numId w:val="2"/>
         </w:numPr>
         <w:tabs>
-          <w:tab w:pos="941" w:val="left" w:leader="none"/>
+          <w:tab w:val="left" w:pos="941"/>
         </w:tabs>
-        <w:spacing w:line="240" w:lineRule="auto" w:before="47" w:after="0"/>
-        <w:ind w:left="941" w:right="0" w:hanging="361"/>
-        <w:jc w:val="left"/>
-        <w:rPr>
-          <w:sz w:val="28"/>
-        </w:rPr>
-      </w:pPr>
-      <w:r>
-        <w:rPr>
-          <w:sz w:val="28"/>
-        </w:rPr>
-        <w:t>Traveler</w:t>
-      </w:r>
-    </w:p>
-    <w:p>
-      <w:pPr>
-        <w:pStyle w:val="ListParagraph"/>
-        <w:numPr>
-          <w:ilvl w:val="0"/>
-          <w:numId w:val="3"/>
-        </w:numPr>
-        <w:tabs>
-          <w:tab w:pos="941" w:val="left" w:leader="none"/>
-        </w:tabs>
-        <w:spacing w:line="240" w:lineRule="auto" w:before="48" w:after="0"/>
-        <w:ind w:left="941" w:right="0" w:hanging="361"/>
+        <w:spacing w:before="48"/>
         <w:jc w:val="left"/>
         <w:rPr>
           <w:sz w:val="28"/>
@@ -2495,7 +2399,6 @@
     <w:tbl>
       <w:tblPr>
         <w:tblW w:w="0" w:type="auto"/>
-        <w:jc w:val="left"/>
         <w:tblInd w:w="341" w:type="dxa"/>
         <w:tblBorders>
           <w:top w:val="single" w:sz="8" w:space="0" w:color="7A9FCD"/>
@@ -2507,12 +2410,10 @@
         </w:tblBorders>
         <w:tblLayout w:type="fixed"/>
         <w:tblCellMar>
-          <w:top w:w="0" w:type="dxa"/>
           <w:left w:w="0" w:type="dxa"/>
-          <w:bottom w:w="0" w:type="dxa"/>
           <w:right w:w="0" w:type="dxa"/>
         </w:tblCellMar>
-        <w:tblLook w:val="01E0"/>
+        <w:tblLook w:val="01E0" w:firstRow="1" w:lastRow="1" w:firstColumn="1" w:lastColumn="1" w:noHBand="0" w:noVBand="0"/>
       </w:tblPr>
       <w:tblGrid>
         <w:gridCol w:w="2978"/>
@@ -2521,7 +2422,7 @@
       </w:tblGrid>
       <w:tr>
         <w:trPr>
-          <w:trHeight w:val="517" w:hRule="atLeast"/>
+          <w:trHeight w:val="517"/>
         </w:trPr>
         <w:tc>
           <w:tcPr>
@@ -2598,7 +2499,7 @@
       </w:tr>
       <w:tr>
         <w:trPr>
-          <w:trHeight w:val="518" w:hRule="atLeast"/>
+          <w:trHeight w:val="518"/>
         </w:trPr>
         <w:tc>
           <w:tcPr>
@@ -2666,7 +2567,7 @@
       </w:tr>
       <w:tr>
         <w:trPr>
-          <w:trHeight w:val="834" w:hRule="atLeast"/>
+          <w:trHeight w:val="834"/>
         </w:trPr>
         <w:tc>
           <w:tcPr>
@@ -2735,7 +2636,7 @@
       </w:tr>
       <w:tr>
         <w:trPr>
-          <w:trHeight w:val="517" w:hRule="atLeast"/>
+          <w:trHeight w:val="517"/>
         </w:trPr>
         <w:tc>
           <w:tcPr>
@@ -2799,20 +2700,19 @@
     </w:tbl>
     <w:p>
       <w:pPr>
-        <w:spacing w:after="0"/>
         <w:rPr>
           <w:sz w:val="26"/>
         </w:rPr>
         <w:sectPr>
           <w:pgSz w:w="11910" w:h="16840"/>
-          <w:pgMar w:header="0" w:footer="938" w:top="1360" w:bottom="1200" w:left="1220" w:right="40"/>
+          <w:pgMar w:top="1360" w:right="40" w:bottom="1200" w:left="1220" w:header="0" w:footer="938" w:gutter="0"/>
+          <w:cols w:space="720"/>
         </w:sectPr>
       </w:pPr>
     </w:p>
     <w:tbl>
       <w:tblPr>
         <w:tblW w:w="0" w:type="auto"/>
-        <w:jc w:val="left"/>
         <w:tblInd w:w="341" w:type="dxa"/>
         <w:tblBorders>
           <w:top w:val="single" w:sz="8" w:space="0" w:color="7A9FCD"/>
@@ -2824,12 +2724,10 @@
         </w:tblBorders>
         <w:tblLayout w:type="fixed"/>
         <w:tblCellMar>
-          <w:top w:w="0" w:type="dxa"/>
           <w:left w:w="0" w:type="dxa"/>
-          <w:bottom w:w="0" w:type="dxa"/>
           <w:right w:w="0" w:type="dxa"/>
         </w:tblCellMar>
-        <w:tblLook w:val="01E0"/>
+        <w:tblLook w:val="01E0" w:firstRow="1" w:lastRow="1" w:firstColumn="1" w:lastColumn="1" w:noHBand="0" w:noVBand="0"/>
       </w:tblPr>
       <w:tblGrid>
         <w:gridCol w:w="2978"/>
@@ -2838,7 +2736,7 @@
       </w:tblGrid>
       <w:tr>
         <w:trPr>
-          <w:trHeight w:val="834" w:hRule="atLeast"/>
+          <w:trHeight w:val="834"/>
         </w:trPr>
         <w:tc>
           <w:tcPr>
@@ -2857,6 +2755,7 @@
               <w:rPr>
                 <w:sz w:val="24"/>
               </w:rPr>
+              <w:lastRenderedPageBreak/>
               <w:t>Search for a User</w:t>
             </w:r>
           </w:p>
@@ -2902,7 +2801,7 @@
       </w:tr>
       <w:tr>
         <w:trPr>
-          <w:trHeight w:val="518" w:hRule="atLeast"/>
+          <w:trHeight w:val="518"/>
         </w:trPr>
         <w:tc>
           <w:tcPr>
@@ -2967,7 +2866,7 @@
       </w:tr>
       <w:tr>
         <w:trPr>
-          <w:trHeight w:val="517" w:hRule="atLeast"/>
+          <w:trHeight w:val="517"/>
         </w:trPr>
         <w:tc>
           <w:tcPr>
@@ -3030,7 +2929,7 @@
       </w:tr>
       <w:tr>
         <w:trPr>
-          <w:trHeight w:val="517" w:hRule="atLeast"/>
+          <w:trHeight w:val="517"/>
         </w:trPr>
         <w:tc>
           <w:tcPr>
@@ -3088,7 +2987,7 @@
       </w:tr>
       <w:tr>
         <w:trPr>
-          <w:trHeight w:val="517" w:hRule="atLeast"/>
+          <w:trHeight w:val="517"/>
         </w:trPr>
         <w:tc>
           <w:tcPr>
@@ -3146,7 +3045,7 @@
       </w:tr>
       <w:tr>
         <w:trPr>
-          <w:trHeight w:val="517" w:hRule="atLeast"/>
+          <w:trHeight w:val="517"/>
         </w:trPr>
         <w:tc>
           <w:tcPr>
@@ -3251,7 +3150,6 @@
     <w:tbl>
       <w:tblPr>
         <w:tblW w:w="0" w:type="auto"/>
-        <w:jc w:val="left"/>
         <w:tblInd w:w="350" w:type="dxa"/>
         <w:tblBorders>
           <w:top w:val="single" w:sz="8" w:space="0" w:color="000000"/>
@@ -3263,12 +3161,10 @@
         </w:tblBorders>
         <w:tblLayout w:type="fixed"/>
         <w:tblCellMar>
-          <w:top w:w="0" w:type="dxa"/>
           <w:left w:w="0" w:type="dxa"/>
-          <w:bottom w:w="0" w:type="dxa"/>
           <w:right w:w="0" w:type="dxa"/>
         </w:tblCellMar>
-        <w:tblLook w:val="01E0"/>
+        <w:tblLook w:val="01E0" w:firstRow="1" w:lastRow="1" w:firstColumn="1" w:lastColumn="1" w:noHBand="0" w:noVBand="0"/>
       </w:tblPr>
       <w:tblGrid>
         <w:gridCol w:w="898"/>
@@ -3278,7 +3174,7 @@
       </w:tblGrid>
       <w:tr>
         <w:trPr>
-          <w:trHeight w:val="753" w:hRule="atLeast"/>
+          <w:trHeight w:val="753"/>
         </w:trPr>
         <w:tc>
           <w:tcPr>
@@ -3312,7 +3208,7 @@
           <w:p>
             <w:pPr>
               <w:pStyle w:val="TableParagraph"/>
-              <w:spacing w:line="242" w:lineRule="auto" w:before="97"/>
+              <w:spacing w:before="97" w:line="242" w:lineRule="auto"/>
               <w:ind w:left="100" w:right="604"/>
               <w:rPr>
                 <w:b/>
@@ -3336,7 +3232,7 @@
           <w:p>
             <w:pPr>
               <w:pStyle w:val="TableParagraph"/>
-              <w:spacing w:line="242" w:lineRule="auto" w:before="97"/>
+              <w:spacing w:before="97" w:line="242" w:lineRule="auto"/>
               <w:ind w:left="101" w:right="644"/>
               <w:rPr>
                 <w:b/>
@@ -3379,7 +3275,7 @@
       </w:tr>
       <w:tr>
         <w:trPr>
-          <w:trHeight w:val="1857" w:hRule="atLeast"/>
+          <w:trHeight w:val="1857"/>
         </w:trPr>
         <w:tc>
           <w:tcPr>
@@ -3455,9 +3351,6 @@
               <w:pStyle w:val="TableParagraph"/>
               <w:spacing w:before="3"/>
               <w:ind w:left="0"/>
-              <w:rPr>
-                <w:sz w:val="22"/>
-              </w:rPr>
             </w:pPr>
           </w:p>
           <w:p>
@@ -3494,7 +3387,7 @@
                 <w:b/>
                 <w:sz w:val="24"/>
               </w:rPr>
-              <w:t>Admin: </w:t>
+              <w:t xml:space="preserve">Admin: </w:t>
             </w:r>
             <w:r>
               <w:rPr>
@@ -3517,7 +3410,7 @@
                 <w:b/>
                 <w:sz w:val="24"/>
               </w:rPr>
-              <w:t>Traveler: </w:t>
+              <w:t xml:space="preserve">Traveler: </w:t>
             </w:r>
             <w:r>
               <w:rPr>
@@ -3530,7 +3423,7 @@
       </w:tr>
       <w:tr>
         <w:trPr>
-          <w:trHeight w:val="1026" w:hRule="atLeast"/>
+          <w:trHeight w:val="1026"/>
         </w:trPr>
         <w:tc>
           <w:tcPr>
@@ -3636,7 +3529,7 @@
                 <w:b/>
                 <w:sz w:val="24"/>
               </w:rPr>
-              <w:t>Admin: </w:t>
+              <w:t xml:space="preserve">Admin: </w:t>
             </w:r>
             <w:r>
               <w:rPr>
@@ -3648,7 +3541,7 @@
           <w:p>
             <w:pPr>
               <w:pStyle w:val="TableParagraph"/>
-              <w:spacing w:line="271" w:lineRule="exact" w:before="0"/>
+              <w:spacing w:before="0" w:line="271" w:lineRule="exact"/>
               <w:ind w:left="96"/>
               <w:rPr>
                 <w:sz w:val="24"/>
@@ -3659,7 +3552,7 @@
                 <w:b/>
                 <w:sz w:val="24"/>
               </w:rPr>
-              <w:t>Traveler: </w:t>
+              <w:t xml:space="preserve">Traveler: </w:t>
             </w:r>
             <w:r>
               <w:rPr>
@@ -3672,7 +3565,7 @@
       </w:tr>
       <w:tr>
         <w:trPr>
-          <w:trHeight w:val="479" w:hRule="atLeast"/>
+          <w:trHeight w:val="479"/>
         </w:trPr>
         <w:tc>
           <w:tcPr>
@@ -3751,7 +3644,7 @@
                 <w:b/>
                 <w:sz w:val="24"/>
               </w:rPr>
-              <w:t>Admin: </w:t>
+              <w:t xml:space="preserve">Admin: </w:t>
             </w:r>
             <w:r>
               <w:rPr>
@@ -3764,7 +3657,7 @@
       </w:tr>
       <w:tr>
         <w:trPr>
-          <w:trHeight w:val="747" w:hRule="atLeast"/>
+          <w:trHeight w:val="747"/>
         </w:trPr>
         <w:tc>
           <w:tcPr>
@@ -3793,7 +3686,7 @@
           <w:p>
             <w:pPr>
               <w:pStyle w:val="TableParagraph"/>
-              <w:spacing w:line="237" w:lineRule="auto" w:before="94"/>
+              <w:spacing w:before="94" w:line="237" w:lineRule="auto"/>
               <w:ind w:left="100" w:right="231"/>
               <w:rPr>
                 <w:sz w:val="24"/>
@@ -3834,7 +3727,7 @@
           <w:p>
             <w:pPr>
               <w:pStyle w:val="TableParagraph"/>
-              <w:spacing w:line="237" w:lineRule="auto" w:before="94"/>
+              <w:spacing w:before="94" w:line="237" w:lineRule="auto"/>
               <w:ind w:left="96" w:right="134"/>
               <w:rPr>
                 <w:sz w:val="24"/>
@@ -3845,7 +3738,7 @@
                 <w:b/>
                 <w:sz w:val="24"/>
               </w:rPr>
-              <w:t>Admin: </w:t>
+              <w:t xml:space="preserve">Admin: </w:t>
             </w:r>
             <w:r>
               <w:rPr>
@@ -3858,7 +3751,7 @@
       </w:tr>
       <w:tr>
         <w:trPr>
-          <w:trHeight w:val="753" w:hRule="atLeast"/>
+          <w:trHeight w:val="753"/>
         </w:trPr>
         <w:tc>
           <w:tcPr>
@@ -3938,7 +3831,7 @@
                 <w:b/>
                 <w:sz w:val="24"/>
               </w:rPr>
-              <w:t>Admin: </w:t>
+              <w:t xml:space="preserve">Admin: </w:t>
             </w:r>
             <w:r>
               <w:rPr>
@@ -3951,7 +3844,7 @@
       </w:tr>
       <w:tr>
         <w:trPr>
-          <w:trHeight w:val="1305" w:hRule="atLeast"/>
+          <w:trHeight w:val="1305"/>
         </w:trPr>
         <w:tc>
           <w:tcPr>
@@ -4033,19 +3926,49 @@
                 <w:b/>
                 <w:sz w:val="24"/>
               </w:rPr>
-              <w:t>Traveler: </w:t>
-            </w:r>
-            <w:r>
-              <w:rPr>
-                <w:sz w:val="24"/>
-              </w:rPr>
-              <w:t>A signed up user can land on a photo gallery of the top travel destinations.</w:t>
-            </w:r>
-          </w:p>
-          <w:p>
-            <w:pPr>
-              <w:pStyle w:val="TableParagraph"/>
-              <w:spacing w:line="242" w:lineRule="auto" w:before="0"/>
+              <w:t xml:space="preserve">Traveler: </w:t>
+            </w:r>
+            <w:r>
+              <w:rPr>
+                <w:sz w:val="24"/>
+              </w:rPr>
+              <w:t>A signed up user can land on a photo gallery of the top travel destinations</w:t>
+            </w:r>
+            <w:r>
+              <w:rPr>
+                <w:sz w:val="24"/>
+              </w:rPr>
+              <w:t xml:space="preserve"> and </w:t>
+            </w:r>
+            <w:r>
+              <w:rPr>
+                <w:sz w:val="24"/>
+              </w:rPr>
+              <w:t xml:space="preserve">see other </w:t>
+            </w:r>
+            <w:r>
+              <w:rPr>
+                <w:sz w:val="24"/>
+              </w:rPr>
+              <w:t>traveler’s</w:t>
+            </w:r>
+            <w:r>
+              <w:rPr>
+                <w:sz w:val="24"/>
+              </w:rPr>
+              <w:t xml:space="preserve"> pervious tours and their ratings for the tours</w:t>
+            </w:r>
+            <w:r>
+              <w:rPr>
+                <w:sz w:val="24"/>
+              </w:rPr>
+              <w:t>.</w:t>
+            </w:r>
+          </w:p>
+          <w:p>
+            <w:pPr>
+              <w:pStyle w:val="TableParagraph"/>
+              <w:spacing w:before="0" w:line="242" w:lineRule="auto"/>
               <w:ind w:left="96" w:right="258"/>
               <w:rPr>
                 <w:sz w:val="24"/>
@@ -4056,7 +3979,7 @@
                 <w:b/>
                 <w:sz w:val="24"/>
               </w:rPr>
-              <w:t>Guest: </w:t>
+              <w:t xml:space="preserve">Guest: </w:t>
             </w:r>
             <w:r>
               <w:rPr>
@@ -4069,7 +3992,7 @@
       </w:tr>
       <w:tr>
         <w:trPr>
-          <w:trHeight w:val="1857" w:hRule="atLeast"/>
+          <w:trHeight w:val="1857"/>
         </w:trPr>
         <w:tc>
           <w:tcPr>
@@ -4149,20 +4072,20 @@
                 <w:b/>
                 <w:sz w:val="24"/>
               </w:rPr>
-              <w:t>Traveler: </w:t>
-            </w:r>
-            <w:r>
-              <w:rPr>
-                <w:sz w:val="24"/>
-              </w:rPr>
-              <w:t>A signed up user can after landing on a photo gallery </w:t>
+              <w:t xml:space="preserve">Traveler: </w:t>
+            </w:r>
+            <w:r>
+              <w:rPr>
+                <w:sz w:val="24"/>
+              </w:rPr>
+              <w:t xml:space="preserve">A signed up user can after landing on a photo gallery </w:t>
             </w:r>
             <w:r>
               <w:rPr>
                 <w:spacing w:val="4"/>
                 <w:sz w:val="24"/>
               </w:rPr>
-              <w:t>of </w:t>
+              <w:t xml:space="preserve">of </w:t>
             </w:r>
             <w:r>
               <w:rPr>
@@ -4175,7 +4098,7 @@
                 <w:spacing w:val="-3"/>
                 <w:sz w:val="24"/>
               </w:rPr>
-              <w:t> </w:t>
+              <w:t xml:space="preserve"> </w:t>
             </w:r>
             <w:r>
               <w:rPr>
@@ -4198,7 +4121,7 @@
                 <w:b/>
                 <w:sz w:val="24"/>
               </w:rPr>
-              <w:t>Guest: </w:t>
+              <w:t xml:space="preserve">Guest: </w:t>
             </w:r>
             <w:r>
               <w:rPr>
@@ -4211,20 +4134,20 @@
                 <w:spacing w:val="-18"/>
                 <w:sz w:val="24"/>
               </w:rPr>
-              <w:t> </w:t>
-            </w:r>
-            <w:r>
-              <w:rPr>
-                <w:sz w:val="24"/>
-              </w:rPr>
-              <w:t>photo gallery </w:t>
+              <w:t xml:space="preserve"> </w:t>
+            </w:r>
+            <w:r>
+              <w:rPr>
+                <w:sz w:val="24"/>
+              </w:rPr>
+              <w:t xml:space="preserve">photo gallery </w:t>
             </w:r>
             <w:r>
               <w:rPr>
                 <w:spacing w:val="4"/>
                 <w:sz w:val="24"/>
               </w:rPr>
-              <w:t>of </w:t>
+              <w:t xml:space="preserve">of </w:t>
             </w:r>
             <w:r>
               <w:rPr>
@@ -4237,7 +4160,7 @@
                 <w:spacing w:val="-3"/>
                 <w:sz w:val="24"/>
               </w:rPr>
-              <w:t> </w:t>
+              <w:t xml:space="preserve"> </w:t>
             </w:r>
             <w:r>
               <w:rPr>
@@ -4251,20 +4174,19 @@
     </w:tbl>
     <w:p>
       <w:pPr>
-        <w:spacing w:after="0"/>
         <w:rPr>
           <w:sz w:val="24"/>
         </w:rPr>
         <w:sectPr>
           <w:pgSz w:w="11910" w:h="16840"/>
-          <w:pgMar w:header="0" w:footer="938" w:top="1420" w:bottom="1200" w:left="1220" w:right="40"/>
+          <w:pgMar w:top="1420" w:right="40" w:bottom="1200" w:left="1220" w:header="0" w:footer="938" w:gutter="0"/>
+          <w:cols w:space="720"/>
         </w:sectPr>
       </w:pPr>
     </w:p>
     <w:tbl>
       <w:tblPr>
         <w:tblW w:w="0" w:type="auto"/>
-        <w:jc w:val="left"/>
         <w:tblInd w:w="350" w:type="dxa"/>
         <w:tblBorders>
           <w:top w:val="single" w:sz="8" w:space="0" w:color="000000"/>
@@ -4276,12 +4198,10 @@
         </w:tblBorders>
         <w:tblLayout w:type="fixed"/>
         <w:tblCellMar>
-          <w:top w:w="0" w:type="dxa"/>
           <w:left w:w="0" w:type="dxa"/>
-          <w:bottom w:w="0" w:type="dxa"/>
           <w:right w:w="0" w:type="dxa"/>
         </w:tblCellMar>
-        <w:tblLook w:val="01E0"/>
+        <w:tblLook w:val="01E0" w:firstRow="1" w:lastRow="1" w:firstColumn="1" w:lastColumn="1" w:noHBand="0" w:noVBand="0"/>
       </w:tblPr>
       <w:tblGrid>
         <w:gridCol w:w="898"/>
@@ -4291,7 +4211,7 @@
       </w:tblGrid>
       <w:tr>
         <w:trPr>
-          <w:trHeight w:val="1026" w:hRule="atLeast"/>
+          <w:trHeight w:val="1026"/>
         </w:trPr>
         <w:tc>
           <w:tcPr>
@@ -4309,6 +4229,7 @@
               <w:rPr>
                 <w:sz w:val="24"/>
               </w:rPr>
+              <w:lastRenderedPageBreak/>
               <w:t>FR-8</w:t>
             </w:r>
           </w:p>
@@ -4360,7 +4281,7 @@
           <w:p>
             <w:pPr>
               <w:pStyle w:val="TableParagraph"/>
-              <w:spacing w:line="237" w:lineRule="auto" w:before="94"/>
+              <w:spacing w:before="94" w:line="237" w:lineRule="auto"/>
               <w:ind w:left="96"/>
               <w:rPr>
                 <w:sz w:val="24"/>
@@ -4371,7 +4292,7 @@
                 <w:b/>
                 <w:sz w:val="24"/>
               </w:rPr>
-              <w:t>Traveler: </w:t>
+              <w:t xml:space="preserve">Traveler: </w:t>
             </w:r>
             <w:r>
               <w:rPr>
@@ -4384,7 +4305,7 @@
       </w:tr>
       <w:tr>
         <w:trPr>
-          <w:trHeight w:val="1031" w:hRule="atLeast"/>
+          <w:trHeight w:val="1031"/>
         </w:trPr>
         <w:tc>
           <w:tcPr>
@@ -4456,7 +4377,7 @@
           <w:p>
             <w:pPr>
               <w:pStyle w:val="TableParagraph"/>
-              <w:spacing w:line="242" w:lineRule="auto" w:before="93"/>
+              <w:spacing w:before="93" w:line="242" w:lineRule="auto"/>
               <w:ind w:left="96" w:right="121"/>
               <w:rPr>
                 <w:sz w:val="24"/>
@@ -4467,20 +4388,32 @@
                 <w:b/>
                 <w:sz w:val="24"/>
               </w:rPr>
-              <w:t>Traveler: </w:t>
-            </w:r>
-            <w:r>
-              <w:rPr>
-                <w:sz w:val="24"/>
-              </w:rPr>
-              <w:t>System provides payment methods the user can choose his payment method to book his flight.</w:t>
+              <w:t xml:space="preserve">Traveler: </w:t>
+            </w:r>
+            <w:r>
+              <w:rPr>
+                <w:sz w:val="24"/>
+              </w:rPr>
+              <w:t>System provides payment methods the user can choose his payment method</w:t>
+            </w:r>
+            <w:r>
+              <w:rPr>
+                <w:sz w:val="24"/>
+              </w:rPr>
+              <w:t xml:space="preserve"> (cash or debit card)</w:t>
+            </w:r>
+            <w:r>
+              <w:rPr>
+                <w:sz w:val="24"/>
+              </w:rPr>
+              <w:t xml:space="preserve"> to book his flight.</w:t>
             </w:r>
           </w:p>
         </w:tc>
       </w:tr>
       <w:tr>
         <w:trPr>
-          <w:trHeight w:val="474" w:hRule="atLeast"/>
+          <w:trHeight w:val="474"/>
         </w:trPr>
         <w:tc>
           <w:tcPr>
@@ -4559,20 +4492,46 @@
                 <w:b/>
                 <w:sz w:val="24"/>
               </w:rPr>
-              <w:t>Traveler: </w:t>
-            </w:r>
-            <w:r>
-              <w:rPr>
-                <w:sz w:val="24"/>
-              </w:rPr>
-              <w:t>A signed up user can book his flight.</w:t>
+              <w:t xml:space="preserve">Traveler: </w:t>
+            </w:r>
+            <w:r>
+              <w:rPr>
+                <w:sz w:val="24"/>
+              </w:rPr>
+              <w:t xml:space="preserve">A signed up user can book </w:t>
+            </w:r>
+            <w:r>
+              <w:rPr>
+                <w:sz w:val="24"/>
+              </w:rPr>
+              <w:t>his/h</w:t>
+            </w:r>
+            <w:r>
+              <w:rPr>
+                <w:sz w:val="24"/>
+              </w:rPr>
+              <w:t xml:space="preserve">er travel either going or going and </w:t>
+            </w:r>
+            <w:bookmarkStart w:id="9" w:name="_GoBack"/>
+            <w:bookmarkEnd w:id="9"/>
+            <w:r>
+              <w:rPr>
+                <w:sz w:val="24"/>
+              </w:rPr>
+              <w:t>coming back trip</w:t>
+            </w:r>
+            <w:r>
+              <w:rPr>
+                <w:sz w:val="24"/>
+              </w:rPr>
+              <w:t>.</w:t>
             </w:r>
           </w:p>
         </w:tc>
       </w:tr>
       <w:tr>
         <w:trPr>
-          <w:trHeight w:val="753" w:hRule="atLeast"/>
+          <w:trHeight w:val="753"/>
         </w:trPr>
         <w:tc>
           <w:tcPr>
@@ -4601,7 +4560,7 @@
           <w:p>
             <w:pPr>
               <w:pStyle w:val="TableParagraph"/>
-              <w:spacing w:line="237" w:lineRule="auto" w:before="95"/>
+              <w:spacing w:before="95" w:line="237" w:lineRule="auto"/>
               <w:ind w:left="100" w:right="231"/>
               <w:rPr>
                 <w:sz w:val="24"/>
@@ -4642,7 +4601,7 @@
           <w:p>
             <w:pPr>
               <w:pStyle w:val="TableParagraph"/>
-              <w:spacing w:line="237" w:lineRule="auto" w:before="95"/>
+              <w:spacing w:before="95" w:line="237" w:lineRule="auto"/>
               <w:ind w:left="96" w:right="134"/>
               <w:rPr>
                 <w:sz w:val="24"/>
@@ -4653,7 +4612,7 @@
                 <w:b/>
                 <w:sz w:val="24"/>
               </w:rPr>
-              <w:t>Traveler: </w:t>
+              <w:t xml:space="preserve">Traveler: </w:t>
             </w:r>
             <w:r>
               <w:rPr>
@@ -4666,7 +4625,7 @@
       </w:tr>
       <w:tr>
         <w:trPr>
-          <w:trHeight w:val="752" w:hRule="atLeast"/>
+          <w:trHeight w:val="752"/>
         </w:trPr>
         <w:tc>
           <w:tcPr>
@@ -4715,7 +4674,7 @@
           <w:p>
             <w:pPr>
               <w:pStyle w:val="TableParagraph"/>
-              <w:spacing w:line="237" w:lineRule="auto" w:before="94"/>
+              <w:spacing w:before="94" w:line="237" w:lineRule="auto"/>
               <w:ind w:left="101" w:right="644"/>
               <w:rPr>
                 <w:sz w:val="24"/>
@@ -4747,7 +4706,7 @@
                 <w:b/>
                 <w:sz w:val="24"/>
               </w:rPr>
-              <w:t>Admin: </w:t>
+              <w:t xml:space="preserve">Admin: </w:t>
             </w:r>
             <w:r>
               <w:rPr>
@@ -4759,7 +4718,7 @@
           <w:p>
             <w:pPr>
               <w:pStyle w:val="TableParagraph"/>
-              <w:spacing w:line="275" w:lineRule="exact" w:before="0"/>
+              <w:spacing w:before="0" w:line="275" w:lineRule="exact"/>
               <w:ind w:left="96"/>
               <w:rPr>
                 <w:sz w:val="24"/>
@@ -4770,7 +4729,7 @@
                 <w:b/>
                 <w:sz w:val="24"/>
               </w:rPr>
-              <w:t>Traveler: </w:t>
+              <w:t xml:space="preserve">Traveler: </w:t>
             </w:r>
             <w:r>
               <w:rPr>
@@ -4814,30 +4773,28 @@
         <w:pStyle w:val="Heading1"/>
         <w:numPr>
           <w:ilvl w:val="0"/>
-          <w:numId w:val="3"/>
+          <w:numId w:val="2"/>
         </w:numPr>
         <w:tabs>
-          <w:tab w:pos="940" w:val="left" w:leader="none"/>
-          <w:tab w:pos="941" w:val="left" w:leader="none"/>
+          <w:tab w:val="left" w:pos="940"/>
+          <w:tab w:val="left" w:pos="941"/>
         </w:tabs>
-        <w:spacing w:line="240" w:lineRule="auto" w:before="207" w:after="0"/>
-        <w:ind w:left="941" w:right="0" w:hanging="721"/>
+        <w:spacing w:before="207"/>
+        <w:ind w:hanging="721"/>
         <w:jc w:val="left"/>
       </w:pPr>
-      <w:bookmarkStart w:name="_TOC_250003" w:id="10"/>
-      <w:r>
-        <w:rPr/>
+      <w:bookmarkStart w:id="10" w:name="_TOC_250003"/>
+      <w:r>
         <w:t>Interface</w:t>
       </w:r>
       <w:r>
         <w:rPr>
           <w:spacing w:val="-1"/>
         </w:rPr>
-        <w:t> </w:t>
+        <w:t xml:space="preserve"> </w:t>
       </w:r>
       <w:bookmarkEnd w:id="10"/>
       <w:r>
-        <w:rPr/>
         <w:t>Requirements</w:t>
       </w:r>
     </w:p>
@@ -4846,30 +4803,26 @@
         <w:pStyle w:val="Heading2"/>
         <w:numPr>
           <w:ilvl w:val="1"/>
-          <w:numId w:val="3"/>
+          <w:numId w:val="2"/>
         </w:numPr>
         <w:tabs>
-          <w:tab w:pos="940" w:val="left" w:leader="none"/>
-          <w:tab w:pos="941" w:val="left" w:leader="none"/>
+          <w:tab w:val="left" w:pos="940"/>
+          <w:tab w:val="left" w:pos="941"/>
         </w:tabs>
-        <w:spacing w:line="240" w:lineRule="auto" w:before="277" w:after="0"/>
-        <w:ind w:left="941" w:right="0" w:hanging="721"/>
-        <w:jc w:val="left"/>
-      </w:pPr>
-      <w:bookmarkStart w:name="_TOC_250002" w:id="11"/>
-      <w:r>
-        <w:rPr/>
+        <w:spacing w:before="277"/>
+      </w:pPr>
+      <w:bookmarkStart w:id="11" w:name="_TOC_250002"/>
+      <w:r>
         <w:t>User</w:t>
       </w:r>
       <w:r>
         <w:rPr>
           <w:spacing w:val="1"/>
         </w:rPr>
-        <w:t> </w:t>
+        <w:t xml:space="preserve"> </w:t>
       </w:r>
       <w:bookmarkEnd w:id="11"/>
       <w:r>
-        <w:rPr/>
         <w:t>Interfaces:</w:t>
       </w:r>
     </w:p>
@@ -4891,7 +4844,6 @@
         <w:ind w:left="220"/>
       </w:pPr>
       <w:r>
-        <w:rPr/>
         <w:t>Overall the system should have two interfaces:</w:t>
       </w:r>
     </w:p>
@@ -4900,14 +4852,12 @@
         <w:pStyle w:val="ListParagraph"/>
         <w:numPr>
           <w:ilvl w:val="0"/>
-          <w:numId w:val="4"/>
+          <w:numId w:val="1"/>
         </w:numPr>
         <w:tabs>
-          <w:tab w:pos="528" w:val="left" w:leader="none"/>
+          <w:tab w:val="left" w:pos="528"/>
         </w:tabs>
-        <w:spacing w:line="322" w:lineRule="exact" w:before="0" w:after="0"/>
-        <w:ind w:left="527" w:right="0" w:hanging="308"/>
-        <w:jc w:val="left"/>
+        <w:spacing w:line="322" w:lineRule="exact"/>
         <w:rPr>
           <w:rFonts w:ascii="Arial"/>
           <w:sz w:val="28"/>
@@ -4926,7 +4876,7 @@
           <w:spacing w:val="-2"/>
           <w:sz w:val="28"/>
         </w:rPr>
-        <w:t> </w:t>
+        <w:t xml:space="preserve"> </w:t>
       </w:r>
       <w:r>
         <w:rPr>
@@ -4941,14 +4891,11 @@
         <w:pStyle w:val="ListParagraph"/>
         <w:numPr>
           <w:ilvl w:val="0"/>
-          <w:numId w:val="4"/>
+          <w:numId w:val="1"/>
         </w:numPr>
         <w:tabs>
-          <w:tab w:pos="528" w:val="left" w:leader="none"/>
+          <w:tab w:val="left" w:pos="528"/>
         </w:tabs>
-        <w:spacing w:line="240" w:lineRule="auto" w:before="0" w:after="0"/>
-        <w:ind w:left="527" w:right="0" w:hanging="308"/>
-        <w:jc w:val="left"/>
         <w:rPr>
           <w:rFonts w:ascii="Arial"/>
           <w:sz w:val="28"/>
@@ -4967,7 +4914,7 @@
           <w:spacing w:val="-2"/>
           <w:sz w:val="28"/>
         </w:rPr>
-        <w:t> </w:t>
+        <w:t xml:space="preserve"> </w:t>
       </w:r>
       <w:r>
         <w:rPr>
@@ -4991,20 +4938,16 @@
         <w:pStyle w:val="Heading2"/>
         <w:numPr>
           <w:ilvl w:val="2"/>
-          <w:numId w:val="3"/>
+          <w:numId w:val="2"/>
         </w:numPr>
         <w:tabs>
-          <w:tab w:pos="1012" w:val="left" w:leader="none"/>
-          <w:tab w:pos="1013" w:val="left" w:leader="none"/>
+          <w:tab w:val="left" w:pos="1012"/>
+          <w:tab w:val="left" w:pos="1013"/>
         </w:tabs>
-        <w:spacing w:line="240" w:lineRule="auto" w:before="0" w:after="0"/>
-        <w:ind w:left="1013" w:right="0" w:hanging="793"/>
-        <w:jc w:val="left"/>
-      </w:pPr>
-      <w:bookmarkStart w:name="_TOC_250001" w:id="12"/>
+      </w:pPr>
+      <w:bookmarkStart w:id="12" w:name="_TOC_250001"/>
       <w:bookmarkEnd w:id="12"/>
       <w:r>
-        <w:rPr/>
         <w:t>GUI:</w:t>
       </w:r>
     </w:p>
@@ -5015,7 +4958,6 @@
         <w:ind w:left="220" w:right="1439"/>
       </w:pPr>
       <w:r>
-        <w:rPr/>
         <w:t>For the general user the site shall have a photo gallery with updates on the top travel destinations. The projected site interface shall follow along the trends on the following page.</w:t>
       </w:r>
     </w:p>
@@ -5035,7 +4977,6 @@
         <w:ind w:left="220" w:right="1469"/>
       </w:pPr>
       <w:r>
-        <w:rPr/>
         <w:t>For the admin the site shall have a portal to manage the users (Add user, Search for a user, Delete user).</w:t>
       </w:r>
     </w:p>
@@ -5053,30 +4994,27 @@
         <w:pStyle w:val="Heading1"/>
         <w:numPr>
           <w:ilvl w:val="0"/>
-          <w:numId w:val="3"/>
+          <w:numId w:val="2"/>
         </w:numPr>
         <w:tabs>
-          <w:tab w:pos="940" w:val="left" w:leader="none"/>
-          <w:tab w:pos="941" w:val="left" w:leader="none"/>
+          <w:tab w:val="left" w:pos="940"/>
+          <w:tab w:val="left" w:pos="941"/>
         </w:tabs>
-        <w:spacing w:line="240" w:lineRule="auto" w:before="0" w:after="0"/>
-        <w:ind w:left="941" w:right="0" w:hanging="721"/>
+        <w:ind w:hanging="721"/>
         <w:jc w:val="left"/>
       </w:pPr>
-      <w:bookmarkStart w:name="_TOC_250000" w:id="13"/>
-      <w:r>
-        <w:rPr/>
+      <w:bookmarkStart w:id="13" w:name="_TOC_250000"/>
+      <w:r>
         <w:t>Non-Functional</w:t>
       </w:r>
       <w:r>
         <w:rPr>
           <w:spacing w:val="2"/>
         </w:rPr>
-        <w:t> </w:t>
+        <w:t xml:space="preserve"> </w:t>
       </w:r>
       <w:bookmarkEnd w:id="13"/>
       <w:r>
-        <w:rPr/>
         <w:t>Requirements</w:t>
       </w:r>
     </w:p>
@@ -5094,7 +5032,6 @@
     <w:tbl>
       <w:tblPr>
         <w:tblW w:w="0" w:type="auto"/>
-        <w:jc w:val="left"/>
         <w:tblInd w:w="115" w:type="dxa"/>
         <w:tblBorders>
           <w:top w:val="single" w:sz="4" w:space="0" w:color="000000"/>
@@ -5106,12 +5043,10 @@
         </w:tblBorders>
         <w:tblLayout w:type="fixed"/>
         <w:tblCellMar>
-          <w:top w:w="0" w:type="dxa"/>
           <w:left w:w="0" w:type="dxa"/>
-          <w:bottom w:w="0" w:type="dxa"/>
           <w:right w:w="0" w:type="dxa"/>
         </w:tblCellMar>
-        <w:tblLook w:val="01E0"/>
+        <w:tblLook w:val="01E0" w:firstRow="1" w:lastRow="1" w:firstColumn="1" w:lastColumn="1" w:noHBand="0" w:noVBand="0"/>
       </w:tblPr>
       <w:tblGrid>
         <w:gridCol w:w="1042"/>
@@ -5119,7 +5054,7 @@
       </w:tblGrid>
       <w:tr>
         <w:trPr>
-          <w:trHeight w:val="523" w:hRule="atLeast"/>
+          <w:trHeight w:val="523"/>
         </w:trPr>
         <w:tc>
           <w:tcPr>
@@ -5171,7 +5106,7 @@
       </w:tr>
       <w:tr>
         <w:trPr>
-          <w:trHeight w:val="964" w:hRule="atLeast"/>
+          <w:trHeight w:val="964"/>
         </w:trPr>
         <w:tc>
           <w:tcPr>
@@ -5214,7 +5149,7 @@
           <w:p>
             <w:pPr>
               <w:pStyle w:val="TableParagraph"/>
-              <w:spacing w:line="322" w:lineRule="exact" w:before="1"/>
+              <w:spacing w:before="1" w:line="322" w:lineRule="exact"/>
               <w:ind w:right="106"/>
               <w:rPr>
                 <w:rFonts w:ascii="Arial"/>
@@ -5226,7 +5161,7 @@
                 <w:rFonts w:ascii="Arial"/>
                 <w:sz w:val="28"/>
               </w:rPr>
-              <w:t>The time from clicking a button to getting a response from the application should </w:t>
+              <w:t xml:space="preserve">The time from clicking a button to getting a response from the application should </w:t>
             </w:r>
             <w:r>
               <w:rPr>
@@ -5234,7 +5169,7 @@
                 <w:spacing w:val="2"/>
                 <w:sz w:val="28"/>
               </w:rPr>
-              <w:t>take </w:t>
+              <w:t xml:space="preserve">take </w:t>
             </w:r>
             <w:r>
               <w:rPr>
@@ -5249,7 +5184,7 @@
                 <w:spacing w:val="-37"/>
                 <w:sz w:val="28"/>
               </w:rPr>
-              <w:t> </w:t>
+              <w:t xml:space="preserve"> </w:t>
             </w:r>
             <w:r>
               <w:rPr>
@@ -5264,7 +5199,7 @@
                 <w:spacing w:val="3"/>
                 <w:sz w:val="28"/>
               </w:rPr>
-              <w:t> </w:t>
+              <w:t xml:space="preserve"> </w:t>
             </w:r>
             <w:r>
               <w:rPr>
@@ -5278,7 +5213,7 @@
       </w:tr>
       <w:tr>
         <w:trPr>
-          <w:trHeight w:val="442" w:hRule="atLeast"/>
+          <w:trHeight w:val="442"/>
         </w:trPr>
         <w:tc>
           <w:tcPr>
@@ -5287,7 +5222,7 @@
           <w:p>
             <w:pPr>
               <w:pStyle w:val="TableParagraph"/>
-              <w:spacing w:line="313" w:lineRule="exact" w:before="110"/>
+              <w:spacing w:before="110" w:line="313" w:lineRule="exact"/>
               <w:rPr>
                 <w:sz w:val="28"/>
               </w:rPr>
@@ -5310,7 +5245,7 @@
           <w:p>
             <w:pPr>
               <w:pStyle w:val="TableParagraph"/>
-              <w:spacing w:line="312" w:lineRule="exact" w:before="0"/>
+              <w:spacing w:before="0" w:line="312" w:lineRule="exact"/>
               <w:rPr>
                 <w:sz w:val="28"/>
               </w:rPr>
@@ -5327,13 +5262,14 @@
     </w:tbl>
     <w:p>
       <w:pPr>
-        <w:spacing w:after="0" w:line="312" w:lineRule="exact"/>
+        <w:spacing w:line="312" w:lineRule="exact"/>
         <w:rPr>
           <w:sz w:val="28"/>
         </w:rPr>
         <w:sectPr>
           <w:pgSz w:w="11910" w:h="16840"/>
-          <w:pgMar w:header="0" w:footer="938" w:top="1420" w:bottom="1200" w:left="1220" w:right="40"/>
+          <w:pgMar w:top="1420" w:right="40" w:bottom="1200" w:left="1220" w:header="0" w:footer="938" w:gutter="0"/>
+          <w:cols w:space="720"/>
         </w:sectPr>
       </w:pPr>
     </w:p>
@@ -5368,7 +5304,6 @@
     <w:tbl>
       <w:tblPr>
         <w:tblW w:w="0" w:type="auto"/>
-        <w:jc w:val="left"/>
         <w:tblInd w:w="115" w:type="dxa"/>
         <w:tblBorders>
           <w:top w:val="single" w:sz="4" w:space="0" w:color="000000"/>
@@ -5380,12 +5315,10 @@
         </w:tblBorders>
         <w:tblLayout w:type="fixed"/>
         <w:tblCellMar>
-          <w:top w:w="0" w:type="dxa"/>
           <w:left w:w="0" w:type="dxa"/>
-          <w:bottom w:w="0" w:type="dxa"/>
           <w:right w:w="0" w:type="dxa"/>
         </w:tblCellMar>
-        <w:tblLook w:val="01E0"/>
+        <w:tblLook w:val="01E0" w:firstRow="1" w:lastRow="1" w:firstColumn="1" w:lastColumn="1" w:noHBand="0" w:noVBand="0"/>
       </w:tblPr>
       <w:tblGrid>
         <w:gridCol w:w="1042"/>
@@ -5393,7 +5326,7 @@
       </w:tblGrid>
       <w:tr>
         <w:trPr>
-          <w:trHeight w:val="523" w:hRule="atLeast"/>
+          <w:trHeight w:val="523"/>
         </w:trPr>
         <w:tc>
           <w:tcPr>
@@ -5442,7 +5375,7 @@
       </w:tr>
       <w:tr>
         <w:trPr>
-          <w:trHeight w:val="642" w:hRule="atLeast"/>
+          <w:trHeight w:val="642"/>
         </w:trPr>
         <w:tc>
           <w:tcPr>
@@ -5451,7 +5384,7 @@
           <w:p>
             <w:pPr>
               <w:pStyle w:val="TableParagraph"/>
-              <w:spacing w:line="315" w:lineRule="exact" w:before="0"/>
+              <w:spacing w:before="0" w:line="315" w:lineRule="exact"/>
               <w:rPr>
                 <w:sz w:val="28"/>
               </w:rPr>
@@ -5471,7 +5404,7 @@
           <w:p>
             <w:pPr>
               <w:pStyle w:val="TableParagraph"/>
-              <w:spacing w:line="322" w:lineRule="exact" w:before="1"/>
+              <w:spacing w:before="1" w:line="322" w:lineRule="exact"/>
               <w:rPr>
                 <w:rFonts w:ascii="Arial"/>
                 <w:sz w:val="28"/>
@@ -5489,7 +5422,7 @@
       </w:tr>
       <w:tr>
         <w:trPr>
-          <w:trHeight w:val="645" w:hRule="atLeast"/>
+          <w:trHeight w:val="645"/>
         </w:trPr>
         <w:tc>
           <w:tcPr>
@@ -5518,7 +5451,7 @@
           <w:p>
             <w:pPr>
               <w:pStyle w:val="TableParagraph"/>
-              <w:spacing w:line="322" w:lineRule="exact" w:before="4"/>
+              <w:spacing w:before="4" w:line="322" w:lineRule="exact"/>
               <w:ind w:right="900"/>
               <w:rPr>
                 <w:rFonts w:ascii="Arial"/>
@@ -5537,7 +5470,7 @@
       </w:tr>
       <w:tr>
         <w:trPr>
-          <w:trHeight w:val="640" w:hRule="atLeast"/>
+          <w:trHeight w:val="640"/>
         </w:trPr>
         <w:tc>
           <w:tcPr>
@@ -5546,7 +5479,7 @@
           <w:p>
             <w:pPr>
               <w:pStyle w:val="TableParagraph"/>
-              <w:spacing w:line="312" w:lineRule="exact" w:before="0"/>
+              <w:spacing w:before="0" w:line="312" w:lineRule="exact"/>
               <w:rPr>
                 <w:sz w:val="28"/>
               </w:rPr>
@@ -5566,7 +5499,7 @@
           <w:p>
             <w:pPr>
               <w:pStyle w:val="TableParagraph"/>
-              <w:spacing w:line="316" w:lineRule="exact" w:before="0"/>
+              <w:spacing w:before="0" w:line="316" w:lineRule="exact"/>
               <w:rPr>
                 <w:rFonts w:ascii="Arial"/>
                 <w:sz w:val="28"/>
@@ -5583,7 +5516,7 @@
           <w:p>
             <w:pPr>
               <w:pStyle w:val="TableParagraph"/>
-              <w:spacing w:line="305" w:lineRule="exact" w:before="0"/>
+              <w:spacing w:before="0" w:line="305" w:lineRule="exact"/>
               <w:rPr>
                 <w:rFonts w:ascii="Arial"/>
                 <w:sz w:val="28"/>
@@ -5601,7 +5534,7 @@
       </w:tr>
       <w:tr>
         <w:trPr>
-          <w:trHeight w:val="642" w:hRule="atLeast"/>
+          <w:trHeight w:val="642"/>
         </w:trPr>
         <w:tc>
           <w:tcPr>
@@ -5610,7 +5543,7 @@
           <w:p>
             <w:pPr>
               <w:pStyle w:val="TableParagraph"/>
-              <w:spacing w:line="315" w:lineRule="exact" w:before="0"/>
+              <w:spacing w:before="0" w:line="315" w:lineRule="exact"/>
               <w:rPr>
                 <w:sz w:val="28"/>
               </w:rPr>
@@ -5630,7 +5563,7 @@
           <w:p>
             <w:pPr>
               <w:pStyle w:val="TableParagraph"/>
-              <w:spacing w:line="322" w:lineRule="exact" w:before="1"/>
+              <w:spacing w:before="1" w:line="322" w:lineRule="exact"/>
               <w:ind w:right="900"/>
               <w:rPr>
                 <w:rFonts w:ascii="Arial"/>
@@ -5670,7 +5603,6 @@
     <w:tbl>
       <w:tblPr>
         <w:tblW w:w="0" w:type="auto"/>
-        <w:jc w:val="left"/>
         <w:tblInd w:w="115" w:type="dxa"/>
         <w:tblBorders>
           <w:top w:val="single" w:sz="4" w:space="0" w:color="000000"/>
@@ -5682,12 +5614,10 @@
         </w:tblBorders>
         <w:tblLayout w:type="fixed"/>
         <w:tblCellMar>
-          <w:top w:w="0" w:type="dxa"/>
           <w:left w:w="0" w:type="dxa"/>
-          <w:bottom w:w="0" w:type="dxa"/>
           <w:right w:w="0" w:type="dxa"/>
         </w:tblCellMar>
-        <w:tblLook w:val="01E0"/>
+        <w:tblLook w:val="01E0" w:firstRow="1" w:lastRow="1" w:firstColumn="1" w:lastColumn="1" w:noHBand="0" w:noVBand="0"/>
       </w:tblPr>
       <w:tblGrid>
         <w:gridCol w:w="1042"/>
@@ -5695,7 +5625,7 @@
       </w:tblGrid>
       <w:tr>
         <w:trPr>
-          <w:trHeight w:val="523" w:hRule="atLeast"/>
+          <w:trHeight w:val="523"/>
         </w:trPr>
         <w:tc>
           <w:tcPr>
@@ -5744,7 +5674,7 @@
       </w:tr>
       <w:tr>
         <w:trPr>
-          <w:trHeight w:val="647" w:hRule="atLeast"/>
+          <w:trHeight w:val="647"/>
         </w:trPr>
         <w:tc>
           <w:tcPr>
@@ -5753,7 +5683,7 @@
           <w:p>
             <w:pPr>
               <w:pStyle w:val="TableParagraph"/>
-              <w:spacing w:line="315" w:lineRule="exact" w:before="0"/>
+              <w:spacing w:before="0" w:line="315" w:lineRule="exact"/>
               <w:rPr>
                 <w:sz w:val="28"/>
               </w:rPr>
@@ -5773,7 +5703,7 @@
           <w:p>
             <w:pPr>
               <w:pStyle w:val="TableParagraph"/>
-              <w:spacing w:line="322" w:lineRule="exact" w:before="1"/>
+              <w:spacing w:before="1" w:line="322" w:lineRule="exact"/>
               <w:ind w:right="558"/>
               <w:rPr>
                 <w:rFonts w:ascii="Arial"/>
@@ -5813,7 +5743,6 @@
     <w:tbl>
       <w:tblPr>
         <w:tblW w:w="0" w:type="auto"/>
-        <w:jc w:val="left"/>
         <w:tblInd w:w="115" w:type="dxa"/>
         <w:tblBorders>
           <w:top w:val="single" w:sz="4" w:space="0" w:color="000000"/>
@@ -5825,12 +5754,10 @@
         </w:tblBorders>
         <w:tblLayout w:type="fixed"/>
         <w:tblCellMar>
-          <w:top w:w="0" w:type="dxa"/>
           <w:left w:w="0" w:type="dxa"/>
-          <w:bottom w:w="0" w:type="dxa"/>
           <w:right w:w="0" w:type="dxa"/>
         </w:tblCellMar>
-        <w:tblLook w:val="01E0"/>
+        <w:tblLook w:val="01E0" w:firstRow="1" w:lastRow="1" w:firstColumn="1" w:lastColumn="1" w:noHBand="0" w:noVBand="0"/>
       </w:tblPr>
       <w:tblGrid>
         <w:gridCol w:w="1042"/>
@@ -5838,7 +5765,7 @@
       </w:tblGrid>
       <w:tr>
         <w:trPr>
-          <w:trHeight w:val="523" w:hRule="atLeast"/>
+          <w:trHeight w:val="523"/>
         </w:trPr>
         <w:tc>
           <w:tcPr>
@@ -5887,7 +5814,7 @@
       </w:tr>
       <w:tr>
         <w:trPr>
-          <w:trHeight w:val="642" w:hRule="atLeast"/>
+          <w:trHeight w:val="642"/>
         </w:trPr>
         <w:tc>
           <w:tcPr>
@@ -5896,7 +5823,7 @@
           <w:p>
             <w:pPr>
               <w:pStyle w:val="TableParagraph"/>
-              <w:spacing w:line="315" w:lineRule="exact" w:before="0"/>
+              <w:spacing w:before="0" w:line="315" w:lineRule="exact"/>
               <w:rPr>
                 <w:sz w:val="28"/>
               </w:rPr>
@@ -5916,7 +5843,7 @@
           <w:p>
             <w:pPr>
               <w:pStyle w:val="TableParagraph"/>
-              <w:spacing w:line="322" w:lineRule="exact" w:before="1"/>
+              <w:spacing w:before="1" w:line="322" w:lineRule="exact"/>
               <w:ind w:right="558"/>
               <w:rPr>
                 <w:rFonts w:ascii="Arial"/>
@@ -5956,7 +5883,6 @@
     <w:tbl>
       <w:tblPr>
         <w:tblW w:w="0" w:type="auto"/>
-        <w:jc w:val="left"/>
         <w:tblInd w:w="115" w:type="dxa"/>
         <w:tblBorders>
           <w:top w:val="single" w:sz="4" w:space="0" w:color="000000"/>
@@ -5968,12 +5894,10 @@
         </w:tblBorders>
         <w:tblLayout w:type="fixed"/>
         <w:tblCellMar>
-          <w:top w:w="0" w:type="dxa"/>
           <w:left w:w="0" w:type="dxa"/>
-          <w:bottom w:w="0" w:type="dxa"/>
           <w:right w:w="0" w:type="dxa"/>
         </w:tblCellMar>
-        <w:tblLook w:val="01E0"/>
+        <w:tblLook w:val="01E0" w:firstRow="1" w:lastRow="1" w:firstColumn="1" w:lastColumn="1" w:noHBand="0" w:noVBand="0"/>
       </w:tblPr>
       <w:tblGrid>
         <w:gridCol w:w="1042"/>
@@ -5981,7 +5905,7 @@
       </w:tblGrid>
       <w:tr>
         <w:trPr>
-          <w:trHeight w:val="522" w:hRule="atLeast"/>
+          <w:trHeight w:val="522"/>
         </w:trPr>
         <w:tc>
           <w:tcPr>
@@ -6030,7 +5954,7 @@
       </w:tr>
       <w:tr>
         <w:trPr>
-          <w:trHeight w:val="643" w:hRule="atLeast"/>
+          <w:trHeight w:val="643"/>
         </w:trPr>
         <w:tc>
           <w:tcPr>
@@ -6039,7 +5963,7 @@
           <w:p>
             <w:pPr>
               <w:pStyle w:val="TableParagraph"/>
-              <w:spacing w:line="315" w:lineRule="exact" w:before="0"/>
+              <w:spacing w:before="0" w:line="315" w:lineRule="exact"/>
               <w:rPr>
                 <w:sz w:val="28"/>
               </w:rPr>
@@ -6059,7 +5983,7 @@
           <w:p>
             <w:pPr>
               <w:pStyle w:val="TableParagraph"/>
-              <w:spacing w:line="322" w:lineRule="exact" w:before="1"/>
+              <w:spacing w:before="1" w:line="322" w:lineRule="exact"/>
               <w:ind w:right="900"/>
               <w:rPr>
                 <w:rFonts w:ascii="Arial"/>
@@ -6099,7 +6023,6 @@
     <w:tbl>
       <w:tblPr>
         <w:tblW w:w="0" w:type="auto"/>
-        <w:jc w:val="left"/>
         <w:tblInd w:w="115" w:type="dxa"/>
         <w:tblBorders>
           <w:top w:val="single" w:sz="4" w:space="0" w:color="000000"/>
@@ -6111,12 +6034,10 @@
         </w:tblBorders>
         <w:tblLayout w:type="fixed"/>
         <w:tblCellMar>
-          <w:top w:w="0" w:type="dxa"/>
           <w:left w:w="0" w:type="dxa"/>
-          <w:bottom w:w="0" w:type="dxa"/>
           <w:right w:w="0" w:type="dxa"/>
         </w:tblCellMar>
-        <w:tblLook w:val="01E0"/>
+        <w:tblLook w:val="01E0" w:firstRow="1" w:lastRow="1" w:firstColumn="1" w:lastColumn="1" w:noHBand="0" w:noVBand="0"/>
       </w:tblPr>
       <w:tblGrid>
         <w:gridCol w:w="1191"/>
@@ -6124,7 +6045,7 @@
       </w:tblGrid>
       <w:tr>
         <w:trPr>
-          <w:trHeight w:val="522" w:hRule="atLeast"/>
+          <w:trHeight w:val="522"/>
         </w:trPr>
         <w:tc>
           <w:tcPr>
@@ -6174,7 +6095,7 @@
       </w:tr>
       <w:tr>
         <w:trPr>
-          <w:trHeight w:val="643" w:hRule="atLeast"/>
+          <w:trHeight w:val="643"/>
         </w:trPr>
         <w:tc>
           <w:tcPr>
@@ -6183,7 +6104,7 @@
           <w:p>
             <w:pPr>
               <w:pStyle w:val="TableParagraph"/>
-              <w:spacing w:line="315" w:lineRule="exact" w:before="0"/>
+              <w:spacing w:before="0" w:line="315" w:lineRule="exact"/>
               <w:rPr>
                 <w:sz w:val="28"/>
               </w:rPr>
@@ -6203,7 +6124,7 @@
           <w:p>
             <w:pPr>
               <w:pStyle w:val="TableParagraph"/>
-              <w:spacing w:line="322" w:lineRule="exact" w:before="1"/>
+              <w:spacing w:before="1" w:line="322" w:lineRule="exact"/>
               <w:ind w:left="114" w:right="348"/>
               <w:rPr>
                 <w:rFonts w:ascii="Arial"/>
@@ -6222,7 +6143,7 @@
       </w:tr>
       <w:tr>
         <w:trPr>
-          <w:trHeight w:val="645" w:hRule="atLeast"/>
+          <w:trHeight w:val="645"/>
         </w:trPr>
         <w:tc>
           <w:tcPr>
@@ -6231,7 +6152,7 @@
           <w:p>
             <w:pPr>
               <w:pStyle w:val="TableParagraph"/>
-              <w:spacing w:line="318" w:lineRule="exact" w:before="0"/>
+              <w:spacing w:before="0" w:line="318" w:lineRule="exact"/>
               <w:rPr>
                 <w:sz w:val="28"/>
               </w:rPr>
@@ -6251,7 +6172,7 @@
           <w:p>
             <w:pPr>
               <w:pStyle w:val="TableParagraph"/>
-              <w:spacing w:line="322" w:lineRule="exact" w:before="4"/>
+              <w:spacing w:before="4" w:line="322" w:lineRule="exact"/>
               <w:ind w:left="114"/>
               <w:rPr>
                 <w:rFonts w:ascii="Arial"/>
@@ -6291,7 +6212,6 @@
     <w:tbl>
       <w:tblPr>
         <w:tblW w:w="0" w:type="auto"/>
-        <w:jc w:val="left"/>
         <w:tblInd w:w="115" w:type="dxa"/>
         <w:tblBorders>
           <w:top w:val="single" w:sz="4" w:space="0" w:color="000000"/>
@@ -6303,12 +6223,10 @@
         </w:tblBorders>
         <w:tblLayout w:type="fixed"/>
         <w:tblCellMar>
-          <w:top w:w="0" w:type="dxa"/>
           <w:left w:w="0" w:type="dxa"/>
-          <w:bottom w:w="0" w:type="dxa"/>
           <w:right w:w="0" w:type="dxa"/>
         </w:tblCellMar>
-        <w:tblLook w:val="01E0"/>
+        <w:tblLook w:val="01E0" w:firstRow="1" w:lastRow="1" w:firstColumn="1" w:lastColumn="1" w:noHBand="0" w:noVBand="0"/>
       </w:tblPr>
       <w:tblGrid>
         <w:gridCol w:w="1220"/>
@@ -6316,7 +6234,7 @@
       </w:tblGrid>
       <w:tr>
         <w:trPr>
-          <w:trHeight w:val="523" w:hRule="atLeast"/>
+          <w:trHeight w:val="523"/>
         </w:trPr>
         <w:tc>
           <w:tcPr>
@@ -6366,7 +6284,7 @@
       </w:tr>
       <w:tr>
         <w:trPr>
-          <w:trHeight w:val="642" w:hRule="atLeast"/>
+          <w:trHeight w:val="642"/>
         </w:trPr>
         <w:tc>
           <w:tcPr>
@@ -6375,7 +6293,7 @@
           <w:p>
             <w:pPr>
               <w:pStyle w:val="TableParagraph"/>
-              <w:spacing w:line="315" w:lineRule="exact" w:before="0"/>
+              <w:spacing w:before="0" w:line="315" w:lineRule="exact"/>
               <w:rPr>
                 <w:sz w:val="28"/>
               </w:rPr>
@@ -6395,7 +6313,7 @@
           <w:p>
             <w:pPr>
               <w:pStyle w:val="TableParagraph"/>
-              <w:spacing w:line="322" w:lineRule="exact" w:before="1"/>
+              <w:spacing w:before="1" w:line="322" w:lineRule="exact"/>
               <w:ind w:left="114" w:right="1705"/>
               <w:rPr>
                 <w:rFonts w:ascii="Arial"/>
@@ -6414,7 +6332,7 @@
       </w:tr>
       <w:tr>
         <w:trPr>
-          <w:trHeight w:val="640" w:hRule="atLeast"/>
+          <w:trHeight w:val="640"/>
         </w:trPr>
         <w:tc>
           <w:tcPr>
@@ -6423,7 +6341,7 @@
           <w:p>
             <w:pPr>
               <w:pStyle w:val="TableParagraph"/>
-              <w:spacing w:line="313" w:lineRule="exact" w:before="0"/>
+              <w:spacing w:before="0" w:line="313" w:lineRule="exact"/>
               <w:rPr>
                 <w:sz w:val="28"/>
               </w:rPr>
@@ -6443,7 +6361,7 @@
           <w:p>
             <w:pPr>
               <w:pStyle w:val="TableParagraph"/>
-              <w:spacing w:line="316" w:lineRule="exact" w:before="0"/>
+              <w:spacing w:before="0" w:line="316" w:lineRule="exact"/>
               <w:ind w:left="114"/>
               <w:rPr>
                 <w:rFonts w:ascii="Arial"/>
@@ -6461,7 +6379,7 @@
           <w:p>
             <w:pPr>
               <w:pStyle w:val="TableParagraph"/>
-              <w:spacing w:line="305" w:lineRule="exact" w:before="0"/>
+              <w:spacing w:before="0" w:line="305" w:lineRule="exact"/>
               <w:ind w:left="114"/>
               <w:rPr>
                 <w:rFonts w:ascii="Arial"/>
@@ -6479,16 +6397,37 @@
         </w:tc>
       </w:tr>
     </w:tbl>
+    <w:p/>
     <w:sectPr>
       <w:pgSz w:w="11910" w:h="16840"/>
-      <w:pgMar w:header="0" w:footer="938" w:top="1580" w:bottom="1120" w:left="1220" w:right="40"/>
+      <w:pgMar w:top="1580" w:right="40" w:bottom="1120" w:left="1220" w:header="0" w:footer="938" w:gutter="0"/>
+      <w:cols w:space="720"/>
     </w:sectPr>
   </w:body>
 </w:document>
 </file>
 
+<file path=word/endnotes.xml><?xml version="1.0" encoding="utf-8"?>
+<w:endnotes xmlns:wpc="http://schemas.microsoft.com/office/word/2010/wordprocessingCanvas" xmlns:mc="http://schemas.openxmlformats.org/markup-compatibility/2006" xmlns:o="urn:schemas-microsoft-com:office:office" xmlns:r="http://schemas.openxmlformats.org/officeDocument/2006/relationships" xmlns:m="http://schemas.openxmlformats.org/officeDocument/2006/math" xmlns:v="urn:schemas-microsoft-com:vml" xmlns:wp14="http://schemas.microsoft.com/office/word/2010/wordprocessingDrawing" xmlns:wp="http://schemas.openxmlformats.org/drawingml/2006/wordprocessingDrawing" xmlns:w10="urn:schemas-microsoft-com:office:word" xmlns:w="http://schemas.openxmlformats.org/wordprocessingml/2006/main" xmlns:w14="http://schemas.microsoft.com/office/word/2010/wordml" xmlns:w15="http://schemas.microsoft.com/office/word/2012/wordml" xmlns:wpg="http://schemas.microsoft.com/office/word/2010/wordprocessingGroup" xmlns:wpi="http://schemas.microsoft.com/office/word/2010/wordprocessingInk" xmlns:wne="http://schemas.microsoft.com/office/word/2006/wordml" xmlns:wps="http://schemas.microsoft.com/office/word/2010/wordprocessingShape" mc:Ignorable="w14 w15 wp14">
+  <w:endnote w:type="separator" w:id="-1">
+    <w:p>
+      <w:r>
+        <w:separator/>
+      </w:r>
+    </w:p>
+  </w:endnote>
+  <w:endnote w:type="continuationSeparator" w:id="0">
+    <w:p>
+      <w:r>
+        <w:continuationSeparator/>
+      </w:r>
+    </w:p>
+  </w:endnote>
+</w:endnotes>
+</file>
+
 <file path=word/footer1.xml><?xml version="1.0" encoding="utf-8"?>
-<w:ftr xmlns:ve="http://schemas.openxmlformats.org/markup-compatibility/2006" xmlns:o="urn:schemas-microsoft-com:office:office" xmlns:r="http://schemas.openxmlformats.org/officeDocument/2006/relationships" xmlns:m="http://schemas.openxmlformats.org/officeDocument/2006/math" xmlns:v="urn:schemas-microsoft-com:vml" xmlns:wp="http://schemas.openxmlformats.org/drawingml/2006/wordprocessingDrawing" xmlns:w10="urn:schemas-microsoft-com:office:word" xmlns:w="http://schemas.openxmlformats.org/wordprocessingml/2006/main" xmlns:wne="http://schemas.microsoft.com/office/word/2006/wordml" xmlns:a="http://schemas.openxmlformats.org/drawingml/2006/main" xmlns:pic="http://schemas.openxmlformats.org/drawingml/2006/picture" xml:space="preserve">
+<w:ftr xmlns:wpc="http://schemas.microsoft.com/office/word/2010/wordprocessingCanvas" xmlns:mc="http://schemas.openxmlformats.org/markup-compatibility/2006" xmlns:o="urn:schemas-microsoft-com:office:office" xmlns:r="http://schemas.openxmlformats.org/officeDocument/2006/relationships" xmlns:m="http://schemas.openxmlformats.org/officeDocument/2006/math" xmlns:v="urn:schemas-microsoft-com:vml" xmlns:wp14="http://schemas.microsoft.com/office/word/2010/wordprocessingDrawing" xmlns:wp="http://schemas.openxmlformats.org/drawingml/2006/wordprocessingDrawing" xmlns:w10="urn:schemas-microsoft-com:office:word" xmlns:w="http://schemas.openxmlformats.org/wordprocessingml/2006/main" xmlns:w14="http://schemas.microsoft.com/office/word/2010/wordml" xmlns:w15="http://schemas.microsoft.com/office/word/2012/wordml" xmlns:wpg="http://schemas.microsoft.com/office/word/2010/wordprocessingGroup" xmlns:wpi="http://schemas.microsoft.com/office/word/2010/wordprocessingInk" xmlns:wne="http://schemas.microsoft.com/office/word/2006/wordml" xmlns:wps="http://schemas.microsoft.com/office/word/2010/wordprocessingShape" mc:Ignorable="w14 w15 wp14">
   <w:p>
     <w:pPr>
       <w:pStyle w:val="BodyText"/>
@@ -6498,51 +6437,41 @@
       </w:rPr>
     </w:pPr>
     <w:r>
-      <w:rPr/>
       <w:pict>
-        <v:shapetype id="_x0000_t202" o:spt="202" coordsize="21600,21600" path="m,l,21600r21600,l21600,xe">
+        <v:shapetype id="_x0000_t202" coordsize="21600,21600" o:spt="202" path="m,l,21600r21600,l21600,xe">
           <v:stroke joinstyle="miter"/>
           <v:path gradientshapeok="t" o:connecttype="rect"/>
         </v:shapetype>
-        <v:shape style="position:absolute;margin-left:292.839996pt;margin-top:779.781799pt;width:10.15pt;height:14.35pt;mso-position-horizontal-relative:page;mso-position-vertical-relative:page;z-index:-252358656" type="#_x0000_t202" filled="false" stroked="false">
+        <v:shape id="_x0000_s2049" type="#_x0000_t202" style="position:absolute;margin-left:292.85pt;margin-top:779.8pt;width:10.15pt;height:14.35pt;z-index:-251658752;mso-position-horizontal-relative:page;mso-position-vertical-relative:page" filled="f" stroked="f">
           <v:textbox inset="0,0,0,0">
             <w:txbxContent>
               <w:p>
                 <w:pPr>
                   <w:spacing w:before="13"/>
-                  <w:ind w:left="40" w:right="0" w:firstLine="0"/>
-                  <w:jc w:val="left"/>
-                  <w:rPr>
-                    <w:sz w:val="22"/>
-                  </w:rPr>
+                  <w:ind w:left="40"/>
                 </w:pPr>
                 <w:r>
-                  <w:rPr/>
                   <w:fldChar w:fldCharType="begin"/>
                 </w:r>
                 <w:r>
-                  <w:rPr>
-                    <w:w w:val="100"/>
-                    <w:sz w:val="22"/>
-                  </w:rPr>
-                  <w:instrText> PAGE </w:instrText>
+                  <w:instrText xml:space="preserve"> PAGE </w:instrText>
                 </w:r>
                 <w:r>
-                  <w:rPr/>
                   <w:fldChar w:fldCharType="separate"/>
                 </w:r>
                 <w:r>
-                  <w:rPr/>
+                  <w:rPr>
+                    <w:noProof/>
+                  </w:rPr>
                   <w:t>8</w:t>
                 </w:r>
                 <w:r>
-                  <w:rPr/>
                   <w:fldChar w:fldCharType="end"/>
                 </w:r>
               </w:p>
             </w:txbxContent>
           </v:textbox>
-          <w10:wrap type="none"/>
+          <w10:wrap anchorx="page" anchory="page"/>
         </v:shape>
       </w:pict>
     </w:r>
@@ -6550,11 +6479,32 @@
 </w:ftr>
 </file>
 
+<file path=word/footnotes.xml><?xml version="1.0" encoding="utf-8"?>
+<w:footnotes xmlns:wpc="http://schemas.microsoft.com/office/word/2010/wordprocessingCanvas" xmlns:mc="http://schemas.openxmlformats.org/markup-compatibility/2006" xmlns:o="urn:schemas-microsoft-com:office:office" xmlns:r="http://schemas.openxmlformats.org/officeDocument/2006/relationships" xmlns:m="http://schemas.openxmlformats.org/officeDocument/2006/math" xmlns:v="urn:schemas-microsoft-com:vml" xmlns:wp14="http://schemas.microsoft.com/office/word/2010/wordprocessingDrawing" xmlns:wp="http://schemas.openxmlformats.org/drawingml/2006/wordprocessingDrawing" xmlns:w10="urn:schemas-microsoft-com:office:word" xmlns:w="http://schemas.openxmlformats.org/wordprocessingml/2006/main" xmlns:w14="http://schemas.microsoft.com/office/word/2010/wordml" xmlns:w15="http://schemas.microsoft.com/office/word/2012/wordml" xmlns:wpg="http://schemas.microsoft.com/office/word/2010/wordprocessingGroup" xmlns:wpi="http://schemas.microsoft.com/office/word/2010/wordprocessingInk" xmlns:wne="http://schemas.microsoft.com/office/word/2006/wordml" xmlns:wps="http://schemas.microsoft.com/office/word/2010/wordprocessingShape" mc:Ignorable="w14 w15 wp14">
+  <w:footnote w:type="separator" w:id="-1">
+    <w:p>
+      <w:r>
+        <w:separator/>
+      </w:r>
+    </w:p>
+  </w:footnote>
+  <w:footnote w:type="continuationSeparator" w:id="0">
+    <w:p>
+      <w:r>
+        <w:continuationSeparator/>
+      </w:r>
+    </w:p>
+  </w:footnote>
+</w:footnotes>
+</file>
+
 <file path=word/numbering.xml><?xml version="1.0" encoding="utf-8"?>
-<w:numbering xmlns:ve="http://schemas.openxmlformats.org/markup-compatibility/2006" xmlns:o="urn:schemas-microsoft-com:office:office" xmlns:r="http://schemas.openxmlformats.org/officeDocument/2006/relationships" xmlns:m="http://schemas.openxmlformats.org/officeDocument/2006/math" xmlns:v="urn:schemas-microsoft-com:vml" xmlns:wp="http://schemas.openxmlformats.org/drawingml/2006/wordprocessingDrawing" xmlns:w10="urn:schemas-microsoft-com:office:word" xmlns:w="http://schemas.openxmlformats.org/wordprocessingml/2006/main" xmlns:wne="http://schemas.microsoft.com/office/word/2006/wordml">
-  <w:abstractNum w:abstractNumId="3">
+<w:numbering xmlns:wpc="http://schemas.microsoft.com/office/word/2010/wordprocessingCanvas" xmlns:mc="http://schemas.openxmlformats.org/markup-compatibility/2006" xmlns:o="urn:schemas-microsoft-com:office:office" xmlns:r="http://schemas.openxmlformats.org/officeDocument/2006/relationships" xmlns:m="http://schemas.openxmlformats.org/officeDocument/2006/math" xmlns:v="urn:schemas-microsoft-com:vml" xmlns:wp14="http://schemas.microsoft.com/office/word/2010/wordprocessingDrawing" xmlns:wp="http://schemas.openxmlformats.org/drawingml/2006/wordprocessingDrawing" xmlns:w10="urn:schemas-microsoft-com:office:word" xmlns:w="http://schemas.openxmlformats.org/wordprocessingml/2006/main" xmlns:w14="http://schemas.microsoft.com/office/word/2010/wordml" xmlns:w15="http://schemas.microsoft.com/office/word/2012/wordml" xmlns:wpg="http://schemas.microsoft.com/office/word/2010/wordprocessingGroup" xmlns:wpi="http://schemas.microsoft.com/office/word/2010/wordprocessingInk" xmlns:wne="http://schemas.microsoft.com/office/word/2006/wordml" xmlns:wps="http://schemas.microsoft.com/office/word/2010/wordprocessingShape" mc:Ignorable="w14 w15 wp14">
+  <w:abstractNum w:abstractNumId="0">
+    <w:nsid w:val="09F526EF"/>
     <w:multiLevelType w:val="hybridMultilevel"/>
-    <w:lvl w:ilvl="0">
+    <w:tmpl w:val="BEB6BC2E"/>
+    <w:lvl w:ilvl="0" w:tplc="B434D530">
       <w:start w:val="1"/>
       <w:numFmt w:val="lowerLetter"/>
       <w:lvlText w:val="%1."/>
@@ -6564,7 +6514,7 @@
         <w:jc w:val="left"/>
       </w:pPr>
       <w:rPr>
-        <w:rFonts w:hint="default" w:ascii="Arial" w:hAnsi="Arial" w:eastAsia="Arial" w:cs="Arial"/>
+        <w:rFonts w:ascii="Arial" w:eastAsia="Arial" w:hAnsi="Arial" w:cs="Arial" w:hint="default"/>
         <w:spacing w:val="-2"/>
         <w:w w:val="99"/>
         <w:sz w:val="28"/>
@@ -6572,8 +6522,7 @@
         <w:lang w:val="en-US" w:eastAsia="en-US" w:bidi="en-US"/>
       </w:rPr>
     </w:lvl>
-    <w:lvl w:ilvl="1">
-      <w:start w:val="0"/>
+    <w:lvl w:ilvl="1" w:tplc="4F1EB9D4">
       <w:numFmt w:val="bullet"/>
       <w:lvlText w:val="•"/>
       <w:lvlJc w:val="left"/>
@@ -6585,8 +6534,7 @@
         <w:lang w:val="en-US" w:eastAsia="en-US" w:bidi="en-US"/>
       </w:rPr>
     </w:lvl>
-    <w:lvl w:ilvl="2">
-      <w:start w:val="0"/>
+    <w:lvl w:ilvl="2" w:tplc="754A2C7C">
       <w:numFmt w:val="bullet"/>
       <w:lvlText w:val="•"/>
       <w:lvlJc w:val="left"/>
@@ -6598,13 +6546,142 @@
         <w:lang w:val="en-US" w:eastAsia="en-US" w:bidi="en-US"/>
       </w:rPr>
     </w:lvl>
-    <w:lvl w:ilvl="3">
-      <w:start w:val="0"/>
+    <w:lvl w:ilvl="3" w:tplc="E5CA0F00">
       <w:numFmt w:val="bullet"/>
       <w:lvlText w:val="•"/>
       <w:lvlJc w:val="left"/>
       <w:pPr>
         <w:ind w:left="3558" w:hanging="308"/>
+      </w:pPr>
+      <w:rPr>
+        <w:rFonts w:hint="default"/>
+        <w:lang w:val="en-US" w:eastAsia="en-US" w:bidi="en-US"/>
+      </w:rPr>
+    </w:lvl>
+    <w:lvl w:ilvl="4" w:tplc="DC58BE30">
+      <w:numFmt w:val="bullet"/>
+      <w:lvlText w:val="•"/>
+      <w:lvlJc w:val="left"/>
+      <w:pPr>
+        <w:ind w:left="4571" w:hanging="308"/>
+      </w:pPr>
+      <w:rPr>
+        <w:rFonts w:hint="default"/>
+        <w:lang w:val="en-US" w:eastAsia="en-US" w:bidi="en-US"/>
+      </w:rPr>
+    </w:lvl>
+    <w:lvl w:ilvl="5" w:tplc="EA60180E">
+      <w:numFmt w:val="bullet"/>
+      <w:lvlText w:val="•"/>
+      <w:lvlJc w:val="left"/>
+      <w:pPr>
+        <w:ind w:left="5584" w:hanging="308"/>
+      </w:pPr>
+      <w:rPr>
+        <w:rFonts w:hint="default"/>
+        <w:lang w:val="en-US" w:eastAsia="en-US" w:bidi="en-US"/>
+      </w:rPr>
+    </w:lvl>
+    <w:lvl w:ilvl="6" w:tplc="1064435C">
+      <w:numFmt w:val="bullet"/>
+      <w:lvlText w:val="•"/>
+      <w:lvlJc w:val="left"/>
+      <w:pPr>
+        <w:ind w:left="6597" w:hanging="308"/>
+      </w:pPr>
+      <w:rPr>
+        <w:rFonts w:hint="default"/>
+        <w:lang w:val="en-US" w:eastAsia="en-US" w:bidi="en-US"/>
+      </w:rPr>
+    </w:lvl>
+    <w:lvl w:ilvl="7" w:tplc="777C65FC">
+      <w:numFmt w:val="bullet"/>
+      <w:lvlText w:val="•"/>
+      <w:lvlJc w:val="left"/>
+      <w:pPr>
+        <w:ind w:left="7610" w:hanging="308"/>
+      </w:pPr>
+      <w:rPr>
+        <w:rFonts w:hint="default"/>
+        <w:lang w:val="en-US" w:eastAsia="en-US" w:bidi="en-US"/>
+      </w:rPr>
+    </w:lvl>
+    <w:lvl w:ilvl="8" w:tplc="E2DA69AE">
+      <w:numFmt w:val="bullet"/>
+      <w:lvlText w:val="•"/>
+      <w:lvlJc w:val="left"/>
+      <w:pPr>
+        <w:ind w:left="8623" w:hanging="308"/>
+      </w:pPr>
+      <w:rPr>
+        <w:rFonts w:hint="default"/>
+        <w:lang w:val="en-US" w:eastAsia="en-US" w:bidi="en-US"/>
+      </w:rPr>
+    </w:lvl>
+  </w:abstractNum>
+  <w:abstractNum w:abstractNumId="1">
+    <w:nsid w:val="10082C06"/>
+    <w:multiLevelType w:val="multilevel"/>
+    <w:tmpl w:val="0B60C4D4"/>
+    <w:lvl w:ilvl="0">
+      <w:start w:val="1"/>
+      <w:numFmt w:val="decimal"/>
+      <w:lvlText w:val="%1."/>
+      <w:lvlJc w:val="left"/>
+      <w:pPr>
+        <w:ind w:left="580" w:hanging="361"/>
+        <w:jc w:val="left"/>
+      </w:pPr>
+      <w:rPr>
+        <w:rFonts w:ascii="Times New Roman" w:eastAsia="Times New Roman" w:hAnsi="Times New Roman" w:cs="Times New Roman" w:hint="default"/>
+        <w:b/>
+        <w:bCs/>
+        <w:w w:val="99"/>
+        <w:sz w:val="28"/>
+        <w:szCs w:val="28"/>
+        <w:lang w:val="en-US" w:eastAsia="en-US" w:bidi="en-US"/>
+      </w:rPr>
+    </w:lvl>
+    <w:lvl w:ilvl="1">
+      <w:start w:val="1"/>
+      <w:numFmt w:val="decimal"/>
+      <w:lvlText w:val="%1.%2"/>
+      <w:lvlJc w:val="left"/>
+      <w:pPr>
+        <w:ind w:left="1181" w:hanging="692"/>
+        <w:jc w:val="left"/>
+      </w:pPr>
+      <w:rPr>
+        <w:rFonts w:ascii="Times New Roman" w:eastAsia="Times New Roman" w:hAnsi="Times New Roman" w:cs="Times New Roman" w:hint="default"/>
+        <w:w w:val="99"/>
+        <w:sz w:val="28"/>
+        <w:szCs w:val="28"/>
+        <w:lang w:val="en-US" w:eastAsia="en-US" w:bidi="en-US"/>
+      </w:rPr>
+    </w:lvl>
+    <w:lvl w:ilvl="2">
+      <w:start w:val="1"/>
+      <w:numFmt w:val="decimal"/>
+      <w:lvlText w:val="%1.%2.%3"/>
+      <w:lvlJc w:val="left"/>
+      <w:pPr>
+        <w:ind w:left="1986" w:hanging="772"/>
+        <w:jc w:val="left"/>
+      </w:pPr>
+      <w:rPr>
+        <w:rFonts w:ascii="Times New Roman" w:eastAsia="Times New Roman" w:hAnsi="Times New Roman" w:cs="Times New Roman" w:hint="default"/>
+        <w:w w:val="99"/>
+        <w:sz w:val="28"/>
+        <w:szCs w:val="28"/>
+        <w:lang w:val="en-US" w:eastAsia="en-US" w:bidi="en-US"/>
+      </w:rPr>
+    </w:lvl>
+    <w:lvl w:ilvl="3">
+      <w:numFmt w:val="bullet"/>
+      <w:lvlText w:val="•"/>
+      <w:lvlJc w:val="left"/>
+      <w:pPr>
+        <w:ind w:left="1980" w:hanging="772"/>
       </w:pPr>
       <w:rPr>
         <w:rFonts w:hint="default"/>
@@ -6612,12 +6689,11 @@
       </w:rPr>
     </w:lvl>
     <w:lvl w:ilvl="4">
-      <w:start w:val="0"/>
       <w:numFmt w:val="bullet"/>
       <w:lvlText w:val="•"/>
       <w:lvlJc w:val="left"/>
       <w:pPr>
-        <w:ind w:left="4571" w:hanging="308"/>
+        <w:ind w:left="3218" w:hanging="772"/>
       </w:pPr>
       <w:rPr>
         <w:rFonts w:hint="default"/>
@@ -6625,12 +6701,11 @@
       </w:rPr>
     </w:lvl>
     <w:lvl w:ilvl="5">
-      <w:start w:val="0"/>
       <w:numFmt w:val="bullet"/>
       <w:lvlText w:val="•"/>
       <w:lvlJc w:val="left"/>
       <w:pPr>
-        <w:ind w:left="5584" w:hanging="308"/>
+        <w:ind w:left="4456" w:hanging="772"/>
       </w:pPr>
       <w:rPr>
         <w:rFonts w:hint="default"/>
@@ -6638,12 +6713,11 @@
       </w:rPr>
     </w:lvl>
     <w:lvl w:ilvl="6">
-      <w:start w:val="0"/>
       <w:numFmt w:val="bullet"/>
       <w:lvlText w:val="•"/>
       <w:lvlJc w:val="left"/>
       <w:pPr>
-        <w:ind w:left="6597" w:hanging="308"/>
+        <w:ind w:left="5695" w:hanging="772"/>
       </w:pPr>
       <w:rPr>
         <w:rFonts w:hint="default"/>
@@ -6651,12 +6725,11 @@
       </w:rPr>
     </w:lvl>
     <w:lvl w:ilvl="7">
-      <w:start w:val="0"/>
       <w:numFmt w:val="bullet"/>
       <w:lvlText w:val="•"/>
       <w:lvlJc w:val="left"/>
       <w:pPr>
-        <w:ind w:left="7610" w:hanging="308"/>
+        <w:ind w:left="6933" w:hanging="772"/>
       </w:pPr>
       <w:rPr>
         <w:rFonts w:hint="default"/>
@@ -6664,12 +6737,11 @@
       </w:rPr>
     </w:lvl>
     <w:lvl w:ilvl="8">
-      <w:start w:val="0"/>
       <w:numFmt w:val="bullet"/>
       <w:lvlText w:val="•"/>
       <w:lvlJc w:val="left"/>
       <w:pPr>
-        <w:ind w:left="8623" w:hanging="308"/>
+        <w:ind w:left="8172" w:hanging="772"/>
       </w:pPr>
       <w:rPr>
         <w:rFonts w:hint="default"/>
@@ -6678,7 +6750,137 @@
     </w:lvl>
   </w:abstractNum>
   <w:abstractNum w:abstractNumId="2">
-    <w:multiLevelType w:val="hybridMultilevel"/>
+    <w:nsid w:val="5596355B"/>
+    <w:multiLevelType w:val="multilevel"/>
+    <w:tmpl w:val="6C2097F6"/>
+    <w:lvl w:ilvl="0">
+      <w:start w:val="1"/>
+      <w:numFmt w:val="decimal"/>
+      <w:lvlText w:val="%1."/>
+      <w:lvlJc w:val="left"/>
+      <w:pPr>
+        <w:ind w:left="941" w:hanging="721"/>
+        <w:jc w:val="left"/>
+      </w:pPr>
+      <w:rPr>
+        <w:rFonts w:ascii="Times New Roman" w:eastAsia="Times New Roman" w:hAnsi="Times New Roman" w:cs="Times New Roman" w:hint="default"/>
+        <w:b/>
+        <w:bCs/>
+        <w:w w:val="100"/>
+        <w:sz w:val="44"/>
+        <w:szCs w:val="44"/>
+        <w:lang w:val="en-US" w:eastAsia="en-US" w:bidi="en-US"/>
+      </w:rPr>
+    </w:lvl>
+    <w:lvl w:ilvl="1">
+      <w:start w:val="1"/>
+      <w:numFmt w:val="decimal"/>
+      <w:lvlText w:val="%1.%2"/>
+      <w:lvlJc w:val="left"/>
+      <w:pPr>
+        <w:ind w:left="941" w:hanging="721"/>
+        <w:jc w:val="left"/>
+      </w:pPr>
+      <w:rPr>
+        <w:rFonts w:ascii="Times New Roman" w:eastAsia="Times New Roman" w:hAnsi="Times New Roman" w:cs="Times New Roman" w:hint="default"/>
+        <w:b/>
+        <w:bCs/>
+        <w:w w:val="99"/>
+        <w:sz w:val="28"/>
+        <w:szCs w:val="28"/>
+        <w:lang w:val="en-US" w:eastAsia="en-US" w:bidi="en-US"/>
+      </w:rPr>
+    </w:lvl>
+    <w:lvl w:ilvl="2">
+      <w:numFmt w:val="bullet"/>
+      <w:lvlText w:val=""/>
+      <w:lvlJc w:val="left"/>
+      <w:pPr>
+        <w:ind w:left="941" w:hanging="361"/>
+      </w:pPr>
+      <w:rPr>
+        <w:rFonts w:hint="default"/>
+        <w:w w:val="99"/>
+        <w:lang w:val="en-US" w:eastAsia="en-US" w:bidi="en-US"/>
+      </w:rPr>
+    </w:lvl>
+    <w:lvl w:ilvl="3">
+      <w:numFmt w:val="bullet"/>
+      <w:lvlText w:val="•"/>
+      <w:lvlJc w:val="left"/>
+      <w:pPr>
+        <w:ind w:left="3852" w:hanging="361"/>
+      </w:pPr>
+      <w:rPr>
+        <w:rFonts w:hint="default"/>
+        <w:lang w:val="en-US" w:eastAsia="en-US" w:bidi="en-US"/>
+      </w:rPr>
+    </w:lvl>
+    <w:lvl w:ilvl="4">
+      <w:numFmt w:val="bullet"/>
+      <w:lvlText w:val="•"/>
+      <w:lvlJc w:val="left"/>
+      <w:pPr>
+        <w:ind w:left="4823" w:hanging="361"/>
+      </w:pPr>
+      <w:rPr>
+        <w:rFonts w:hint="default"/>
+        <w:lang w:val="en-US" w:eastAsia="en-US" w:bidi="en-US"/>
+      </w:rPr>
+    </w:lvl>
+    <w:lvl w:ilvl="5">
+      <w:numFmt w:val="bullet"/>
+      <w:lvlText w:val="•"/>
+      <w:lvlJc w:val="left"/>
+      <w:pPr>
+        <w:ind w:left="5794" w:hanging="361"/>
+      </w:pPr>
+      <w:rPr>
+        <w:rFonts w:hint="default"/>
+        <w:lang w:val="en-US" w:eastAsia="en-US" w:bidi="en-US"/>
+      </w:rPr>
+    </w:lvl>
+    <w:lvl w:ilvl="6">
+      <w:numFmt w:val="bullet"/>
+      <w:lvlText w:val="•"/>
+      <w:lvlJc w:val="left"/>
+      <w:pPr>
+        <w:ind w:left="6765" w:hanging="361"/>
+      </w:pPr>
+      <w:rPr>
+        <w:rFonts w:hint="default"/>
+        <w:lang w:val="en-US" w:eastAsia="en-US" w:bidi="en-US"/>
+      </w:rPr>
+    </w:lvl>
+    <w:lvl w:ilvl="7">
+      <w:numFmt w:val="bullet"/>
+      <w:lvlText w:val="•"/>
+      <w:lvlJc w:val="left"/>
+      <w:pPr>
+        <w:ind w:left="7736" w:hanging="361"/>
+      </w:pPr>
+      <w:rPr>
+        <w:rFonts w:hint="default"/>
+        <w:lang w:val="en-US" w:eastAsia="en-US" w:bidi="en-US"/>
+      </w:rPr>
+    </w:lvl>
+    <w:lvl w:ilvl="8">
+      <w:numFmt w:val="bullet"/>
+      <w:lvlText w:val="•"/>
+      <w:lvlJc w:val="left"/>
+      <w:pPr>
+        <w:ind w:left="8707" w:hanging="361"/>
+      </w:pPr>
+      <w:rPr>
+        <w:rFonts w:hint="default"/>
+        <w:lang w:val="en-US" w:eastAsia="en-US" w:bidi="en-US"/>
+      </w:rPr>
+    </w:lvl>
+  </w:abstractNum>
+  <w:abstractNum w:abstractNumId="3">
+    <w:nsid w:val="69C32D96"/>
+    <w:multiLevelType w:val="multilevel"/>
+    <w:tmpl w:val="51162A6E"/>
     <w:lvl w:ilvl="0">
       <w:start w:val="1"/>
       <w:numFmt w:val="decimal"/>
@@ -6704,7 +6906,7 @@
         <w:jc w:val="left"/>
       </w:pPr>
       <w:rPr>
-        <w:rFonts w:hint="default" w:ascii="Times New Roman" w:hAnsi="Times New Roman" w:eastAsia="Times New Roman" w:cs="Times New Roman"/>
+        <w:rFonts w:ascii="Times New Roman" w:eastAsia="Times New Roman" w:hAnsi="Times New Roman" w:cs="Times New Roman" w:hint="default"/>
         <w:b/>
         <w:bCs/>
         <w:w w:val="99"/>
@@ -6723,7 +6925,7 @@
         <w:jc w:val="left"/>
       </w:pPr>
       <w:rPr>
-        <w:rFonts w:hint="default" w:ascii="Times New Roman" w:hAnsi="Times New Roman" w:eastAsia="Times New Roman" w:cs="Times New Roman"/>
+        <w:rFonts w:ascii="Times New Roman" w:eastAsia="Times New Roman" w:hAnsi="Times New Roman" w:cs="Times New Roman" w:hint="default"/>
         <w:b/>
         <w:bCs/>
         <w:w w:val="99"/>
@@ -6733,7 +6935,6 @@
       </w:rPr>
     </w:lvl>
     <w:lvl w:ilvl="3">
-      <w:start w:val="0"/>
       <w:numFmt w:val="bullet"/>
       <w:lvlText w:val="•"/>
       <w:lvlJc w:val="left"/>
@@ -6746,7 +6947,6 @@
       </w:rPr>
     </w:lvl>
     <w:lvl w:ilvl="4">
-      <w:start w:val="0"/>
       <w:numFmt w:val="bullet"/>
       <w:lvlText w:val="•"/>
       <w:lvlJc w:val="left"/>
@@ -6759,7 +6959,6 @@
       </w:rPr>
     </w:lvl>
     <w:lvl w:ilvl="5">
-      <w:start w:val="0"/>
       <w:numFmt w:val="bullet"/>
       <w:lvlText w:val="•"/>
       <w:lvlJc w:val="left"/>
@@ -6772,7 +6971,6 @@
       </w:rPr>
     </w:lvl>
     <w:lvl w:ilvl="6">
-      <w:start w:val="0"/>
       <w:numFmt w:val="bullet"/>
       <w:lvlText w:val="•"/>
       <w:lvlJc w:val="left"/>
@@ -6785,7 +6983,6 @@
       </w:rPr>
     </w:lvl>
     <w:lvl w:ilvl="7">
-      <w:start w:val="0"/>
       <w:numFmt w:val="bullet"/>
       <w:lvlText w:val="•"/>
       <w:lvlJc w:val="left"/>
@@ -6798,7 +6995,6 @@
       </w:rPr>
     </w:lvl>
     <w:lvl w:ilvl="8">
-      <w:start w:val="0"/>
       <w:numFmt w:val="bullet"/>
       <w:lvlText w:val="•"/>
       <w:lvlJc w:val="left"/>
@@ -6811,297 +7007,30 @@
       </w:rPr>
     </w:lvl>
   </w:abstractNum>
-  <w:abstractNum w:abstractNumId="1">
-    <w:multiLevelType w:val="hybridMultilevel"/>
-    <w:lvl w:ilvl="0">
-      <w:start w:val="1"/>
-      <w:numFmt w:val="decimal"/>
-      <w:lvlText w:val="%1."/>
-      <w:lvlJc w:val="left"/>
-      <w:pPr>
-        <w:ind w:left="941" w:hanging="721"/>
-        <w:jc w:val="left"/>
-      </w:pPr>
-      <w:rPr>
-        <w:rFonts w:hint="default" w:ascii="Times New Roman" w:hAnsi="Times New Roman" w:eastAsia="Times New Roman" w:cs="Times New Roman"/>
-        <w:b/>
-        <w:bCs/>
-        <w:w w:val="100"/>
-        <w:sz w:val="44"/>
-        <w:szCs w:val="44"/>
-        <w:lang w:val="en-US" w:eastAsia="en-US" w:bidi="en-US"/>
-      </w:rPr>
-    </w:lvl>
-    <w:lvl w:ilvl="1">
-      <w:start w:val="1"/>
-      <w:numFmt w:val="decimal"/>
-      <w:lvlText w:val="%1.%2"/>
-      <w:lvlJc w:val="left"/>
-      <w:pPr>
-        <w:ind w:left="941" w:hanging="721"/>
-        <w:jc w:val="left"/>
-      </w:pPr>
-      <w:rPr>
-        <w:rFonts w:hint="default" w:ascii="Times New Roman" w:hAnsi="Times New Roman" w:eastAsia="Times New Roman" w:cs="Times New Roman"/>
-        <w:b/>
-        <w:bCs/>
-        <w:w w:val="99"/>
-        <w:sz w:val="28"/>
-        <w:szCs w:val="28"/>
-        <w:lang w:val="en-US" w:eastAsia="en-US" w:bidi="en-US"/>
-      </w:rPr>
-    </w:lvl>
-    <w:lvl w:ilvl="2">
-      <w:start w:val="0"/>
-      <w:numFmt w:val="bullet"/>
-      <w:lvlText w:val=""/>
-      <w:lvlJc w:val="left"/>
-      <w:pPr>
-        <w:ind w:left="941" w:hanging="361"/>
-      </w:pPr>
-      <w:rPr>
-        <w:rFonts w:hint="default"/>
-        <w:w w:val="99"/>
-        <w:lang w:val="en-US" w:eastAsia="en-US" w:bidi="en-US"/>
-      </w:rPr>
-    </w:lvl>
-    <w:lvl w:ilvl="3">
-      <w:start w:val="0"/>
-      <w:numFmt w:val="bullet"/>
-      <w:lvlText w:val="•"/>
-      <w:lvlJc w:val="left"/>
-      <w:pPr>
-        <w:ind w:left="3852" w:hanging="361"/>
-      </w:pPr>
-      <w:rPr>
-        <w:rFonts w:hint="default"/>
-        <w:lang w:val="en-US" w:eastAsia="en-US" w:bidi="en-US"/>
-      </w:rPr>
-    </w:lvl>
-    <w:lvl w:ilvl="4">
-      <w:start w:val="0"/>
-      <w:numFmt w:val="bullet"/>
-      <w:lvlText w:val="•"/>
-      <w:lvlJc w:val="left"/>
-      <w:pPr>
-        <w:ind w:left="4823" w:hanging="361"/>
-      </w:pPr>
-      <w:rPr>
-        <w:rFonts w:hint="default"/>
-        <w:lang w:val="en-US" w:eastAsia="en-US" w:bidi="en-US"/>
-      </w:rPr>
-    </w:lvl>
-    <w:lvl w:ilvl="5">
-      <w:start w:val="0"/>
-      <w:numFmt w:val="bullet"/>
-      <w:lvlText w:val="•"/>
-      <w:lvlJc w:val="left"/>
-      <w:pPr>
-        <w:ind w:left="5794" w:hanging="361"/>
-      </w:pPr>
-      <w:rPr>
-        <w:rFonts w:hint="default"/>
-        <w:lang w:val="en-US" w:eastAsia="en-US" w:bidi="en-US"/>
-      </w:rPr>
-    </w:lvl>
-    <w:lvl w:ilvl="6">
-      <w:start w:val="0"/>
-      <w:numFmt w:val="bullet"/>
-      <w:lvlText w:val="•"/>
-      <w:lvlJc w:val="left"/>
-      <w:pPr>
-        <w:ind w:left="6765" w:hanging="361"/>
-      </w:pPr>
-      <w:rPr>
-        <w:rFonts w:hint="default"/>
-        <w:lang w:val="en-US" w:eastAsia="en-US" w:bidi="en-US"/>
-      </w:rPr>
-    </w:lvl>
-    <w:lvl w:ilvl="7">
-      <w:start w:val="0"/>
-      <w:numFmt w:val="bullet"/>
-      <w:lvlText w:val="•"/>
-      <w:lvlJc w:val="left"/>
-      <w:pPr>
-        <w:ind w:left="7736" w:hanging="361"/>
-      </w:pPr>
-      <w:rPr>
-        <w:rFonts w:hint="default"/>
-        <w:lang w:val="en-US" w:eastAsia="en-US" w:bidi="en-US"/>
-      </w:rPr>
-    </w:lvl>
-    <w:lvl w:ilvl="8">
-      <w:start w:val="0"/>
-      <w:numFmt w:val="bullet"/>
-      <w:lvlText w:val="•"/>
-      <w:lvlJc w:val="left"/>
-      <w:pPr>
-        <w:ind w:left="8707" w:hanging="361"/>
-      </w:pPr>
-      <w:rPr>
-        <w:rFonts w:hint="default"/>
-        <w:lang w:val="en-US" w:eastAsia="en-US" w:bidi="en-US"/>
-      </w:rPr>
-    </w:lvl>
-  </w:abstractNum>
-  <w:abstractNum w:abstractNumId="0">
-    <w:multiLevelType w:val="hybridMultilevel"/>
-    <w:lvl w:ilvl="0">
-      <w:start w:val="1"/>
-      <w:numFmt w:val="decimal"/>
-      <w:lvlText w:val="%1."/>
-      <w:lvlJc w:val="left"/>
-      <w:pPr>
-        <w:ind w:left="580" w:hanging="361"/>
-        <w:jc w:val="left"/>
-      </w:pPr>
-      <w:rPr>
-        <w:rFonts w:hint="default" w:ascii="Times New Roman" w:hAnsi="Times New Roman" w:eastAsia="Times New Roman" w:cs="Times New Roman"/>
-        <w:b/>
-        <w:bCs/>
-        <w:w w:val="99"/>
-        <w:sz w:val="28"/>
-        <w:szCs w:val="28"/>
-        <w:lang w:val="en-US" w:eastAsia="en-US" w:bidi="en-US"/>
-      </w:rPr>
-    </w:lvl>
-    <w:lvl w:ilvl="1">
-      <w:start w:val="1"/>
-      <w:numFmt w:val="decimal"/>
-      <w:lvlText w:val="%1.%2"/>
-      <w:lvlJc w:val="left"/>
-      <w:pPr>
-        <w:ind w:left="1181" w:hanging="692"/>
-        <w:jc w:val="left"/>
-      </w:pPr>
-      <w:rPr>
-        <w:rFonts w:hint="default" w:ascii="Times New Roman" w:hAnsi="Times New Roman" w:eastAsia="Times New Roman" w:cs="Times New Roman"/>
-        <w:w w:val="99"/>
-        <w:sz w:val="28"/>
-        <w:szCs w:val="28"/>
-        <w:lang w:val="en-US" w:eastAsia="en-US" w:bidi="en-US"/>
-      </w:rPr>
-    </w:lvl>
-    <w:lvl w:ilvl="2">
-      <w:start w:val="1"/>
-      <w:numFmt w:val="decimal"/>
-      <w:lvlText w:val="%1.%2.%3"/>
-      <w:lvlJc w:val="left"/>
-      <w:pPr>
-        <w:ind w:left="1986" w:hanging="772"/>
-        <w:jc w:val="left"/>
-      </w:pPr>
-      <w:rPr>
-        <w:rFonts w:hint="default" w:ascii="Times New Roman" w:hAnsi="Times New Roman" w:eastAsia="Times New Roman" w:cs="Times New Roman"/>
-        <w:w w:val="99"/>
-        <w:sz w:val="28"/>
-        <w:szCs w:val="28"/>
-        <w:lang w:val="en-US" w:eastAsia="en-US" w:bidi="en-US"/>
-      </w:rPr>
-    </w:lvl>
-    <w:lvl w:ilvl="3">
-      <w:start w:val="0"/>
-      <w:numFmt w:val="bullet"/>
-      <w:lvlText w:val="•"/>
-      <w:lvlJc w:val="left"/>
-      <w:pPr>
-        <w:ind w:left="1980" w:hanging="772"/>
-      </w:pPr>
-      <w:rPr>
-        <w:rFonts w:hint="default"/>
-        <w:lang w:val="en-US" w:eastAsia="en-US" w:bidi="en-US"/>
-      </w:rPr>
-    </w:lvl>
-    <w:lvl w:ilvl="4">
-      <w:start w:val="0"/>
-      <w:numFmt w:val="bullet"/>
-      <w:lvlText w:val="•"/>
-      <w:lvlJc w:val="left"/>
-      <w:pPr>
-        <w:ind w:left="3218" w:hanging="772"/>
-      </w:pPr>
-      <w:rPr>
-        <w:rFonts w:hint="default"/>
-        <w:lang w:val="en-US" w:eastAsia="en-US" w:bidi="en-US"/>
-      </w:rPr>
-    </w:lvl>
-    <w:lvl w:ilvl="5">
-      <w:start w:val="0"/>
-      <w:numFmt w:val="bullet"/>
-      <w:lvlText w:val="•"/>
-      <w:lvlJc w:val="left"/>
-      <w:pPr>
-        <w:ind w:left="4456" w:hanging="772"/>
-      </w:pPr>
-      <w:rPr>
-        <w:rFonts w:hint="default"/>
-        <w:lang w:val="en-US" w:eastAsia="en-US" w:bidi="en-US"/>
-      </w:rPr>
-    </w:lvl>
-    <w:lvl w:ilvl="6">
-      <w:start w:val="0"/>
-      <w:numFmt w:val="bullet"/>
-      <w:lvlText w:val="•"/>
-      <w:lvlJc w:val="left"/>
-      <w:pPr>
-        <w:ind w:left="5695" w:hanging="772"/>
-      </w:pPr>
-      <w:rPr>
-        <w:rFonts w:hint="default"/>
-        <w:lang w:val="en-US" w:eastAsia="en-US" w:bidi="en-US"/>
-      </w:rPr>
-    </w:lvl>
-    <w:lvl w:ilvl="7">
-      <w:start w:val="0"/>
-      <w:numFmt w:val="bullet"/>
-      <w:lvlText w:val="•"/>
-      <w:lvlJc w:val="left"/>
-      <w:pPr>
-        <w:ind w:left="6933" w:hanging="772"/>
-      </w:pPr>
-      <w:rPr>
-        <w:rFonts w:hint="default"/>
-        <w:lang w:val="en-US" w:eastAsia="en-US" w:bidi="en-US"/>
-      </w:rPr>
-    </w:lvl>
-    <w:lvl w:ilvl="8">
-      <w:start w:val="0"/>
-      <w:numFmt w:val="bullet"/>
-      <w:lvlText w:val="•"/>
-      <w:lvlJc w:val="left"/>
-      <w:pPr>
-        <w:ind w:left="8172" w:hanging="772"/>
-      </w:pPr>
-      <w:rPr>
-        <w:rFonts w:hint="default"/>
-        <w:lang w:val="en-US" w:eastAsia="en-US" w:bidi="en-US"/>
-      </w:rPr>
-    </w:lvl>
-  </w:abstractNum>
-  <w:num w:numId="4">
+  <w:num w:numId="1">
+    <w:abstractNumId w:val="0"/>
+  </w:num>
+  <w:num w:numId="2">
     <w:abstractNumId w:val="3"/>
   </w:num>
   <w:num w:numId="3">
     <w:abstractNumId w:val="2"/>
   </w:num>
-  <w:num w:numId="2">
+  <w:num w:numId="4">
     <w:abstractNumId w:val="1"/>
-  </w:num>
-  <w:num w:numId="1">
-    <w:abstractNumId w:val="0"/>
   </w:num>
 </w:numbering>
 </file>
 
 <file path=word/styles.xml><?xml version="1.0" encoding="utf-8"?>
-<w:styles xmlns:r="http://schemas.openxmlformats.org/officeDocument/2006/relationships" xmlns:w="http://schemas.openxmlformats.org/wordprocessingml/2006/main">
+<w:styles xmlns:mc="http://schemas.openxmlformats.org/markup-compatibility/2006" xmlns:r="http://schemas.openxmlformats.org/officeDocument/2006/relationships" xmlns:w="http://schemas.openxmlformats.org/wordprocessingml/2006/main" xmlns:w14="http://schemas.microsoft.com/office/word/2010/wordml" xmlns:w15="http://schemas.microsoft.com/office/word/2012/wordml" mc:Ignorable="w14 w15">
   <w:docDefaults>
     <w:rPrDefault>
       <w:rPr>
-        <w:rFonts w:cstheme="minorBidi" w:hAnsiTheme="minorHAnsi" w:eastAsiaTheme="minorHAnsi" w:asciiTheme="minorHAnsi"/>
+        <w:rFonts w:asciiTheme="minorHAnsi" w:eastAsiaTheme="minorHAnsi" w:hAnsiTheme="minorHAnsi" w:cstheme="minorBidi"/>
         <w:sz w:val="22"/>
         <w:szCs w:val="22"/>
-        <w:lang w:val="en-US" w:bidi="ar-SA" w:eastAsia="en-US"/>
+        <w:lang w:val="en-US" w:eastAsia="en-US" w:bidi="ar-SA"/>
       </w:rPr>
     </w:rPrDefault>
     <w:pPrDefault>
@@ -7109,52 +7038,454 @@
         <w:widowControl w:val="0"/>
         <w:autoSpaceDE w:val="0"/>
         <w:autoSpaceDN w:val="0"/>
-        <w:spacing w:lineRule="auto" w:line="240" w:before="0" w:after="0"/>
-        <w:ind w:left="0" w:right="0"/>
-        <w:jc w:val="left"/>
       </w:pPr>
     </w:pPrDefault>
   </w:docDefaults>
-  <w:style w:styleId="DefaultParagraphFont" w:default="1" w:type="character">
+  <w:latentStyles w:defLockedState="0" w:defUIPriority="99" w:defSemiHidden="0" w:defUnhideWhenUsed="0" w:defQFormat="0" w:count="371">
+    <w:lsdException w:name="Normal" w:uiPriority="0" w:qFormat="1"/>
+    <w:lsdException w:name="heading 1" w:uiPriority="9" w:qFormat="1"/>
+    <w:lsdException w:name="heading 2" w:semiHidden="1" w:uiPriority="9" w:unhideWhenUsed="1" w:qFormat="1"/>
+    <w:lsdException w:name="heading 3" w:semiHidden="1" w:uiPriority="9" w:unhideWhenUsed="1" w:qFormat="1"/>
+    <w:lsdException w:name="heading 4" w:semiHidden="1" w:uiPriority="9" w:unhideWhenUsed="1" w:qFormat="1"/>
+    <w:lsdException w:name="heading 5" w:semiHidden="1" w:uiPriority="9" w:unhideWhenUsed="1" w:qFormat="1"/>
+    <w:lsdException w:name="heading 6" w:semiHidden="1" w:uiPriority="9" w:unhideWhenUsed="1" w:qFormat="1"/>
+    <w:lsdException w:name="heading 7" w:semiHidden="1" w:uiPriority="9" w:unhideWhenUsed="1" w:qFormat="1"/>
+    <w:lsdException w:name="heading 8" w:semiHidden="1" w:uiPriority="9" w:unhideWhenUsed="1" w:qFormat="1"/>
+    <w:lsdException w:name="heading 9" w:semiHidden="1" w:uiPriority="9" w:unhideWhenUsed="1" w:qFormat="1"/>
+    <w:lsdException w:name="index 1" w:semiHidden="1" w:unhideWhenUsed="1"/>
+    <w:lsdException w:name="index 2" w:semiHidden="1" w:unhideWhenUsed="1"/>
+    <w:lsdException w:name="index 3" w:semiHidden="1" w:unhideWhenUsed="1"/>
+    <w:lsdException w:name="index 4" w:semiHidden="1" w:unhideWhenUsed="1"/>
+    <w:lsdException w:name="index 5" w:semiHidden="1" w:unhideWhenUsed="1"/>
+    <w:lsdException w:name="index 6" w:semiHidden="1" w:unhideWhenUsed="1"/>
+    <w:lsdException w:name="index 7" w:semiHidden="1" w:unhideWhenUsed="1"/>
+    <w:lsdException w:name="index 8" w:semiHidden="1" w:unhideWhenUsed="1"/>
+    <w:lsdException w:name="index 9" w:semiHidden="1" w:unhideWhenUsed="1"/>
+    <w:lsdException w:name="toc 1" w:semiHidden="1" w:uiPriority="39" w:unhideWhenUsed="1"/>
+    <w:lsdException w:name="toc 2" w:semiHidden="1" w:uiPriority="39" w:unhideWhenUsed="1"/>
+    <w:lsdException w:name="toc 3" w:semiHidden="1" w:uiPriority="39" w:unhideWhenUsed="1"/>
+    <w:lsdException w:name="toc 4" w:semiHidden="1" w:uiPriority="39" w:unhideWhenUsed="1"/>
+    <w:lsdException w:name="toc 5" w:semiHidden="1" w:uiPriority="39" w:unhideWhenUsed="1"/>
+    <w:lsdException w:name="toc 6" w:semiHidden="1" w:uiPriority="39" w:unhideWhenUsed="1"/>
+    <w:lsdException w:name="toc 7" w:semiHidden="1" w:uiPriority="39" w:unhideWhenUsed="1"/>
+    <w:lsdException w:name="toc 8" w:semiHidden="1" w:uiPriority="39" w:unhideWhenUsed="1"/>
+    <w:lsdException w:name="toc 9" w:semiHidden="1" w:uiPriority="39" w:unhideWhenUsed="1"/>
+    <w:lsdException w:name="Normal Indent" w:semiHidden="1" w:unhideWhenUsed="1"/>
+    <w:lsdException w:name="footnote text" w:semiHidden="1" w:unhideWhenUsed="1"/>
+    <w:lsdException w:name="annotation text" w:semiHidden="1" w:unhideWhenUsed="1"/>
+    <w:lsdException w:name="header" w:semiHidden="1" w:unhideWhenUsed="1"/>
+    <w:lsdException w:name="footer" w:semiHidden="1" w:unhideWhenUsed="1"/>
+    <w:lsdException w:name="index heading" w:semiHidden="1" w:unhideWhenUsed="1"/>
+    <w:lsdException w:name="caption" w:semiHidden="1" w:uiPriority="35" w:unhideWhenUsed="1" w:qFormat="1"/>
+    <w:lsdException w:name="table of figures" w:semiHidden="1" w:unhideWhenUsed="1"/>
+    <w:lsdException w:name="envelope address" w:semiHidden="1" w:unhideWhenUsed="1"/>
+    <w:lsdException w:name="envelope return" w:semiHidden="1" w:unhideWhenUsed="1"/>
+    <w:lsdException w:name="footnote reference" w:semiHidden="1" w:unhideWhenUsed="1"/>
+    <w:lsdException w:name="annotation reference" w:semiHidden="1" w:unhideWhenUsed="1"/>
+    <w:lsdException w:name="line number" w:semiHidden="1" w:unhideWhenUsed="1"/>
+    <w:lsdException w:name="page number" w:semiHidden="1" w:unhideWhenUsed="1"/>
+    <w:lsdException w:name="endnote reference" w:semiHidden="1" w:unhideWhenUsed="1"/>
+    <w:lsdException w:name="endnote text" w:semiHidden="1" w:unhideWhenUsed="1"/>
+    <w:lsdException w:name="table of authorities" w:semiHidden="1" w:unhideWhenUsed="1"/>
+    <w:lsdException w:name="macro" w:semiHidden="1" w:unhideWhenUsed="1"/>
+    <w:lsdException w:name="toa heading" w:semiHidden="1" w:unhideWhenUsed="1"/>
+    <w:lsdException w:name="List" w:semiHidden="1" w:unhideWhenUsed="1"/>
+    <w:lsdException w:name="List Bullet" w:semiHidden="1" w:unhideWhenUsed="1"/>
+    <w:lsdException w:name="List Number" w:semiHidden="1" w:unhideWhenUsed="1"/>
+    <w:lsdException w:name="List 2" w:semiHidden="1" w:unhideWhenUsed="1"/>
+    <w:lsdException w:name="List 3" w:semiHidden="1" w:unhideWhenUsed="1"/>
+    <w:lsdException w:name="List 4" w:semiHidden="1" w:unhideWhenUsed="1"/>
+    <w:lsdException w:name="List 5" w:semiHidden="1" w:unhideWhenUsed="1"/>
+    <w:lsdException w:name="List Bullet 2" w:semiHidden="1" w:unhideWhenUsed="1"/>
+    <w:lsdException w:name="List Bullet 3" w:semiHidden="1" w:unhideWhenUsed="1"/>
+    <w:lsdException w:name="List Bullet 4" w:semiHidden="1" w:unhideWhenUsed="1"/>
+    <w:lsdException w:name="List Bullet 5" w:semiHidden="1" w:unhideWhenUsed="1"/>
+    <w:lsdException w:name="List Number 2" w:semiHidden="1" w:unhideWhenUsed="1"/>
+    <w:lsdException w:name="List Number 3" w:semiHidden="1" w:unhideWhenUsed="1"/>
+    <w:lsdException w:name="List Number 4" w:semiHidden="1" w:unhideWhenUsed="1"/>
+    <w:lsdException w:name="List Number 5" w:semiHidden="1" w:unhideWhenUsed="1"/>
+    <w:lsdException w:name="Title" w:uiPriority="10" w:qFormat="1"/>
+    <w:lsdException w:name="Closing" w:semiHidden="1" w:unhideWhenUsed="1"/>
+    <w:lsdException w:name="Signature" w:semiHidden="1" w:unhideWhenUsed="1"/>
+    <w:lsdException w:name="Default Paragraph Font" w:semiHidden="1" w:uiPriority="1" w:unhideWhenUsed="1"/>
+    <w:lsdException w:name="Body Text" w:semiHidden="1" w:unhideWhenUsed="1"/>
+    <w:lsdException w:name="Body Text Indent" w:semiHidden="1" w:unhideWhenUsed="1"/>
+    <w:lsdException w:name="List Continue" w:semiHidden="1" w:unhideWhenUsed="1"/>
+    <w:lsdException w:name="List Continue 2" w:semiHidden="1" w:unhideWhenUsed="1"/>
+    <w:lsdException w:name="List Continue 3" w:semiHidden="1" w:unhideWhenUsed="1"/>
+    <w:lsdException w:name="List Continue 4" w:semiHidden="1" w:unhideWhenUsed="1"/>
+    <w:lsdException w:name="List Continue 5" w:semiHidden="1" w:unhideWhenUsed="1"/>
+    <w:lsdException w:name="Message Header" w:semiHidden="1" w:unhideWhenUsed="1"/>
+    <w:lsdException w:name="Subtitle" w:uiPriority="11" w:qFormat="1"/>
+    <w:lsdException w:name="Salutation" w:semiHidden="1" w:unhideWhenUsed="1"/>
+    <w:lsdException w:name="Date" w:semiHidden="1" w:unhideWhenUsed="1"/>
+    <w:lsdException w:name="Body Text First Indent" w:semiHidden="1" w:unhideWhenUsed="1"/>
+    <w:lsdException w:name="Body Text First Indent 2" w:semiHidden="1" w:unhideWhenUsed="1"/>
+    <w:lsdException w:name="Note Heading" w:semiHidden="1" w:unhideWhenUsed="1"/>
+    <w:lsdException w:name="Body Text 2" w:semiHidden="1" w:unhideWhenUsed="1"/>
+    <w:lsdException w:name="Body Text 3" w:semiHidden="1" w:unhideWhenUsed="1"/>
+    <w:lsdException w:name="Body Text Indent 2" w:semiHidden="1" w:unhideWhenUsed="1"/>
+    <w:lsdException w:name="Body Text Indent 3" w:semiHidden="1" w:unhideWhenUsed="1"/>
+    <w:lsdException w:name="Block Text" w:semiHidden="1" w:unhideWhenUsed="1"/>
+    <w:lsdException w:name="Hyperlink" w:semiHidden="1" w:unhideWhenUsed="1"/>
+    <w:lsdException w:name="FollowedHyperlink" w:semiHidden="1" w:unhideWhenUsed="1"/>
+    <w:lsdException w:name="Strong" w:uiPriority="22" w:qFormat="1"/>
+    <w:lsdException w:name="Emphasis" w:uiPriority="20" w:qFormat="1"/>
+    <w:lsdException w:name="Document Map" w:semiHidden="1" w:unhideWhenUsed="1"/>
+    <w:lsdException w:name="Plain Text" w:semiHidden="1" w:unhideWhenUsed="1"/>
+    <w:lsdException w:name="E-mail Signature" w:semiHidden="1" w:unhideWhenUsed="1"/>
+    <w:lsdException w:name="HTML Top of Form" w:semiHidden="1" w:unhideWhenUsed="1"/>
+    <w:lsdException w:name="HTML Bottom of Form" w:semiHidden="1" w:unhideWhenUsed="1"/>
+    <w:lsdException w:name="Normal (Web)" w:semiHidden="1" w:unhideWhenUsed="1"/>
+    <w:lsdException w:name="HTML Acronym" w:semiHidden="1" w:unhideWhenUsed="1"/>
+    <w:lsdException w:name="HTML Address" w:semiHidden="1" w:unhideWhenUsed="1"/>
+    <w:lsdException w:name="HTML Cite" w:semiHidden="1" w:unhideWhenUsed="1"/>
+    <w:lsdException w:name="HTML Code" w:semiHidden="1" w:unhideWhenUsed="1"/>
+    <w:lsdException w:name="HTML Definition" w:semiHidden="1" w:unhideWhenUsed="1"/>
+    <w:lsdException w:name="HTML Keyboard" w:semiHidden="1" w:unhideWhenUsed="1"/>
+    <w:lsdException w:name="HTML Preformatted" w:semiHidden="1" w:unhideWhenUsed="1"/>
+    <w:lsdException w:name="HTML Sample" w:semiHidden="1" w:unhideWhenUsed="1"/>
+    <w:lsdException w:name="HTML Typewriter" w:semiHidden="1" w:unhideWhenUsed="1"/>
+    <w:lsdException w:name="HTML Variable" w:semiHidden="1" w:unhideWhenUsed="1"/>
+    <w:lsdException w:name="Normal Table" w:semiHidden="1" w:unhideWhenUsed="1"/>
+    <w:lsdException w:name="annotation subject" w:semiHidden="1" w:unhideWhenUsed="1"/>
+    <w:lsdException w:name="No List" w:semiHidden="1" w:unhideWhenUsed="1"/>
+    <w:lsdException w:name="Outline List 1" w:semiHidden="1" w:unhideWhenUsed="1"/>
+    <w:lsdException w:name="Outline List 2" w:semiHidden="1" w:unhideWhenUsed="1"/>
+    <w:lsdException w:name="Outline List 3" w:semiHidden="1" w:unhideWhenUsed="1"/>
+    <w:lsdException w:name="Table Simple 1" w:semiHidden="1" w:unhideWhenUsed="1"/>
+    <w:lsdException w:name="Table Simple 2" w:semiHidden="1" w:unhideWhenUsed="1"/>
+    <w:lsdException w:name="Table Simple 3" w:semiHidden="1" w:unhideWhenUsed="1"/>
+    <w:lsdException w:name="Table Classic 1" w:semiHidden="1" w:unhideWhenUsed="1"/>
+    <w:lsdException w:name="Table Classic 2" w:semiHidden="1" w:unhideWhenUsed="1"/>
+    <w:lsdException w:name="Table Classic 3" w:semiHidden="1" w:unhideWhenUsed="1"/>
+    <w:lsdException w:name="Table Classic 4" w:semiHidden="1" w:unhideWhenUsed="1"/>
+    <w:lsdException w:name="Table Colorful 1" w:semiHidden="1" w:unhideWhenUsed="1"/>
+    <w:lsdException w:name="Table Colorful 2" w:semiHidden="1" w:unhideWhenUsed="1"/>
+    <w:lsdException w:name="Table Colorful 3" w:semiHidden="1" w:unhideWhenUsed="1"/>
+    <w:lsdException w:name="Table Columns 1" w:semiHidden="1" w:unhideWhenUsed="1"/>
+    <w:lsdException w:name="Table Columns 2" w:semiHidden="1" w:unhideWhenUsed="1"/>
+    <w:lsdException w:name="Table Columns 3" w:semiHidden="1" w:unhideWhenUsed="1"/>
+    <w:lsdException w:name="Table Columns 4" w:semiHidden="1" w:unhideWhenUsed="1"/>
+    <w:lsdException w:name="Table Columns 5" w:semiHidden="1" w:unhideWhenUsed="1"/>
+    <w:lsdException w:name="Table Grid 1" w:semiHidden="1" w:unhideWhenUsed="1"/>
+    <w:lsdException w:name="Table Grid 2" w:semiHidden="1" w:unhideWhenUsed="1"/>
+    <w:lsdException w:name="Table Grid 3" w:semiHidden="1" w:unhideWhenUsed="1"/>
+    <w:lsdException w:name="Table Grid 4" w:semiHidden="1" w:unhideWhenUsed="1"/>
+    <w:lsdException w:name="Table Grid 5" w:semiHidden="1" w:unhideWhenUsed="1"/>
+    <w:lsdException w:name="Table Grid 6" w:semiHidden="1" w:unhideWhenUsed="1"/>
+    <w:lsdException w:name="Table Grid 7" w:semiHidden="1" w:unhideWhenUsed="1"/>
+    <w:lsdException w:name="Table Grid 8" w:semiHidden="1" w:unhideWhenUsed="1"/>
+    <w:lsdException w:name="Table List 1" w:semiHidden="1" w:unhideWhenUsed="1"/>
+    <w:lsdException w:name="Table List 2" w:semiHidden="1" w:unhideWhenUsed="1"/>
+    <w:lsdException w:name="Table List 3" w:semiHidden="1" w:unhideWhenUsed="1"/>
+    <w:lsdException w:name="Table List 4" w:semiHidden="1" w:unhideWhenUsed="1"/>
+    <w:lsdException w:name="Table List 5" w:semiHidden="1" w:unhideWhenUsed="1"/>
+    <w:lsdException w:name="Table List 6" w:semiHidden="1" w:unhideWhenUsed="1"/>
+    <w:lsdException w:name="Table List 7" w:semiHidden="1" w:unhideWhenUsed="1"/>
+    <w:lsdException w:name="Table List 8" w:semiHidden="1" w:unhideWhenUsed="1"/>
+    <w:lsdException w:name="Table 3D effects 1" w:semiHidden="1" w:unhideWhenUsed="1"/>
+    <w:lsdException w:name="Table 3D effects 2" w:semiHidden="1" w:unhideWhenUsed="1"/>
+    <w:lsdException w:name="Table 3D effects 3" w:semiHidden="1" w:unhideWhenUsed="1"/>
+    <w:lsdException w:name="Table Contemporary" w:semiHidden="1" w:unhideWhenUsed="1"/>
+    <w:lsdException w:name="Table Elegant" w:semiHidden="1" w:unhideWhenUsed="1"/>
+    <w:lsdException w:name="Table Professional" w:semiHidden="1" w:unhideWhenUsed="1"/>
+    <w:lsdException w:name="Table Subtle 1" w:semiHidden="1" w:unhideWhenUsed="1"/>
+    <w:lsdException w:name="Table Subtle 2" w:semiHidden="1" w:unhideWhenUsed="1"/>
+    <w:lsdException w:name="Table Web 1" w:semiHidden="1" w:unhideWhenUsed="1"/>
+    <w:lsdException w:name="Table Web 2" w:semiHidden="1" w:unhideWhenUsed="1"/>
+    <w:lsdException w:name="Table Web 3" w:semiHidden="1" w:unhideWhenUsed="1"/>
+    <w:lsdException w:name="Balloon Text" w:semiHidden="1" w:unhideWhenUsed="1"/>
+    <w:lsdException w:name="Table Grid" w:uiPriority="39"/>
+    <w:lsdException w:name="Table Theme" w:semiHidden="1" w:unhideWhenUsed="1"/>
+    <w:lsdException w:name="Placeholder Text" w:semiHidden="1"/>
+    <w:lsdException w:name="No Spacing" w:uiPriority="1" w:qFormat="1"/>
+    <w:lsdException w:name="Light Shading" w:uiPriority="60"/>
+    <w:lsdException w:name="Light List" w:uiPriority="61"/>
+    <w:lsdException w:name="Light Grid" w:uiPriority="62"/>
+    <w:lsdException w:name="Medium Shading 1" w:uiPriority="63"/>
+    <w:lsdException w:name="Medium Shading 2" w:uiPriority="64"/>
+    <w:lsdException w:name="Medium List 1" w:uiPriority="65"/>
+    <w:lsdException w:name="Medium List 2" w:uiPriority="66"/>
+    <w:lsdException w:name="Medium Grid 1" w:uiPriority="67"/>
+    <w:lsdException w:name="Medium Grid 2" w:uiPriority="68"/>
+    <w:lsdException w:name="Medium Grid 3" w:uiPriority="69"/>
+    <w:lsdException w:name="Dark List" w:uiPriority="70"/>
+    <w:lsdException w:name="Colorful Shading" w:uiPriority="71"/>
+    <w:lsdException w:name="Colorful List" w:uiPriority="72"/>
+    <w:lsdException w:name="Colorful Grid" w:uiPriority="73"/>
+    <w:lsdException w:name="Light Shading Accent 1" w:uiPriority="60"/>
+    <w:lsdException w:name="Light List Accent 1" w:uiPriority="61"/>
+    <w:lsdException w:name="Light Grid Accent 1" w:uiPriority="62"/>
+    <w:lsdException w:name="Medium Shading 1 Accent 1" w:uiPriority="63"/>
+    <w:lsdException w:name="Medium Shading 2 Accent 1" w:uiPriority="64"/>
+    <w:lsdException w:name="Medium List 1 Accent 1" w:uiPriority="65"/>
+    <w:lsdException w:name="Revision" w:semiHidden="1"/>
+    <w:lsdException w:name="List Paragraph" w:uiPriority="34" w:qFormat="1"/>
+    <w:lsdException w:name="Quote" w:uiPriority="29" w:qFormat="1"/>
+    <w:lsdException w:name="Intense Quote" w:uiPriority="30" w:qFormat="1"/>
+    <w:lsdException w:name="Medium List 2 Accent 1" w:uiPriority="66"/>
+    <w:lsdException w:name="Medium Grid 1 Accent 1" w:uiPriority="67"/>
+    <w:lsdException w:name="Medium Grid 2 Accent 1" w:uiPriority="68"/>
+    <w:lsdException w:name="Medium Grid 3 Accent 1" w:uiPriority="69"/>
+    <w:lsdException w:name="Dark List Accent 1" w:uiPriority="70"/>
+    <w:lsdException w:name="Colorful Shading Accent 1" w:uiPriority="71"/>
+    <w:lsdException w:name="Colorful List Accent 1" w:uiPriority="72"/>
+    <w:lsdException w:name="Colorful Grid Accent 1" w:uiPriority="73"/>
+    <w:lsdException w:name="Light Shading Accent 2" w:uiPriority="60"/>
+    <w:lsdException w:name="Light List Accent 2" w:uiPriority="61"/>
+    <w:lsdException w:name="Light Grid Accent 2" w:uiPriority="62"/>
+    <w:lsdException w:name="Medium Shading 1 Accent 2" w:uiPriority="63"/>
+    <w:lsdException w:name="Medium Shading 2 Accent 2" w:uiPriority="64"/>
+    <w:lsdException w:name="Medium List 1 Accent 2" w:uiPriority="65"/>
+    <w:lsdException w:name="Medium List 2 Accent 2" w:uiPriority="66"/>
+    <w:lsdException w:name="Medium Grid 1 Accent 2" w:uiPriority="67"/>
+    <w:lsdException w:name="Medium Grid 2 Accent 2" w:uiPriority="68"/>
+    <w:lsdException w:name="Medium Grid 3 Accent 2" w:uiPriority="69"/>
+    <w:lsdException w:name="Dark List Accent 2" w:uiPriority="70"/>
+    <w:lsdException w:name="Colorful Shading Accent 2" w:uiPriority="71"/>
+    <w:lsdException w:name="Colorful List Accent 2" w:uiPriority="72"/>
+    <w:lsdException w:name="Colorful Grid Accent 2" w:uiPriority="73"/>
+    <w:lsdException w:name="Light Shading Accent 3" w:uiPriority="60"/>
+    <w:lsdException w:name="Light List Accent 3" w:uiPriority="61"/>
+    <w:lsdException w:name="Light Grid Accent 3" w:uiPriority="62"/>
+    <w:lsdException w:name="Medium Shading 1 Accent 3" w:uiPriority="63"/>
+    <w:lsdException w:name="Medium Shading 2 Accent 3" w:uiPriority="64"/>
+    <w:lsdException w:name="Medium List 1 Accent 3" w:uiPriority="65"/>
+    <w:lsdException w:name="Medium List 2 Accent 3" w:uiPriority="66"/>
+    <w:lsdException w:name="Medium Grid 1 Accent 3" w:uiPriority="67"/>
+    <w:lsdException w:name="Medium Grid 2 Accent 3" w:uiPriority="68"/>
+    <w:lsdException w:name="Medium Grid 3 Accent 3" w:uiPriority="69"/>
+    <w:lsdException w:name="Dark List Accent 3" w:uiPriority="70"/>
+    <w:lsdException w:name="Colorful Shading Accent 3" w:uiPriority="71"/>
+    <w:lsdException w:name="Colorful List Accent 3" w:uiPriority="72"/>
+    <w:lsdException w:name="Colorful Grid Accent 3" w:uiPriority="73"/>
+    <w:lsdException w:name="Light Shading Accent 4" w:uiPriority="60"/>
+    <w:lsdException w:name="Light List Accent 4" w:uiPriority="61"/>
+    <w:lsdException w:name="Light Grid Accent 4" w:uiPriority="62"/>
+    <w:lsdException w:name="Medium Shading 1 Accent 4" w:uiPriority="63"/>
+    <w:lsdException w:name="Medium Shading 2 Accent 4" w:uiPriority="64"/>
+    <w:lsdException w:name="Medium List 1 Accent 4" w:uiPriority="65"/>
+    <w:lsdException w:name="Medium List 2 Accent 4" w:uiPriority="66"/>
+    <w:lsdException w:name="Medium Grid 1 Accent 4" w:uiPriority="67"/>
+    <w:lsdException w:name="Medium Grid 2 Accent 4" w:uiPriority="68"/>
+    <w:lsdException w:name="Medium Grid 3 Accent 4" w:uiPriority="69"/>
+    <w:lsdException w:name="Dark List Accent 4" w:uiPriority="70"/>
+    <w:lsdException w:name="Colorful Shading Accent 4" w:uiPriority="71"/>
+    <w:lsdException w:name="Colorful List Accent 4" w:uiPriority="72"/>
+    <w:lsdException w:name="Colorful Grid Accent 4" w:uiPriority="73"/>
+    <w:lsdException w:name="Light Shading Accent 5" w:uiPriority="60"/>
+    <w:lsdException w:name="Light List Accent 5" w:uiPriority="61"/>
+    <w:lsdException w:name="Light Grid Accent 5" w:uiPriority="62"/>
+    <w:lsdException w:name="Medium Shading 1 Accent 5" w:uiPriority="63"/>
+    <w:lsdException w:name="Medium Shading 2 Accent 5" w:uiPriority="64"/>
+    <w:lsdException w:name="Medium List 1 Accent 5" w:uiPriority="65"/>
+    <w:lsdException w:name="Medium List 2 Accent 5" w:uiPriority="66"/>
+    <w:lsdException w:name="Medium Grid 1 Accent 5" w:uiPriority="67"/>
+    <w:lsdException w:name="Medium Grid 2 Accent 5" w:uiPriority="68"/>
+    <w:lsdException w:name="Medium Grid 3 Accent 5" w:uiPriority="69"/>
+    <w:lsdException w:name="Dark List Accent 5" w:uiPriority="70"/>
+    <w:lsdException w:name="Colorful Shading Accent 5" w:uiPriority="71"/>
+    <w:lsdException w:name="Colorful List Accent 5" w:uiPriority="72"/>
+    <w:lsdException w:name="Colorful Grid Accent 5" w:uiPriority="73"/>
+    <w:lsdException w:name="Light Shading Accent 6" w:uiPriority="60"/>
+    <w:lsdException w:name="Light List Accent 6" w:uiPriority="61"/>
+    <w:lsdException w:name="Light Grid Accent 6" w:uiPriority="62"/>
+    <w:lsdException w:name="Medium Shading 1 Accent 6" w:uiPriority="63"/>
+    <w:lsdException w:name="Medium Shading 2 Accent 6" w:uiPriority="64"/>
+    <w:lsdException w:name="Medium List 1 Accent 6" w:uiPriority="65"/>
+    <w:lsdException w:name="Medium List 2 Accent 6" w:uiPriority="66"/>
+    <w:lsdException w:name="Medium Grid 1 Accent 6" w:uiPriority="67"/>
+    <w:lsdException w:name="Medium Grid 2 Accent 6" w:uiPriority="68"/>
+    <w:lsdException w:name="Medium Grid 3 Accent 6" w:uiPriority="69"/>
+    <w:lsdException w:name="Dark List Accent 6" w:uiPriority="70"/>
+    <w:lsdException w:name="Colorful Shading Accent 6" w:uiPriority="71"/>
+    <w:lsdException w:name="Colorful List Accent 6" w:uiPriority="72"/>
+    <w:lsdException w:name="Colorful Grid Accent 6" w:uiPriority="73"/>
+    <w:lsdException w:name="Subtle Emphasis" w:uiPriority="19" w:qFormat="1"/>
+    <w:lsdException w:name="Intense Emphasis" w:uiPriority="21" w:qFormat="1"/>
+    <w:lsdException w:name="Subtle Reference" w:uiPriority="31" w:qFormat="1"/>
+    <w:lsdException w:name="Intense Reference" w:uiPriority="32" w:qFormat="1"/>
+    <w:lsdException w:name="Book Title" w:uiPriority="33" w:qFormat="1"/>
+    <w:lsdException w:name="Bibliography" w:semiHidden="1" w:uiPriority="37" w:unhideWhenUsed="1"/>
+    <w:lsdException w:name="TOC Heading" w:semiHidden="1" w:uiPriority="39" w:unhideWhenUsed="1" w:qFormat="1"/>
+    <w:lsdException w:name="Plain Table 1" w:uiPriority="41"/>
+    <w:lsdException w:name="Plain Table 2" w:uiPriority="42"/>
+    <w:lsdException w:name="Plain Table 3" w:uiPriority="43"/>
+    <w:lsdException w:name="Plain Table 4" w:uiPriority="44"/>
+    <w:lsdException w:name="Plain Table 5" w:uiPriority="45"/>
+    <w:lsdException w:name="Grid Table Light" w:uiPriority="40"/>
+    <w:lsdException w:name="Grid Table 1 Light" w:uiPriority="46"/>
+    <w:lsdException w:name="Grid Table 2" w:uiPriority="47"/>
+    <w:lsdException w:name="Grid Table 3" w:uiPriority="48"/>
+    <w:lsdException w:name="Grid Table 4" w:uiPriority="49"/>
+    <w:lsdException w:name="Grid Table 5 Dark" w:uiPriority="50"/>
+    <w:lsdException w:name="Grid Table 6 Colorful" w:uiPriority="51"/>
+    <w:lsdException w:name="Grid Table 7 Colorful" w:uiPriority="52"/>
+    <w:lsdException w:name="Grid Table 1 Light Accent 1" w:uiPriority="46"/>
+    <w:lsdException w:name="Grid Table 2 Accent 1" w:uiPriority="47"/>
+    <w:lsdException w:name="Grid Table 3 Accent 1" w:uiPriority="48"/>
+    <w:lsdException w:name="Grid Table 4 Accent 1" w:uiPriority="49"/>
+    <w:lsdException w:name="Grid Table 5 Dark Accent 1" w:uiPriority="50"/>
+    <w:lsdException w:name="Grid Table 6 Colorful Accent 1" w:uiPriority="51"/>
+    <w:lsdException w:name="Grid Table 7 Colorful Accent 1" w:uiPriority="52"/>
+    <w:lsdException w:name="Grid Table 1 Light Accent 2" w:uiPriority="46"/>
+    <w:lsdException w:name="Grid Table 2 Accent 2" w:uiPriority="47"/>
+    <w:lsdException w:name="Grid Table 3 Accent 2" w:uiPriority="48"/>
+    <w:lsdException w:name="Grid Table 4 Accent 2" w:uiPriority="49"/>
+    <w:lsdException w:name="Grid Table 5 Dark Accent 2" w:uiPriority="50"/>
+    <w:lsdException w:name="Grid Table 6 Colorful Accent 2" w:uiPriority="51"/>
+    <w:lsdException w:name="Grid Table 7 Colorful Accent 2" w:uiPriority="52"/>
+    <w:lsdException w:name="Grid Table 1 Light Accent 3" w:uiPriority="46"/>
+    <w:lsdException w:name="Grid Table 2 Accent 3" w:uiPriority="47"/>
+    <w:lsdException w:name="Grid Table 3 Accent 3" w:uiPriority="48"/>
+    <w:lsdException w:name="Grid Table 4 Accent 3" w:uiPriority="49"/>
+    <w:lsdException w:name="Grid Table 5 Dark Accent 3" w:uiPriority="50"/>
+    <w:lsdException w:name="Grid Table 6 Colorful Accent 3" w:uiPriority="51"/>
+    <w:lsdException w:name="Grid Table 7 Colorful Accent 3" w:uiPriority="52"/>
+    <w:lsdException w:name="Grid Table 1 Light Accent 4" w:uiPriority="46"/>
+    <w:lsdException w:name="Grid Table 2 Accent 4" w:uiPriority="47"/>
+    <w:lsdException w:name="Grid Table 3 Accent 4" w:uiPriority="48"/>
+    <w:lsdException w:name="Grid Table 4 Accent 4" w:uiPriority="49"/>
+    <w:lsdException w:name="Grid Table 5 Dark Accent 4" w:uiPriority="50"/>
+    <w:lsdException w:name="Grid Table 6 Colorful Accent 4" w:uiPriority="51"/>
+    <w:lsdException w:name="Grid Table 7 Colorful Accent 4" w:uiPriority="52"/>
+    <w:lsdException w:name="Grid Table 1 Light Accent 5" w:uiPriority="46"/>
+    <w:lsdException w:name="Grid Table 2 Accent 5" w:uiPriority="47"/>
+    <w:lsdException w:name="Grid Table 3 Accent 5" w:uiPriority="48"/>
+    <w:lsdException w:name="Grid Table 4 Accent 5" w:uiPriority="49"/>
+    <w:lsdException w:name="Grid Table 5 Dark Accent 5" w:uiPriority="50"/>
+    <w:lsdException w:name="Grid Table 6 Colorful Accent 5" w:uiPriority="51"/>
+    <w:lsdException w:name="Grid Table 7 Colorful Accent 5" w:uiPriority="52"/>
+    <w:lsdException w:name="Grid Table 1 Light Accent 6" w:uiPriority="46"/>
+    <w:lsdException w:name="Grid Table 2 Accent 6" w:uiPriority="47"/>
+    <w:lsdException w:name="Grid Table 3 Accent 6" w:uiPriority="48"/>
+    <w:lsdException w:name="Grid Table 4 Accent 6" w:uiPriority="49"/>
+    <w:lsdException w:name="Grid Table 5 Dark Accent 6" w:uiPriority="50"/>
+    <w:lsdException w:name="Grid Table 6 Colorful Accent 6" w:uiPriority="51"/>
+    <w:lsdException w:name="Grid Table 7 Colorful Accent 6" w:uiPriority="52"/>
+    <w:lsdException w:name="List Table 1 Light" w:uiPriority="46"/>
+    <w:lsdException w:name="List Table 2" w:uiPriority="47"/>
+    <w:lsdException w:name="List Table 3" w:uiPriority="48"/>
+    <w:lsdException w:name="List Table 4" w:uiPriority="49"/>
+    <w:lsdException w:name="List Table 5 Dark" w:uiPriority="50"/>
+    <w:lsdException w:name="List Table 6 Colorful" w:uiPriority="51"/>
+    <w:lsdException w:name="List Table 7 Colorful" w:uiPriority="52"/>
+    <w:lsdException w:name="List Table 1 Light Accent 1" w:uiPriority="46"/>
+    <w:lsdException w:name="List Table 2 Accent 1" w:uiPriority="47"/>
+    <w:lsdException w:name="List Table 3 Accent 1" w:uiPriority="48"/>
+    <w:lsdException w:name="List Table 4 Accent 1" w:uiPriority="49"/>
+    <w:lsdException w:name="List Table 5 Dark Accent 1" w:uiPriority="50"/>
+    <w:lsdException w:name="List Table 6 Colorful Accent 1" w:uiPriority="51"/>
+    <w:lsdException w:name="List Table 7 Colorful Accent 1" w:uiPriority="52"/>
+    <w:lsdException w:name="List Table 1 Light Accent 2" w:uiPriority="46"/>
+    <w:lsdException w:name="List Table 2 Accent 2" w:uiPriority="47"/>
+    <w:lsdException w:name="List Table 3 Accent 2" w:uiPriority="48"/>
+    <w:lsdException w:name="List Table 4 Accent 2" w:uiPriority="49"/>
+    <w:lsdException w:name="List Table 5 Dark Accent 2" w:uiPriority="50"/>
+    <w:lsdException w:name="List Table 6 Colorful Accent 2" w:uiPriority="51"/>
+    <w:lsdException w:name="List Table 7 Colorful Accent 2" w:uiPriority="52"/>
+    <w:lsdException w:name="List Table 1 Light Accent 3" w:uiPriority="46"/>
+    <w:lsdException w:name="List Table 2 Accent 3" w:uiPriority="47"/>
+    <w:lsdException w:name="List Table 3 Accent 3" w:uiPriority="48"/>
+    <w:lsdException w:name="List Table 4 Accent 3" w:uiPriority="49"/>
+    <w:lsdException w:name="List Table 5 Dark Accent 3" w:uiPriority="50"/>
+    <w:lsdException w:name="List Table 6 Colorful Accent 3" w:uiPriority="51"/>
+    <w:lsdException w:name="List Table 7 Colorful Accent 3" w:uiPriority="52"/>
+    <w:lsdException w:name="List Table 1 Light Accent 4" w:uiPriority="46"/>
+    <w:lsdException w:name="List Table 2 Accent 4" w:uiPriority="47"/>
+    <w:lsdException w:name="List Table 3 Accent 4" w:uiPriority="48"/>
+    <w:lsdException w:name="List Table 4 Accent 4" w:uiPriority="49"/>
+    <w:lsdException w:name="List Table 5 Dark Accent 4" w:uiPriority="50"/>
+    <w:lsdException w:name="List Table 6 Colorful Accent 4" w:uiPriority="51"/>
+    <w:lsdException w:name="List Table 7 Colorful Accent 4" w:uiPriority="52"/>
+    <w:lsdException w:name="List Table 1 Light Accent 5" w:uiPriority="46"/>
+    <w:lsdException w:name="List Table 2 Accent 5" w:uiPriority="47"/>
+    <w:lsdException w:name="List Table 3 Accent 5" w:uiPriority="48"/>
+    <w:lsdException w:name="List Table 4 Accent 5" w:uiPriority="49"/>
+    <w:lsdException w:name="List Table 5 Dark Accent 5" w:uiPriority="50"/>
+    <w:lsdException w:name="List Table 6 Colorful Accent 5" w:uiPriority="51"/>
+    <w:lsdException w:name="List Table 7 Colorful Accent 5" w:uiPriority="52"/>
+    <w:lsdException w:name="List Table 1 Light Accent 6" w:uiPriority="46"/>
+    <w:lsdException w:name="List Table 2 Accent 6" w:uiPriority="47"/>
+    <w:lsdException w:name="List Table 3 Accent 6" w:uiPriority="48"/>
+    <w:lsdException w:name="List Table 4 Accent 6" w:uiPriority="49"/>
+    <w:lsdException w:name="List Table 5 Dark Accent 6" w:uiPriority="50"/>
+    <w:lsdException w:name="List Table 6 Colorful Accent 6" w:uiPriority="51"/>
+    <w:lsdException w:name="List Table 7 Colorful Accent 6" w:uiPriority="52"/>
+  </w:latentStyles>
+  <w:style w:type="paragraph" w:default="1" w:styleId="Normal">
+    <w:name w:val="Normal"/>
+    <w:uiPriority w:val="1"/>
+    <w:qFormat/>
+    <w:rPr>
+      <w:rFonts w:ascii="Arial" w:eastAsia="Arial" w:hAnsi="Arial" w:cs="Arial"/>
+      <w:lang w:bidi="en-US"/>
+    </w:rPr>
+  </w:style>
+  <w:style w:type="paragraph" w:styleId="Heading1">
+    <w:name w:val="heading 1"/>
+    <w:basedOn w:val="Normal"/>
+    <w:uiPriority w:val="1"/>
+    <w:qFormat/>
+    <w:pPr>
+      <w:ind w:left="941" w:hanging="721"/>
+      <w:outlineLvl w:val="0"/>
+    </w:pPr>
+    <w:rPr>
+      <w:rFonts w:ascii="Times New Roman" w:eastAsia="Times New Roman" w:hAnsi="Times New Roman" w:cs="Times New Roman"/>
+      <w:b/>
+      <w:bCs/>
+      <w:sz w:val="44"/>
+      <w:szCs w:val="44"/>
+    </w:rPr>
+  </w:style>
+  <w:style w:type="paragraph" w:styleId="Heading2">
+    <w:name w:val="heading 2"/>
+    <w:basedOn w:val="Normal"/>
+    <w:uiPriority w:val="1"/>
+    <w:qFormat/>
+    <w:pPr>
+      <w:ind w:left="941" w:hanging="721"/>
+      <w:outlineLvl w:val="1"/>
+    </w:pPr>
+    <w:rPr>
+      <w:rFonts w:ascii="Times New Roman" w:eastAsia="Times New Roman" w:hAnsi="Times New Roman" w:cs="Times New Roman"/>
+      <w:b/>
+      <w:bCs/>
+      <w:sz w:val="28"/>
+      <w:szCs w:val="28"/>
+    </w:rPr>
+  </w:style>
+  <w:style w:type="character" w:default="1" w:styleId="DefaultParagraphFont">
     <w:name w:val="Default Paragraph Font"/>
     <w:uiPriority w:val="1"/>
     <w:semiHidden/>
     <w:unhideWhenUsed/>
   </w:style>
-  <w:style w:styleId="TableNormal" w:default="1" w:type="table">
-    <w:name w:val="Table Normal"/>
-    <w:uiPriority w:val="2"/>
+  <w:style w:type="table" w:default="1" w:styleId="TableNormal">
+    <w:name w:val="Normal Table"/>
+    <w:uiPriority w:val="99"/>
     <w:semiHidden/>
     <w:unhideWhenUsed/>
-    <w:qFormat/>
     <w:tblPr>
       <w:tblInd w:w="0" w:type="dxa"/>
       <w:tblCellMar>
         <w:top w:w="0" w:type="dxa"/>
-        <w:left w:w="0" w:type="dxa"/>
+        <w:left w:w="108" w:type="dxa"/>
         <w:bottom w:w="0" w:type="dxa"/>
-        <w:right w:w="0" w:type="dxa"/>
+        <w:right w:w="108" w:type="dxa"/>
       </w:tblCellMar>
     </w:tblPr>
   </w:style>
-  <w:style w:styleId="NoList" w:default="1" w:type="numbering">
+  <w:style w:type="numbering" w:default="1" w:styleId="NoList">
     <w:name w:val="No List"/>
     <w:uiPriority w:val="99"/>
     <w:semiHidden/>
     <w:unhideWhenUsed/>
   </w:style>
-  <w:style w:default="1" w:styleId="Normal" w:type="paragraph">
-    <w:name w:val="Normal"/>
-    <w:uiPriority w:val="1"/>
-    <w:qFormat/>
-    <w:pPr/>
-    <w:rPr>
-      <w:rFonts w:ascii="Arial" w:hAnsi="Arial" w:eastAsia="Arial" w:cs="Arial"/>
-      <w:lang w:val="en-US" w:eastAsia="en-US" w:bidi="en-US"/>
-    </w:rPr>
-  </w:style>
-  <w:style w:styleId="TOC1" w:type="paragraph">
-    <w:name w:val="TOC 1"/>
+  <w:style w:type="paragraph" w:styleId="TOC1">
+    <w:name w:val="toc 1"/>
     <w:basedOn w:val="Normal"/>
     <w:uiPriority w:val="1"/>
     <w:qFormat/>
@@ -7164,16 +7495,15 @@
       <w:jc w:val="right"/>
     </w:pPr>
     <w:rPr>
-      <w:rFonts w:ascii="Times New Roman" w:hAnsi="Times New Roman" w:eastAsia="Times New Roman" w:cs="Times New Roman"/>
+      <w:rFonts w:ascii="Times New Roman" w:eastAsia="Times New Roman" w:hAnsi="Times New Roman" w:cs="Times New Roman"/>
       <w:b/>
       <w:bCs/>
       <w:sz w:val="28"/>
       <w:szCs w:val="28"/>
-      <w:lang w:val="en-US" w:eastAsia="en-US" w:bidi="en-US"/>
     </w:rPr>
   </w:style>
-  <w:style w:styleId="TOC2" w:type="paragraph">
-    <w:name w:val="TOC 2"/>
+  <w:style w:type="paragraph" w:styleId="TOC2">
+    <w:name w:val="toc 2"/>
     <w:basedOn w:val="Normal"/>
     <w:uiPriority w:val="1"/>
     <w:qFormat/>
@@ -7183,14 +7513,13 @@
       <w:jc w:val="right"/>
     </w:pPr>
     <w:rPr>
-      <w:rFonts w:ascii="Times New Roman" w:hAnsi="Times New Roman" w:eastAsia="Times New Roman" w:cs="Times New Roman"/>
+      <w:rFonts w:ascii="Times New Roman" w:eastAsia="Times New Roman" w:hAnsi="Times New Roman" w:cs="Times New Roman"/>
       <w:sz w:val="28"/>
       <w:szCs w:val="28"/>
-      <w:lang w:val="en-US" w:eastAsia="en-US" w:bidi="en-US"/>
     </w:rPr>
   </w:style>
-  <w:style w:styleId="TOC3" w:type="paragraph">
-    <w:name w:val="TOC 3"/>
+  <w:style w:type="paragraph" w:styleId="TOC3">
+    <w:name w:val="toc 3"/>
     <w:basedOn w:val="Normal"/>
     <w:uiPriority w:val="1"/>
     <w:qFormat/>
@@ -7199,16 +7528,15 @@
       <w:ind w:left="580" w:hanging="361"/>
     </w:pPr>
     <w:rPr>
-      <w:rFonts w:ascii="Times New Roman" w:hAnsi="Times New Roman" w:eastAsia="Times New Roman" w:cs="Times New Roman"/>
+      <w:rFonts w:ascii="Times New Roman" w:eastAsia="Times New Roman" w:hAnsi="Times New Roman" w:cs="Times New Roman"/>
       <w:b/>
       <w:bCs/>
       <w:sz w:val="28"/>
       <w:szCs w:val="28"/>
-      <w:lang w:val="en-US" w:eastAsia="en-US" w:bidi="en-US"/>
     </w:rPr>
   </w:style>
-  <w:style w:styleId="TOC4" w:type="paragraph">
-    <w:name w:val="TOC 4"/>
+  <w:style w:type="paragraph" w:styleId="TOC4">
+    <w:name w:val="toc 4"/>
     <w:basedOn w:val="Normal"/>
     <w:uiPriority w:val="1"/>
     <w:qFormat/>
@@ -7217,14 +7545,13 @@
       <w:ind w:left="1181" w:hanging="692"/>
     </w:pPr>
     <w:rPr>
-      <w:rFonts w:ascii="Times New Roman" w:hAnsi="Times New Roman" w:eastAsia="Times New Roman" w:cs="Times New Roman"/>
+      <w:rFonts w:ascii="Times New Roman" w:eastAsia="Times New Roman" w:hAnsi="Times New Roman" w:cs="Times New Roman"/>
       <w:sz w:val="28"/>
       <w:szCs w:val="28"/>
-      <w:lang w:val="en-US" w:eastAsia="en-US" w:bidi="en-US"/>
     </w:rPr>
   </w:style>
-  <w:style w:styleId="TOC5" w:type="paragraph">
-    <w:name w:val="TOC 5"/>
+  <w:style w:type="paragraph" w:styleId="TOC5">
+    <w:name w:val="toc 5"/>
     <w:basedOn w:val="Normal"/>
     <w:uiPriority w:val="1"/>
     <w:qFormat/>
@@ -7233,62 +7560,22 @@
       <w:ind w:left="1986" w:hanging="773"/>
     </w:pPr>
     <w:rPr>
-      <w:rFonts w:ascii="Times New Roman" w:hAnsi="Times New Roman" w:eastAsia="Times New Roman" w:cs="Times New Roman"/>
+      <w:rFonts w:ascii="Times New Roman" w:eastAsia="Times New Roman" w:hAnsi="Times New Roman" w:cs="Times New Roman"/>
       <w:sz w:val="28"/>
       <w:szCs w:val="28"/>
-      <w:lang w:val="en-US" w:eastAsia="en-US" w:bidi="en-US"/>
     </w:rPr>
   </w:style>
-  <w:style w:styleId="BodyText" w:type="paragraph">
+  <w:style w:type="paragraph" w:styleId="BodyText">
     <w:name w:val="Body Text"/>
     <w:basedOn w:val="Normal"/>
     <w:uiPriority w:val="1"/>
     <w:qFormat/>
-    <w:pPr/>
     <w:rPr>
-      <w:rFonts w:ascii="Arial" w:hAnsi="Arial" w:eastAsia="Arial" w:cs="Arial"/>
       <w:sz w:val="28"/>
       <w:szCs w:val="28"/>
-      <w:lang w:val="en-US" w:eastAsia="en-US" w:bidi="en-US"/>
     </w:rPr>
   </w:style>
-  <w:style w:styleId="Heading1" w:type="paragraph">
-    <w:name w:val="Heading 1"/>
-    <w:basedOn w:val="Normal"/>
-    <w:uiPriority w:val="1"/>
-    <w:qFormat/>
-    <w:pPr>
-      <w:ind w:left="941" w:hanging="721"/>
-      <w:outlineLvl w:val="1"/>
-    </w:pPr>
-    <w:rPr>
-      <w:rFonts w:ascii="Times New Roman" w:hAnsi="Times New Roman" w:eastAsia="Times New Roman" w:cs="Times New Roman"/>
-      <w:b/>
-      <w:bCs/>
-      <w:sz w:val="44"/>
-      <w:szCs w:val="44"/>
-      <w:lang w:val="en-US" w:eastAsia="en-US" w:bidi="en-US"/>
-    </w:rPr>
-  </w:style>
-  <w:style w:styleId="Heading2" w:type="paragraph">
-    <w:name w:val="Heading 2"/>
-    <w:basedOn w:val="Normal"/>
-    <w:uiPriority w:val="1"/>
-    <w:qFormat/>
-    <w:pPr>
-      <w:ind w:left="941" w:hanging="721"/>
-      <w:outlineLvl w:val="2"/>
-    </w:pPr>
-    <w:rPr>
-      <w:rFonts w:ascii="Times New Roman" w:hAnsi="Times New Roman" w:eastAsia="Times New Roman" w:cs="Times New Roman"/>
-      <w:b/>
-      <w:bCs/>
-      <w:sz w:val="28"/>
-      <w:szCs w:val="28"/>
-      <w:lang w:val="en-US" w:eastAsia="en-US" w:bidi="en-US"/>
-    </w:rPr>
-  </w:style>
-  <w:style w:styleId="ListParagraph" w:type="paragraph">
+  <w:style w:type="paragraph" w:styleId="ListParagraph">
     <w:name w:val="List Paragraph"/>
     <w:basedOn w:val="Normal"/>
     <w:uiPriority w:val="1"/>
@@ -7297,11 +7584,10 @@
       <w:ind w:left="941" w:hanging="361"/>
     </w:pPr>
     <w:rPr>
-      <w:rFonts w:ascii="Times New Roman" w:hAnsi="Times New Roman" w:eastAsia="Times New Roman" w:cs="Times New Roman"/>
-      <w:lang w:val="en-US" w:eastAsia="en-US" w:bidi="en-US"/>
+      <w:rFonts w:ascii="Times New Roman" w:eastAsia="Times New Roman" w:hAnsi="Times New Roman" w:cs="Times New Roman"/>
     </w:rPr>
   </w:style>
-  <w:style w:styleId="TableParagraph" w:type="paragraph">
+  <w:style w:type="paragraph" w:customStyle="1" w:styleId="TableParagraph">
     <w:name w:val="Table Paragraph"/>
     <w:basedOn w:val="Normal"/>
     <w:uiPriority w:val="1"/>
@@ -7311,8 +7597,7 @@
       <w:ind w:left="115"/>
     </w:pPr>
     <w:rPr>
-      <w:rFonts w:ascii="Times New Roman" w:hAnsi="Times New Roman" w:eastAsia="Times New Roman" w:cs="Times New Roman"/>
-      <w:lang w:val="en-US" w:eastAsia="en-US" w:bidi="en-US"/>
+      <w:rFonts w:ascii="Times New Roman" w:eastAsia="Times New Roman" w:hAnsi="Times New Roman" w:cs="Times New Roman"/>
     </w:rPr>
   </w:style>
 </w:styles>

</xml_diff>

<commit_message>
'TAWA_SoftwareRequirementSpecification_V1.0' had been updated
</commit_message>
<xml_diff>
--- a/TAWA_SoftwareRequirementSpecification_V1.0.docx
+++ b/TAWA_SoftwareRequirementSpecification_V1.0.docx
@@ -181,7 +181,15 @@
         <w:rPr>
           <w:rFonts w:ascii="Times New Roman"/>
         </w:rPr>
-        <w:t>Nesma Bahgat Maysoon Magdy Esraa Salah Asmaa Hamdy Sara Sayed Mahmoud Yasser</w:t>
+        <w:t>Sara Sayed</w:t>
+      </w:r>
+      <w:bookmarkStart w:id="0" w:name="_GoBack"/>
+      <w:bookmarkEnd w:id="0"/>
+      <w:r>
+        <w:rPr>
+          <w:rFonts w:ascii="Times New Roman"/>
+        </w:rPr>
+        <w:t xml:space="preserve"> </w:t>
       </w:r>
     </w:p>
     <w:p>
@@ -254,6 +262,7 @@
           <w:docPartUnique/>
         </w:docPartObj>
       </w:sdtPr>
+      <w:sdtEndPr/>
       <w:sdtContent>
         <w:p>
           <w:pPr>
@@ -1009,6 +1018,7 @@
               <w:pStyle w:val="TableParagraph"/>
               <w:spacing w:before="31"/>
               <w:ind w:left="110"/>
+              <w:jc w:val="center"/>
               <w:rPr>
                 <w:sz w:val="28"/>
               </w:rPr>
@@ -1035,10 +1045,17 @@
               <w:pStyle w:val="TableParagraph"/>
               <w:spacing w:before="0"/>
               <w:ind w:left="0"/>
+              <w:jc w:val="center"/>
               <w:rPr>
                 <w:sz w:val="30"/>
               </w:rPr>
             </w:pPr>
+            <w:r>
+              <w:rPr>
+                <w:sz w:val="30"/>
+              </w:rPr>
+              <w:t>Mahmoud Yasser</w:t>
+            </w:r>
           </w:p>
         </w:tc>
         <w:tc>
@@ -1063,7 +1080,7 @@
       </w:tr>
       <w:tr>
         <w:trPr>
-          <w:trHeight w:val="330"/>
+          <w:trHeight w:val="511"/>
         </w:trPr>
         <w:tc>
           <w:tcPr>
@@ -1139,10 +1156,17 @@
               <w:pStyle w:val="TableParagraph"/>
               <w:spacing w:before="0"/>
               <w:ind w:left="0"/>
-              <w:rPr>
-                <w:sz w:val="24"/>
-              </w:rPr>
-            </w:pPr>
+              <w:jc w:val="center"/>
+              <w:rPr>
+                <w:sz w:val="24"/>
+              </w:rPr>
+            </w:pPr>
+            <w:r>
+              <w:rPr>
+                <w:sz w:val="24"/>
+              </w:rPr>
+              <w:t>1.1</w:t>
+            </w:r>
           </w:p>
         </w:tc>
         <w:tc>
@@ -1232,8 +1256,8 @@
         </w:tabs>
         <w:spacing w:before="83"/>
       </w:pPr>
-      <w:bookmarkStart w:id="0" w:name="_TOC_250012"/>
-      <w:bookmarkEnd w:id="0"/>
+      <w:bookmarkStart w:id="1" w:name="_TOC_250012"/>
+      <w:bookmarkEnd w:id="1"/>
       <w:r>
         <w:t>Introduction</w:t>
       </w:r>
@@ -1251,7 +1275,7 @@
         </w:tabs>
         <w:spacing w:before="277"/>
       </w:pPr>
-      <w:bookmarkStart w:id="1" w:name="_TOC_250011"/>
+      <w:bookmarkStart w:id="2" w:name="_TOC_250011"/>
       <w:r>
         <w:t xml:space="preserve">Purpose </w:t>
       </w:r>
@@ -1270,7 +1294,7 @@
         </w:rPr>
         <w:t xml:space="preserve"> </w:t>
       </w:r>
-      <w:bookmarkEnd w:id="1"/>
+      <w:bookmarkEnd w:id="2"/>
       <w:r>
         <w:t>document:</w:t>
       </w:r>
@@ -1317,7 +1341,7 @@
         </w:tabs>
         <w:spacing w:before="1"/>
       </w:pPr>
-      <w:bookmarkStart w:id="2" w:name="_TOC_250010"/>
+      <w:bookmarkStart w:id="3" w:name="_TOC_250010"/>
       <w:r>
         <w:t xml:space="preserve">Scope </w:t>
       </w:r>
@@ -1336,7 +1360,7 @@
         </w:rPr>
         <w:t xml:space="preserve"> </w:t>
       </w:r>
-      <w:bookmarkEnd w:id="2"/>
+      <w:bookmarkEnd w:id="3"/>
       <w:r>
         <w:t>document:</w:t>
       </w:r>
@@ -1358,7 +1382,55 @@
         <w:ind w:left="220" w:right="1439"/>
       </w:pPr>
       <w:r>
-        <w:t>This requirements document is being created with the goal in mind of thoroughly describing the requirements defined our team. The team is made up of Nesma Bahgat, Maysoon Magdy, Esraa Salah, Asmaa Hamdy, Sara Sayed, and Mahmoud Yasser. Within the projected schedule. This document will include detailed descriptions of all Requirements for the Travel Advisor system with the help of diagrams and Visuals that depict our schedule, costs, and constraints.</w:t>
+        <w:t xml:space="preserve">This requirements document is being created with the goal in mind of thoroughly describing the requirements defined our team. The team is made up of </w:t>
+      </w:r>
+      <w:proofErr w:type="spellStart"/>
+      <w:r>
+        <w:t>Nesma</w:t>
+      </w:r>
+      <w:proofErr w:type="spellEnd"/>
+      <w:r>
+        <w:t xml:space="preserve"> </w:t>
+      </w:r>
+      <w:proofErr w:type="spellStart"/>
+      <w:r>
+        <w:t>Bahgat</w:t>
+      </w:r>
+      <w:proofErr w:type="spellEnd"/>
+      <w:r>
+        <w:t xml:space="preserve">, </w:t>
+      </w:r>
+      <w:proofErr w:type="spellStart"/>
+      <w:r>
+        <w:t>Maysoon</w:t>
+      </w:r>
+      <w:proofErr w:type="spellEnd"/>
+      <w:r>
+        <w:t xml:space="preserve"> </w:t>
+      </w:r>
+      <w:proofErr w:type="spellStart"/>
+      <w:r>
+        <w:t>Magdy</w:t>
+      </w:r>
+      <w:proofErr w:type="spellEnd"/>
+      <w:r>
+        <w:t xml:space="preserve">, Esraa Salah, </w:t>
+      </w:r>
+      <w:proofErr w:type="spellStart"/>
+      <w:r>
+        <w:t>Asmaa</w:t>
+      </w:r>
+      <w:proofErr w:type="spellEnd"/>
+      <w:r>
+        <w:t xml:space="preserve"> </w:t>
+      </w:r>
+      <w:proofErr w:type="spellStart"/>
+      <w:r>
+        <w:t>Hamdy</w:t>
+      </w:r>
+      <w:proofErr w:type="spellEnd"/>
+      <w:r>
+        <w:t>, Sara Sayed, and Mahmoud Yasser. Within the projected schedule. This document will include detailed descriptions of all Requirements for the Travel Advisor system with the help of diagrams and Visuals that depict our schedule, costs, and constraints.</w:t>
       </w:r>
     </w:p>
     <w:p>
@@ -1382,8 +1454,8 @@
           <w:tab w:val="left" w:pos="941"/>
         </w:tabs>
       </w:pPr>
-      <w:bookmarkStart w:id="3" w:name="_TOC_250009"/>
-      <w:bookmarkEnd w:id="3"/>
+      <w:bookmarkStart w:id="4" w:name="_TOC_250009"/>
+      <w:bookmarkEnd w:id="4"/>
       <w:r>
         <w:t>Overview:</w:t>
       </w:r>
@@ -1430,7 +1502,7 @@
           <w:tab w:val="left" w:pos="941"/>
         </w:tabs>
       </w:pPr>
-      <w:bookmarkStart w:id="4" w:name="_TOC_250008"/>
+      <w:bookmarkStart w:id="5" w:name="_TOC_250008"/>
       <w:r>
         <w:t>General</w:t>
       </w:r>
@@ -1440,7 +1512,7 @@
         </w:rPr>
         <w:t xml:space="preserve"> </w:t>
       </w:r>
-      <w:bookmarkEnd w:id="4"/>
+      <w:bookmarkEnd w:id="5"/>
       <w:r>
         <w:t>Description</w:t>
       </w:r>
@@ -1458,7 +1530,7 @@
         </w:tabs>
         <w:spacing w:before="283"/>
       </w:pPr>
-      <w:bookmarkStart w:id="5" w:name="_TOC_250007"/>
+      <w:bookmarkStart w:id="6" w:name="_TOC_250007"/>
       <w:r>
         <w:t>Product</w:t>
       </w:r>
@@ -1468,7 +1540,7 @@
         </w:rPr>
         <w:t xml:space="preserve"> </w:t>
       </w:r>
-      <w:bookmarkEnd w:id="5"/>
+      <w:bookmarkEnd w:id="6"/>
       <w:r>
         <w:t>Functions:</w:t>
       </w:r>
@@ -1514,7 +1586,7 @@
         </w:tabs>
         <w:spacing w:before="64"/>
       </w:pPr>
-      <w:bookmarkStart w:id="6" w:name="_TOC_250006"/>
+      <w:bookmarkStart w:id="7" w:name="_TOC_250006"/>
       <w:r>
         <w:lastRenderedPageBreak/>
         <w:t>User</w:t>
@@ -1525,7 +1597,7 @@
         </w:rPr>
         <w:t xml:space="preserve"> </w:t>
       </w:r>
-      <w:bookmarkEnd w:id="6"/>
+      <w:bookmarkEnd w:id="7"/>
       <w:r>
         <w:t>Characteristics:</w:t>
       </w:r>
@@ -1732,11 +1804,19 @@
                 <w:sz w:val="28"/>
               </w:rPr>
             </w:pPr>
-            <w:r>
-              <w:rPr>
-                <w:sz w:val="28"/>
-              </w:rPr>
-              <w:t>delete users.</w:t>
+            <w:proofErr w:type="gramStart"/>
+            <w:r>
+              <w:rPr>
+                <w:sz w:val="28"/>
+              </w:rPr>
+              <w:t>delete</w:t>
+            </w:r>
+            <w:proofErr w:type="gramEnd"/>
+            <w:r>
+              <w:rPr>
+                <w:sz w:val="28"/>
+              </w:rPr>
+              <w:t xml:space="preserve"> users.</w:t>
             </w:r>
           </w:p>
         </w:tc>
@@ -1813,11 +1893,19 @@
                 <w:sz w:val="28"/>
               </w:rPr>
             </w:pPr>
-            <w:r>
-              <w:rPr>
-                <w:sz w:val="28"/>
-              </w:rPr>
-              <w:t>portal and the account activation.</w:t>
+            <w:proofErr w:type="gramStart"/>
+            <w:r>
+              <w:rPr>
+                <w:sz w:val="28"/>
+              </w:rPr>
+              <w:t>portal</w:t>
+            </w:r>
+            <w:proofErr w:type="gramEnd"/>
+            <w:r>
+              <w:rPr>
+                <w:sz w:val="28"/>
+              </w:rPr>
+              <w:t xml:space="preserve"> and the account activation.</w:t>
             </w:r>
           </w:p>
         </w:tc>
@@ -1916,11 +2004,19 @@
                 <w:sz w:val="28"/>
               </w:rPr>
             </w:pPr>
-            <w:r>
-              <w:rPr>
-                <w:sz w:val="28"/>
-              </w:rPr>
-              <w:t>limited rights inside the portal.</w:t>
+            <w:proofErr w:type="gramStart"/>
+            <w:r>
+              <w:rPr>
+                <w:sz w:val="28"/>
+              </w:rPr>
+              <w:t>limited</w:t>
+            </w:r>
+            <w:proofErr w:type="gramEnd"/>
+            <w:r>
+              <w:rPr>
+                <w:sz w:val="28"/>
+              </w:rPr>
+              <w:t xml:space="preserve"> rights inside the portal.</w:t>
             </w:r>
           </w:p>
         </w:tc>
@@ -1949,7 +2045,7 @@
         </w:tabs>
         <w:spacing w:before="253"/>
       </w:pPr>
-      <w:bookmarkStart w:id="7" w:name="_TOC_250005"/>
+      <w:bookmarkStart w:id="8" w:name="_TOC_250005"/>
       <w:r>
         <w:t>General</w:t>
       </w:r>
@@ -1959,7 +2055,7 @@
         </w:rPr>
         <w:t xml:space="preserve"> </w:t>
       </w:r>
-      <w:bookmarkEnd w:id="7"/>
+      <w:bookmarkEnd w:id="8"/>
       <w:r>
         <w:t>Constraints:</w:t>
       </w:r>
@@ -2261,7 +2357,7 @@
           <w:tab w:val="left" w:pos="941"/>
         </w:tabs>
       </w:pPr>
-      <w:bookmarkStart w:id="8" w:name="_TOC_250004"/>
+      <w:bookmarkStart w:id="9" w:name="_TOC_250004"/>
       <w:r>
         <w:t>Functional</w:t>
       </w:r>
@@ -2271,7 +2367,7 @@
         </w:rPr>
         <w:t xml:space="preserve"> </w:t>
       </w:r>
-      <w:bookmarkEnd w:id="8"/>
+      <w:bookmarkEnd w:id="9"/>
       <w:r>
         <w:t>Requirements</w:t>
       </w:r>
@@ -4498,7 +4594,19 @@
               <w:rPr>
                 <w:sz w:val="24"/>
               </w:rPr>
-              <w:t xml:space="preserve">A signed up user can book </w:t>
+              <w:t>A signed up user can book</w:t>
+            </w:r>
+            <w:r>
+              <w:rPr>
+                <w:sz w:val="24"/>
+              </w:rPr>
+              <w:t xml:space="preserve"> just one flight,</w:t>
+            </w:r>
+            <w:r>
+              <w:rPr>
+                <w:sz w:val="24"/>
+              </w:rPr>
+              <w:t xml:space="preserve"> </w:t>
             </w:r>
             <w:r>
               <w:rPr>
@@ -4512,8 +4620,6 @@
               </w:rPr>
               <w:t xml:space="preserve">er travel either going or going and </w:t>
             </w:r>
-            <w:bookmarkStart w:id="9" w:name="_GoBack"/>
-            <w:bookmarkEnd w:id="9"/>
             <w:r>
               <w:rPr>
                 <w:sz w:val="24"/>
@@ -5262,1142 +5368,11 @@
     </w:tbl>
     <w:p>
       <w:pPr>
-        <w:spacing w:line="312" w:lineRule="exact"/>
-        <w:rPr>
-          <w:sz w:val="28"/>
-        </w:rPr>
-        <w:sectPr>
-          <w:pgSz w:w="11910" w:h="16840"/>
-          <w:pgMar w:top="1420" w:right="40" w:bottom="1200" w:left="1220" w:header="0" w:footer="938" w:gutter="0"/>
-          <w:cols w:space="720"/>
-        </w:sectPr>
-      </w:pPr>
-    </w:p>
-    <w:p>
-      <w:pPr>
-        <w:pStyle w:val="BodyText"/>
-        <w:rPr>
-          <w:rFonts w:ascii="Times New Roman"/>
-          <w:sz w:val="20"/>
-        </w:rPr>
-      </w:pPr>
-    </w:p>
-    <w:p>
-      <w:pPr>
-        <w:pStyle w:val="BodyText"/>
-        <w:rPr>
-          <w:rFonts w:ascii="Times New Roman"/>
-          <w:sz w:val="20"/>
-        </w:rPr>
-      </w:pPr>
-    </w:p>
-    <w:p>
-      <w:pPr>
-        <w:pStyle w:val="BodyText"/>
-        <w:spacing w:before="4"/>
-        <w:rPr>
-          <w:rFonts w:ascii="Times New Roman"/>
-          <w:sz w:val="11"/>
-        </w:rPr>
-      </w:pPr>
-    </w:p>
-    <w:tbl>
-      <w:tblPr>
-        <w:tblW w:w="0" w:type="auto"/>
-        <w:tblInd w:w="115" w:type="dxa"/>
-        <w:tblBorders>
-          <w:top w:val="single" w:sz="4" w:space="0" w:color="000000"/>
-          <w:left w:val="single" w:sz="4" w:space="0" w:color="000000"/>
-          <w:bottom w:val="single" w:sz="4" w:space="0" w:color="000000"/>
-          <w:right w:val="single" w:sz="4" w:space="0" w:color="000000"/>
-          <w:insideH w:val="single" w:sz="4" w:space="0" w:color="000000"/>
-          <w:insideV w:val="single" w:sz="4" w:space="0" w:color="000000"/>
-        </w:tblBorders>
-        <w:tblLayout w:type="fixed"/>
-        <w:tblCellMar>
-          <w:left w:w="0" w:type="dxa"/>
-          <w:right w:w="0" w:type="dxa"/>
-        </w:tblCellMar>
-        <w:tblLook w:val="01E0" w:firstRow="1" w:lastRow="1" w:firstColumn="1" w:lastColumn="1" w:noHBand="0" w:noVBand="0"/>
-      </w:tblPr>
-      <w:tblGrid>
-        <w:gridCol w:w="1042"/>
-        <w:gridCol w:w="8734"/>
-      </w:tblGrid>
-      <w:tr>
-        <w:trPr>
-          <w:trHeight w:val="523"/>
-        </w:trPr>
-        <w:tc>
-          <w:tcPr>
-            <w:tcW w:w="1042" w:type="dxa"/>
-          </w:tcPr>
-          <w:p>
-            <w:pPr>
-              <w:pStyle w:val="TableParagraph"/>
-              <w:spacing w:before="93"/>
-              <w:rPr>
-                <w:b/>
-                <w:sz w:val="28"/>
-              </w:rPr>
-            </w:pPr>
-            <w:r>
-              <w:rPr>
-                <w:b/>
-                <w:sz w:val="28"/>
-              </w:rPr>
-              <w:t>ID</w:t>
-            </w:r>
-          </w:p>
-        </w:tc>
-        <w:tc>
-          <w:tcPr>
-            <w:tcW w:w="8734" w:type="dxa"/>
-          </w:tcPr>
-          <w:p>
-            <w:pPr>
-              <w:pStyle w:val="TableParagraph"/>
-              <w:spacing w:before="93"/>
-              <w:rPr>
-                <w:b/>
-                <w:sz w:val="28"/>
-              </w:rPr>
-            </w:pPr>
-            <w:r>
-              <w:rPr>
-                <w:b/>
-                <w:sz w:val="28"/>
-              </w:rPr>
-              <w:t>Security Requirements</w:t>
-            </w:r>
-          </w:p>
-        </w:tc>
-      </w:tr>
-      <w:tr>
-        <w:trPr>
-          <w:trHeight w:val="642"/>
-        </w:trPr>
-        <w:tc>
-          <w:tcPr>
-            <w:tcW w:w="1042" w:type="dxa"/>
-          </w:tcPr>
-          <w:p>
-            <w:pPr>
-              <w:pStyle w:val="TableParagraph"/>
-              <w:spacing w:before="0" w:line="315" w:lineRule="exact"/>
-              <w:rPr>
-                <w:sz w:val="28"/>
-              </w:rPr>
-            </w:pPr>
-            <w:r>
-              <w:rPr>
-                <w:sz w:val="28"/>
-              </w:rPr>
-              <w:t>NFR-3</w:t>
-            </w:r>
-          </w:p>
-        </w:tc>
-        <w:tc>
-          <w:tcPr>
-            <w:tcW w:w="8734" w:type="dxa"/>
-          </w:tcPr>
-          <w:p>
-            <w:pPr>
-              <w:pStyle w:val="TableParagraph"/>
-              <w:spacing w:before="1" w:line="322" w:lineRule="exact"/>
-              <w:rPr>
-                <w:rFonts w:ascii="Arial"/>
-                <w:sz w:val="28"/>
-              </w:rPr>
-            </w:pPr>
-            <w:r>
-              <w:rPr>
-                <w:rFonts w:ascii="Arial"/>
-                <w:sz w:val="28"/>
-              </w:rPr>
-              <w:t>Users log in, and it authenticates the user name and password, making sure the user has been signed up or not.</w:t>
-            </w:r>
-          </w:p>
-        </w:tc>
-      </w:tr>
-      <w:tr>
-        <w:trPr>
-          <w:trHeight w:val="645"/>
-        </w:trPr>
-        <w:tc>
-          <w:tcPr>
-            <w:tcW w:w="1042" w:type="dxa"/>
-          </w:tcPr>
-          <w:p>
-            <w:pPr>
-              <w:pStyle w:val="TableParagraph"/>
-              <w:spacing w:before="115"/>
-              <w:rPr>
-                <w:sz w:val="28"/>
-              </w:rPr>
-            </w:pPr>
-            <w:r>
-              <w:rPr>
-                <w:sz w:val="28"/>
-              </w:rPr>
-              <w:t>NFR-4</w:t>
-            </w:r>
-          </w:p>
-        </w:tc>
-        <w:tc>
-          <w:tcPr>
-            <w:tcW w:w="8734" w:type="dxa"/>
-          </w:tcPr>
-          <w:p>
-            <w:pPr>
-              <w:pStyle w:val="TableParagraph"/>
-              <w:spacing w:before="4" w:line="322" w:lineRule="exact"/>
-              <w:ind w:right="900"/>
-              <w:rPr>
-                <w:rFonts w:ascii="Arial"/>
-                <w:sz w:val="28"/>
-              </w:rPr>
-            </w:pPr>
-            <w:r>
-              <w:rPr>
-                <w:rFonts w:ascii="Arial"/>
-                <w:sz w:val="28"/>
-              </w:rPr>
-              <w:t>Passwords will be saved encrypted in the database in order to ensure the user's privacy.</w:t>
-            </w:r>
-          </w:p>
-        </w:tc>
-      </w:tr>
-      <w:tr>
-        <w:trPr>
-          <w:trHeight w:val="640"/>
-        </w:trPr>
-        <w:tc>
-          <w:tcPr>
-            <w:tcW w:w="1042" w:type="dxa"/>
-          </w:tcPr>
-          <w:p>
-            <w:pPr>
-              <w:pStyle w:val="TableParagraph"/>
-              <w:spacing w:before="0" w:line="312" w:lineRule="exact"/>
-              <w:rPr>
-                <w:sz w:val="28"/>
-              </w:rPr>
-            </w:pPr>
-            <w:r>
-              <w:rPr>
-                <w:sz w:val="28"/>
-              </w:rPr>
-              <w:t>NFR-5</w:t>
-            </w:r>
-          </w:p>
-        </w:tc>
-        <w:tc>
-          <w:tcPr>
-            <w:tcW w:w="8734" w:type="dxa"/>
-          </w:tcPr>
-          <w:p>
-            <w:pPr>
-              <w:pStyle w:val="TableParagraph"/>
-              <w:spacing w:before="0" w:line="316" w:lineRule="exact"/>
-              <w:rPr>
-                <w:rFonts w:ascii="Arial"/>
-                <w:sz w:val="28"/>
-              </w:rPr>
-            </w:pPr>
-            <w:r>
-              <w:rPr>
-                <w:rFonts w:ascii="Arial"/>
-                <w:sz w:val="28"/>
-              </w:rPr>
-              <w:t>The system will be protected against vulnerabilities such as SQL</w:t>
-            </w:r>
-          </w:p>
-          <w:p>
-            <w:pPr>
-              <w:pStyle w:val="TableParagraph"/>
-              <w:spacing w:before="0" w:line="305" w:lineRule="exact"/>
-              <w:rPr>
-                <w:rFonts w:ascii="Arial"/>
-                <w:sz w:val="28"/>
-              </w:rPr>
-            </w:pPr>
-            <w:r>
-              <w:rPr>
-                <w:rFonts w:ascii="Arial"/>
-                <w:sz w:val="28"/>
-              </w:rPr>
-              <w:t>injection attacks.</w:t>
-            </w:r>
-          </w:p>
-        </w:tc>
-      </w:tr>
-      <w:tr>
-        <w:trPr>
-          <w:trHeight w:val="642"/>
-        </w:trPr>
-        <w:tc>
-          <w:tcPr>
-            <w:tcW w:w="1042" w:type="dxa"/>
-          </w:tcPr>
-          <w:p>
-            <w:pPr>
-              <w:pStyle w:val="TableParagraph"/>
-              <w:spacing w:before="0" w:line="315" w:lineRule="exact"/>
-              <w:rPr>
-                <w:sz w:val="28"/>
-              </w:rPr>
-            </w:pPr>
-            <w:r>
-              <w:rPr>
-                <w:sz w:val="28"/>
-              </w:rPr>
-              <w:t>NFR-6</w:t>
-            </w:r>
-          </w:p>
-        </w:tc>
-        <w:tc>
-          <w:tcPr>
-            <w:tcW w:w="8734" w:type="dxa"/>
-          </w:tcPr>
-          <w:p>
-            <w:pPr>
-              <w:pStyle w:val="TableParagraph"/>
-              <w:spacing w:before="1" w:line="322" w:lineRule="exact"/>
-              <w:ind w:right="900"/>
-              <w:rPr>
-                <w:rFonts w:ascii="Arial"/>
-                <w:sz w:val="28"/>
-              </w:rPr>
-            </w:pPr>
-            <w:r>
-              <w:rPr>
-                <w:rFonts w:ascii="Arial"/>
-                <w:sz w:val="28"/>
-              </w:rPr>
-              <w:t>System will have different types of actors and every actor has access constraints.</w:t>
-            </w:r>
-          </w:p>
-        </w:tc>
-      </w:tr>
-    </w:tbl>
-    <w:p>
-      <w:pPr>
-        <w:pStyle w:val="BodyText"/>
-        <w:rPr>
-          <w:rFonts w:ascii="Times New Roman"/>
-          <w:sz w:val="20"/>
-        </w:rPr>
-      </w:pPr>
-    </w:p>
-    <w:p>
-      <w:pPr>
-        <w:pStyle w:val="BodyText"/>
-        <w:spacing w:before="1"/>
-        <w:rPr>
-          <w:rFonts w:ascii="Times New Roman"/>
-          <w:sz w:val="12"/>
-        </w:rPr>
-      </w:pPr>
-    </w:p>
-    <w:tbl>
-      <w:tblPr>
-        <w:tblW w:w="0" w:type="auto"/>
-        <w:tblInd w:w="115" w:type="dxa"/>
-        <w:tblBorders>
-          <w:top w:val="single" w:sz="4" w:space="0" w:color="000000"/>
-          <w:left w:val="single" w:sz="4" w:space="0" w:color="000000"/>
-          <w:bottom w:val="single" w:sz="4" w:space="0" w:color="000000"/>
-          <w:right w:val="single" w:sz="4" w:space="0" w:color="000000"/>
-          <w:insideH w:val="single" w:sz="4" w:space="0" w:color="000000"/>
-          <w:insideV w:val="single" w:sz="4" w:space="0" w:color="000000"/>
-        </w:tblBorders>
-        <w:tblLayout w:type="fixed"/>
-        <w:tblCellMar>
-          <w:left w:w="0" w:type="dxa"/>
-          <w:right w:w="0" w:type="dxa"/>
-        </w:tblCellMar>
-        <w:tblLook w:val="01E0" w:firstRow="1" w:lastRow="1" w:firstColumn="1" w:lastColumn="1" w:noHBand="0" w:noVBand="0"/>
-      </w:tblPr>
-      <w:tblGrid>
-        <w:gridCol w:w="1042"/>
-        <w:gridCol w:w="8734"/>
-      </w:tblGrid>
-      <w:tr>
-        <w:trPr>
-          <w:trHeight w:val="523"/>
-        </w:trPr>
-        <w:tc>
-          <w:tcPr>
-            <w:tcW w:w="1042" w:type="dxa"/>
-          </w:tcPr>
-          <w:p>
-            <w:pPr>
-              <w:pStyle w:val="TableParagraph"/>
-              <w:spacing w:before="99"/>
-              <w:rPr>
-                <w:b/>
-                <w:sz w:val="28"/>
-              </w:rPr>
-            </w:pPr>
-            <w:r>
-              <w:rPr>
-                <w:b/>
-                <w:sz w:val="28"/>
-              </w:rPr>
-              <w:t>ID</w:t>
-            </w:r>
-          </w:p>
-        </w:tc>
-        <w:tc>
-          <w:tcPr>
-            <w:tcW w:w="8734" w:type="dxa"/>
-          </w:tcPr>
-          <w:p>
-            <w:pPr>
-              <w:pStyle w:val="TableParagraph"/>
-              <w:spacing w:before="99"/>
-              <w:rPr>
-                <w:b/>
-                <w:sz w:val="28"/>
-              </w:rPr>
-            </w:pPr>
-            <w:r>
-              <w:rPr>
-                <w:b/>
-                <w:sz w:val="28"/>
-              </w:rPr>
-              <w:t>Compatibility Requirements</w:t>
-            </w:r>
-          </w:p>
-        </w:tc>
-      </w:tr>
-      <w:tr>
-        <w:trPr>
-          <w:trHeight w:val="647"/>
-        </w:trPr>
-        <w:tc>
-          <w:tcPr>
-            <w:tcW w:w="1042" w:type="dxa"/>
-          </w:tcPr>
-          <w:p>
-            <w:pPr>
-              <w:pStyle w:val="TableParagraph"/>
-              <w:spacing w:before="0" w:line="315" w:lineRule="exact"/>
-              <w:rPr>
-                <w:sz w:val="28"/>
-              </w:rPr>
-            </w:pPr>
-            <w:r>
-              <w:rPr>
-                <w:sz w:val="28"/>
-              </w:rPr>
-              <w:t>NFR-7</w:t>
-            </w:r>
-          </w:p>
-        </w:tc>
-        <w:tc>
-          <w:tcPr>
-            <w:tcW w:w="8734" w:type="dxa"/>
-          </w:tcPr>
-          <w:p>
-            <w:pPr>
-              <w:pStyle w:val="TableParagraph"/>
-              <w:spacing w:before="1" w:line="322" w:lineRule="exact"/>
-              <w:ind w:right="558"/>
-              <w:rPr>
-                <w:rFonts w:ascii="Arial"/>
-                <w:sz w:val="28"/>
-              </w:rPr>
-            </w:pPr>
-            <w:r>
-              <w:rPr>
-                <w:rFonts w:ascii="Arial"/>
-                <w:sz w:val="28"/>
-              </w:rPr>
-              <w:t>This system will be compatible with any computer that has a web browser and internet connection.</w:t>
-            </w:r>
-          </w:p>
-        </w:tc>
-      </w:tr>
-    </w:tbl>
-    <w:p>
-      <w:pPr>
-        <w:pStyle w:val="BodyText"/>
-        <w:rPr>
-          <w:rFonts w:ascii="Times New Roman"/>
-          <w:sz w:val="20"/>
-        </w:rPr>
-      </w:pPr>
-    </w:p>
-    <w:p>
-      <w:pPr>
-        <w:pStyle w:val="BodyText"/>
-        <w:spacing w:before="1"/>
-        <w:rPr>
-          <w:rFonts w:ascii="Times New Roman"/>
-          <w:sz w:val="12"/>
-        </w:rPr>
-      </w:pPr>
-    </w:p>
-    <w:tbl>
-      <w:tblPr>
-        <w:tblW w:w="0" w:type="auto"/>
-        <w:tblInd w:w="115" w:type="dxa"/>
-        <w:tblBorders>
-          <w:top w:val="single" w:sz="4" w:space="0" w:color="000000"/>
-          <w:left w:val="single" w:sz="4" w:space="0" w:color="000000"/>
-          <w:bottom w:val="single" w:sz="4" w:space="0" w:color="000000"/>
-          <w:right w:val="single" w:sz="4" w:space="0" w:color="000000"/>
-          <w:insideH w:val="single" w:sz="4" w:space="0" w:color="000000"/>
-          <w:insideV w:val="single" w:sz="4" w:space="0" w:color="000000"/>
-        </w:tblBorders>
-        <w:tblLayout w:type="fixed"/>
-        <w:tblCellMar>
-          <w:left w:w="0" w:type="dxa"/>
-          <w:right w:w="0" w:type="dxa"/>
-        </w:tblCellMar>
-        <w:tblLook w:val="01E0" w:firstRow="1" w:lastRow="1" w:firstColumn="1" w:lastColumn="1" w:noHBand="0" w:noVBand="0"/>
-      </w:tblPr>
-      <w:tblGrid>
-        <w:gridCol w:w="1042"/>
-        <w:gridCol w:w="8734"/>
-      </w:tblGrid>
-      <w:tr>
-        <w:trPr>
-          <w:trHeight w:val="523"/>
-        </w:trPr>
-        <w:tc>
-          <w:tcPr>
-            <w:tcW w:w="1042" w:type="dxa"/>
-          </w:tcPr>
-          <w:p>
-            <w:pPr>
-              <w:pStyle w:val="TableParagraph"/>
-              <w:spacing w:before="93"/>
-              <w:rPr>
-                <w:b/>
-                <w:sz w:val="28"/>
-              </w:rPr>
-            </w:pPr>
-            <w:r>
-              <w:rPr>
-                <w:b/>
-                <w:sz w:val="28"/>
-              </w:rPr>
-              <w:t>ID</w:t>
-            </w:r>
-          </w:p>
-        </w:tc>
-        <w:tc>
-          <w:tcPr>
-            <w:tcW w:w="8734" w:type="dxa"/>
-          </w:tcPr>
-          <w:p>
-            <w:pPr>
-              <w:pStyle w:val="TableParagraph"/>
-              <w:spacing w:before="93"/>
-              <w:rPr>
-                <w:b/>
-                <w:sz w:val="28"/>
-              </w:rPr>
-            </w:pPr>
-            <w:r>
-              <w:rPr>
-                <w:b/>
-                <w:sz w:val="28"/>
-              </w:rPr>
-              <w:t>Reliability Requirements</w:t>
-            </w:r>
-          </w:p>
-        </w:tc>
-      </w:tr>
-      <w:tr>
-        <w:trPr>
-          <w:trHeight w:val="642"/>
-        </w:trPr>
-        <w:tc>
-          <w:tcPr>
-            <w:tcW w:w="1042" w:type="dxa"/>
-          </w:tcPr>
-          <w:p>
-            <w:pPr>
-              <w:pStyle w:val="TableParagraph"/>
-              <w:spacing w:before="0" w:line="315" w:lineRule="exact"/>
-              <w:rPr>
-                <w:sz w:val="28"/>
-              </w:rPr>
-            </w:pPr>
-            <w:r>
-              <w:rPr>
-                <w:sz w:val="28"/>
-              </w:rPr>
-              <w:t>NFR-8</w:t>
-            </w:r>
-          </w:p>
-        </w:tc>
-        <w:tc>
-          <w:tcPr>
-            <w:tcW w:w="8734" w:type="dxa"/>
-          </w:tcPr>
-          <w:p>
-            <w:pPr>
-              <w:pStyle w:val="TableParagraph"/>
-              <w:spacing w:before="1" w:line="322" w:lineRule="exact"/>
-              <w:ind w:right="558"/>
-              <w:rPr>
-                <w:rFonts w:ascii="Arial"/>
-                <w:sz w:val="28"/>
-              </w:rPr>
-            </w:pPr>
-            <w:r>
-              <w:rPr>
-                <w:rFonts w:ascii="Arial"/>
-                <w:sz w:val="28"/>
-              </w:rPr>
-              <w:t>The system shall be accessible at any time, with the exception of technology infrastructure failure.</w:t>
-            </w:r>
-          </w:p>
-        </w:tc>
-      </w:tr>
-    </w:tbl>
-    <w:p>
-      <w:pPr>
-        <w:pStyle w:val="BodyText"/>
-        <w:rPr>
-          <w:rFonts w:ascii="Times New Roman"/>
-          <w:sz w:val="20"/>
-        </w:rPr>
-      </w:pPr>
-    </w:p>
-    <w:p>
-      <w:pPr>
-        <w:pStyle w:val="BodyText"/>
-        <w:spacing w:before="1"/>
-        <w:rPr>
-          <w:rFonts w:ascii="Times New Roman"/>
-          <w:sz w:val="12"/>
-        </w:rPr>
-      </w:pPr>
-    </w:p>
-    <w:tbl>
-      <w:tblPr>
-        <w:tblW w:w="0" w:type="auto"/>
-        <w:tblInd w:w="115" w:type="dxa"/>
-        <w:tblBorders>
-          <w:top w:val="single" w:sz="4" w:space="0" w:color="000000"/>
-          <w:left w:val="single" w:sz="4" w:space="0" w:color="000000"/>
-          <w:bottom w:val="single" w:sz="4" w:space="0" w:color="000000"/>
-          <w:right w:val="single" w:sz="4" w:space="0" w:color="000000"/>
-          <w:insideH w:val="single" w:sz="4" w:space="0" w:color="000000"/>
-          <w:insideV w:val="single" w:sz="4" w:space="0" w:color="000000"/>
-        </w:tblBorders>
-        <w:tblLayout w:type="fixed"/>
-        <w:tblCellMar>
-          <w:left w:w="0" w:type="dxa"/>
-          <w:right w:w="0" w:type="dxa"/>
-        </w:tblCellMar>
-        <w:tblLook w:val="01E0" w:firstRow="1" w:lastRow="1" w:firstColumn="1" w:lastColumn="1" w:noHBand="0" w:noVBand="0"/>
-      </w:tblPr>
-      <w:tblGrid>
-        <w:gridCol w:w="1042"/>
-        <w:gridCol w:w="8734"/>
-      </w:tblGrid>
-      <w:tr>
-        <w:trPr>
-          <w:trHeight w:val="522"/>
-        </w:trPr>
-        <w:tc>
-          <w:tcPr>
-            <w:tcW w:w="1042" w:type="dxa"/>
-          </w:tcPr>
-          <w:p>
-            <w:pPr>
-              <w:pStyle w:val="TableParagraph"/>
-              <w:spacing w:before="93"/>
-              <w:rPr>
-                <w:b/>
-                <w:sz w:val="28"/>
-              </w:rPr>
-            </w:pPr>
-            <w:r>
-              <w:rPr>
-                <w:b/>
-                <w:sz w:val="28"/>
-              </w:rPr>
-              <w:t>ID</w:t>
-            </w:r>
-          </w:p>
-        </w:tc>
-        <w:tc>
-          <w:tcPr>
-            <w:tcW w:w="8734" w:type="dxa"/>
-          </w:tcPr>
-          <w:p>
-            <w:pPr>
-              <w:pStyle w:val="TableParagraph"/>
-              <w:spacing w:before="93"/>
-              <w:rPr>
-                <w:b/>
-                <w:sz w:val="28"/>
-              </w:rPr>
-            </w:pPr>
-            <w:r>
-              <w:rPr>
-                <w:b/>
-                <w:sz w:val="28"/>
-              </w:rPr>
-              <w:t>Maintainability Requirements</w:t>
-            </w:r>
-          </w:p>
-        </w:tc>
-      </w:tr>
-      <w:tr>
-        <w:trPr>
-          <w:trHeight w:val="643"/>
-        </w:trPr>
-        <w:tc>
-          <w:tcPr>
-            <w:tcW w:w="1042" w:type="dxa"/>
-          </w:tcPr>
-          <w:p>
-            <w:pPr>
-              <w:pStyle w:val="TableParagraph"/>
-              <w:spacing w:before="0" w:line="315" w:lineRule="exact"/>
-              <w:rPr>
-                <w:sz w:val="28"/>
-              </w:rPr>
-            </w:pPr>
-            <w:r>
-              <w:rPr>
-                <w:sz w:val="28"/>
-              </w:rPr>
-              <w:t>NFR-9</w:t>
-            </w:r>
-          </w:p>
-        </w:tc>
-        <w:tc>
-          <w:tcPr>
-            <w:tcW w:w="8734" w:type="dxa"/>
-          </w:tcPr>
-          <w:p>
-            <w:pPr>
-              <w:pStyle w:val="TableParagraph"/>
-              <w:spacing w:before="1" w:line="322" w:lineRule="exact"/>
-              <w:ind w:right="900"/>
-              <w:rPr>
-                <w:rFonts w:ascii="Arial"/>
-                <w:sz w:val="28"/>
-              </w:rPr>
-            </w:pPr>
-            <w:r>
-              <w:rPr>
-                <w:rFonts w:ascii="Arial"/>
-                <w:sz w:val="28"/>
-              </w:rPr>
-              <w:t>Easy to maintain the application if any change happened after deploy it.</w:t>
-            </w:r>
-          </w:p>
-        </w:tc>
-      </w:tr>
-    </w:tbl>
-    <w:p>
-      <w:pPr>
-        <w:pStyle w:val="BodyText"/>
-        <w:rPr>
-          <w:rFonts w:ascii="Times New Roman"/>
-          <w:sz w:val="20"/>
-        </w:rPr>
-      </w:pPr>
-    </w:p>
-    <w:p>
-      <w:pPr>
-        <w:pStyle w:val="BodyText"/>
-        <w:spacing w:before="1"/>
-        <w:rPr>
-          <w:rFonts w:ascii="Times New Roman"/>
-          <w:sz w:val="12"/>
-        </w:rPr>
-      </w:pPr>
-    </w:p>
-    <w:tbl>
-      <w:tblPr>
-        <w:tblW w:w="0" w:type="auto"/>
-        <w:tblInd w:w="115" w:type="dxa"/>
-        <w:tblBorders>
-          <w:top w:val="single" w:sz="4" w:space="0" w:color="000000"/>
-          <w:left w:val="single" w:sz="4" w:space="0" w:color="000000"/>
-          <w:bottom w:val="single" w:sz="4" w:space="0" w:color="000000"/>
-          <w:right w:val="single" w:sz="4" w:space="0" w:color="000000"/>
-          <w:insideH w:val="single" w:sz="4" w:space="0" w:color="000000"/>
-          <w:insideV w:val="single" w:sz="4" w:space="0" w:color="000000"/>
-        </w:tblBorders>
-        <w:tblLayout w:type="fixed"/>
-        <w:tblCellMar>
-          <w:left w:w="0" w:type="dxa"/>
-          <w:right w:w="0" w:type="dxa"/>
-        </w:tblCellMar>
-        <w:tblLook w:val="01E0" w:firstRow="1" w:lastRow="1" w:firstColumn="1" w:lastColumn="1" w:noHBand="0" w:noVBand="0"/>
-      </w:tblPr>
-      <w:tblGrid>
-        <w:gridCol w:w="1191"/>
-        <w:gridCol w:w="8586"/>
-      </w:tblGrid>
-      <w:tr>
-        <w:trPr>
-          <w:trHeight w:val="522"/>
-        </w:trPr>
-        <w:tc>
-          <w:tcPr>
-            <w:tcW w:w="1191" w:type="dxa"/>
-          </w:tcPr>
-          <w:p>
-            <w:pPr>
-              <w:pStyle w:val="TableParagraph"/>
-              <w:spacing w:before="93"/>
-              <w:rPr>
-                <w:b/>
-                <w:sz w:val="28"/>
-              </w:rPr>
-            </w:pPr>
-            <w:r>
-              <w:rPr>
-                <w:b/>
-                <w:sz w:val="28"/>
-              </w:rPr>
-              <w:t>ID</w:t>
-            </w:r>
-          </w:p>
-        </w:tc>
-        <w:tc>
-          <w:tcPr>
-            <w:tcW w:w="8586" w:type="dxa"/>
-          </w:tcPr>
-          <w:p>
-            <w:pPr>
-              <w:pStyle w:val="TableParagraph"/>
-              <w:spacing w:before="93"/>
-              <w:ind w:left="114"/>
-              <w:rPr>
-                <w:b/>
-                <w:sz w:val="28"/>
-              </w:rPr>
-            </w:pPr>
-            <w:r>
-              <w:rPr>
-                <w:b/>
-                <w:sz w:val="28"/>
-              </w:rPr>
-              <w:t>Portability Requirements</w:t>
-            </w:r>
-          </w:p>
-        </w:tc>
-      </w:tr>
-      <w:tr>
-        <w:trPr>
-          <w:trHeight w:val="643"/>
-        </w:trPr>
-        <w:tc>
-          <w:tcPr>
-            <w:tcW w:w="1191" w:type="dxa"/>
-          </w:tcPr>
-          <w:p>
-            <w:pPr>
-              <w:pStyle w:val="TableParagraph"/>
-              <w:spacing w:before="0" w:line="315" w:lineRule="exact"/>
-              <w:rPr>
-                <w:sz w:val="28"/>
-              </w:rPr>
-            </w:pPr>
-            <w:r>
-              <w:rPr>
-                <w:sz w:val="28"/>
-              </w:rPr>
-              <w:t>NFR-10</w:t>
-            </w:r>
-          </w:p>
-        </w:tc>
-        <w:tc>
-          <w:tcPr>
-            <w:tcW w:w="8586" w:type="dxa"/>
-          </w:tcPr>
-          <w:p>
-            <w:pPr>
-              <w:pStyle w:val="TableParagraph"/>
-              <w:spacing w:before="1" w:line="322" w:lineRule="exact"/>
-              <w:ind w:left="114" w:right="348"/>
-              <w:rPr>
-                <w:rFonts w:ascii="Arial"/>
-                <w:sz w:val="28"/>
-              </w:rPr>
-            </w:pPr>
-            <w:r>
-              <w:rPr>
-                <w:rFonts w:ascii="Arial"/>
-                <w:sz w:val="28"/>
-              </w:rPr>
-              <w:t>The application is Windows-based and should be compatible with other systems.</w:t>
-            </w:r>
-          </w:p>
-        </w:tc>
-      </w:tr>
-      <w:tr>
-        <w:trPr>
-          <w:trHeight w:val="645"/>
-        </w:trPr>
-        <w:tc>
-          <w:tcPr>
-            <w:tcW w:w="1191" w:type="dxa"/>
-          </w:tcPr>
-          <w:p>
-            <w:pPr>
-              <w:pStyle w:val="TableParagraph"/>
-              <w:spacing w:before="0" w:line="318" w:lineRule="exact"/>
-              <w:rPr>
-                <w:sz w:val="28"/>
-              </w:rPr>
-            </w:pPr>
-            <w:r>
-              <w:rPr>
-                <w:sz w:val="28"/>
-              </w:rPr>
-              <w:t>NFR-11</w:t>
-            </w:r>
-          </w:p>
-        </w:tc>
-        <w:tc>
-          <w:tcPr>
-            <w:tcW w:w="8586" w:type="dxa"/>
-          </w:tcPr>
-          <w:p>
-            <w:pPr>
-              <w:pStyle w:val="TableParagraph"/>
-              <w:spacing w:before="4" w:line="322" w:lineRule="exact"/>
-              <w:ind w:left="114"/>
-              <w:rPr>
-                <w:rFonts w:ascii="Arial"/>
-                <w:sz w:val="28"/>
-              </w:rPr>
-            </w:pPr>
-            <w:r>
-              <w:rPr>
-                <w:rFonts w:ascii="Arial"/>
-                <w:sz w:val="28"/>
-              </w:rPr>
-              <w:t>The end-user part is fully portable and any system using any web browser should be able to use the features of the application.</w:t>
-            </w:r>
-          </w:p>
-        </w:tc>
-      </w:tr>
-    </w:tbl>
-    <w:p>
-      <w:pPr>
-        <w:pStyle w:val="BodyText"/>
-        <w:rPr>
-          <w:rFonts w:ascii="Times New Roman"/>
-          <w:sz w:val="20"/>
-        </w:rPr>
-      </w:pPr>
-    </w:p>
-    <w:p>
-      <w:pPr>
-        <w:pStyle w:val="BodyText"/>
-        <w:spacing w:before="1"/>
-        <w:rPr>
-          <w:rFonts w:ascii="Times New Roman"/>
-          <w:sz w:val="12"/>
-        </w:rPr>
-      </w:pPr>
-    </w:p>
-    <w:tbl>
-      <w:tblPr>
-        <w:tblW w:w="0" w:type="auto"/>
-        <w:tblInd w:w="115" w:type="dxa"/>
-        <w:tblBorders>
-          <w:top w:val="single" w:sz="4" w:space="0" w:color="000000"/>
-          <w:left w:val="single" w:sz="4" w:space="0" w:color="000000"/>
-          <w:bottom w:val="single" w:sz="4" w:space="0" w:color="000000"/>
-          <w:right w:val="single" w:sz="4" w:space="0" w:color="000000"/>
-          <w:insideH w:val="single" w:sz="4" w:space="0" w:color="000000"/>
-          <w:insideV w:val="single" w:sz="4" w:space="0" w:color="000000"/>
-        </w:tblBorders>
-        <w:tblLayout w:type="fixed"/>
-        <w:tblCellMar>
-          <w:left w:w="0" w:type="dxa"/>
-          <w:right w:w="0" w:type="dxa"/>
-        </w:tblCellMar>
-        <w:tblLook w:val="01E0" w:firstRow="1" w:lastRow="1" w:firstColumn="1" w:lastColumn="1" w:noHBand="0" w:noVBand="0"/>
-      </w:tblPr>
-      <w:tblGrid>
-        <w:gridCol w:w="1220"/>
-        <w:gridCol w:w="8557"/>
-      </w:tblGrid>
-      <w:tr>
-        <w:trPr>
-          <w:trHeight w:val="523"/>
-        </w:trPr>
-        <w:tc>
-          <w:tcPr>
-            <w:tcW w:w="1220" w:type="dxa"/>
-          </w:tcPr>
-          <w:p>
-            <w:pPr>
-              <w:pStyle w:val="TableParagraph"/>
-              <w:spacing w:before="93"/>
-              <w:rPr>
-                <w:b/>
-                <w:sz w:val="28"/>
-              </w:rPr>
-            </w:pPr>
-            <w:r>
-              <w:rPr>
-                <w:b/>
-                <w:sz w:val="28"/>
-              </w:rPr>
-              <w:t>ID</w:t>
-            </w:r>
-          </w:p>
-        </w:tc>
-        <w:tc>
-          <w:tcPr>
-            <w:tcW w:w="8557" w:type="dxa"/>
-          </w:tcPr>
-          <w:p>
-            <w:pPr>
-              <w:pStyle w:val="TableParagraph"/>
-              <w:spacing w:before="93"/>
-              <w:ind w:left="114"/>
-              <w:rPr>
-                <w:b/>
-                <w:sz w:val="28"/>
-              </w:rPr>
-            </w:pPr>
-            <w:r>
-              <w:rPr>
-                <w:b/>
-                <w:sz w:val="28"/>
-              </w:rPr>
-              <w:t>Reusability Requirements</w:t>
-            </w:r>
-          </w:p>
-        </w:tc>
-      </w:tr>
-      <w:tr>
-        <w:trPr>
-          <w:trHeight w:val="642"/>
-        </w:trPr>
-        <w:tc>
-          <w:tcPr>
-            <w:tcW w:w="1220" w:type="dxa"/>
-          </w:tcPr>
-          <w:p>
-            <w:pPr>
-              <w:pStyle w:val="TableParagraph"/>
-              <w:spacing w:before="0" w:line="315" w:lineRule="exact"/>
-              <w:rPr>
-                <w:sz w:val="28"/>
-              </w:rPr>
-            </w:pPr>
-            <w:r>
-              <w:rPr>
-                <w:sz w:val="28"/>
-              </w:rPr>
-              <w:t>NFR-12</w:t>
-            </w:r>
-          </w:p>
-        </w:tc>
-        <w:tc>
-          <w:tcPr>
-            <w:tcW w:w="8557" w:type="dxa"/>
-          </w:tcPr>
-          <w:p>
-            <w:pPr>
-              <w:pStyle w:val="TableParagraph"/>
-              <w:spacing w:before="1" w:line="322" w:lineRule="exact"/>
-              <w:ind w:left="114" w:right="1705"/>
-              <w:rPr>
-                <w:rFonts w:ascii="Arial"/>
-                <w:sz w:val="28"/>
-              </w:rPr>
-            </w:pPr>
-            <w:r>
-              <w:rPr>
-                <w:rFonts w:ascii="Arial"/>
-                <w:sz w:val="28"/>
-              </w:rPr>
-              <w:t>The system shall be well-documented in order for new administrators to change content as needed.</w:t>
-            </w:r>
-          </w:p>
-        </w:tc>
-      </w:tr>
-      <w:tr>
-        <w:trPr>
-          <w:trHeight w:val="640"/>
-        </w:trPr>
-        <w:tc>
-          <w:tcPr>
-            <w:tcW w:w="1220" w:type="dxa"/>
-          </w:tcPr>
-          <w:p>
-            <w:pPr>
-              <w:pStyle w:val="TableParagraph"/>
-              <w:spacing w:before="0" w:line="313" w:lineRule="exact"/>
-              <w:rPr>
-                <w:sz w:val="28"/>
-              </w:rPr>
-            </w:pPr>
-            <w:r>
-              <w:rPr>
-                <w:sz w:val="28"/>
-              </w:rPr>
-              <w:t>NFR-13</w:t>
-            </w:r>
-          </w:p>
-        </w:tc>
-        <w:tc>
-          <w:tcPr>
-            <w:tcW w:w="8557" w:type="dxa"/>
-          </w:tcPr>
-          <w:p>
-            <w:pPr>
-              <w:pStyle w:val="TableParagraph"/>
-              <w:spacing w:before="0" w:line="316" w:lineRule="exact"/>
-              <w:ind w:left="114"/>
-              <w:rPr>
-                <w:rFonts w:ascii="Arial"/>
-                <w:sz w:val="28"/>
-              </w:rPr>
-            </w:pPr>
-            <w:r>
-              <w:rPr>
-                <w:rFonts w:ascii="Arial"/>
-                <w:sz w:val="28"/>
-              </w:rPr>
-              <w:t>The system shall be designed in such a way that administrators</w:t>
-            </w:r>
-          </w:p>
-          <w:p>
-            <w:pPr>
-              <w:pStyle w:val="TableParagraph"/>
-              <w:spacing w:before="0" w:line="305" w:lineRule="exact"/>
-              <w:ind w:left="114"/>
-              <w:rPr>
-                <w:rFonts w:ascii="Arial"/>
-                <w:sz w:val="28"/>
-              </w:rPr>
-            </w:pPr>
-            <w:r>
-              <w:rPr>
-                <w:rFonts w:ascii="Arial"/>
-                <w:sz w:val="28"/>
-              </w:rPr>
-              <w:t>may modify content without having to modify code.</w:t>
-            </w:r>
-          </w:p>
-        </w:tc>
-      </w:tr>
-    </w:tbl>
-    <w:p/>
+        <w:tabs>
+          <w:tab w:val="left" w:pos="3996"/>
+        </w:tabs>
+      </w:pPr>
+    </w:p>
     <w:sectPr>
       <w:pgSz w:w="11910" w:h="16840"/>
       <w:pgMar w:top="1580" w:right="40" w:bottom="1120" w:left="1220" w:header="0" w:footer="938" w:gutter="0"/>
@@ -6463,7 +5438,7 @@
                   <w:rPr>
                     <w:noProof/>
                   </w:rPr>
-                  <w:t>8</w:t>
+                  <w:t>7</w:t>
                 </w:r>
                 <w:r>
                   <w:fldChar w:fldCharType="end"/>
@@ -7600,6 +6575,56 @@
       <w:rFonts w:ascii="Times New Roman" w:eastAsia="Times New Roman" w:hAnsi="Times New Roman" w:cs="Times New Roman"/>
     </w:rPr>
   </w:style>
+  <w:style w:type="paragraph" w:styleId="Header">
+    <w:name w:val="header"/>
+    <w:basedOn w:val="Normal"/>
+    <w:link w:val="HeaderChar"/>
+    <w:uiPriority w:val="99"/>
+    <w:unhideWhenUsed/>
+    <w:rsid w:val="00F32935"/>
+    <w:pPr>
+      <w:tabs>
+        <w:tab w:val="center" w:pos="4680"/>
+        <w:tab w:val="right" w:pos="9360"/>
+      </w:tabs>
+    </w:pPr>
+  </w:style>
+  <w:style w:type="character" w:customStyle="1" w:styleId="HeaderChar">
+    <w:name w:val="Header Char"/>
+    <w:basedOn w:val="DefaultParagraphFont"/>
+    <w:link w:val="Header"/>
+    <w:uiPriority w:val="99"/>
+    <w:rsid w:val="00F32935"/>
+    <w:rPr>
+      <w:rFonts w:ascii="Arial" w:eastAsia="Arial" w:hAnsi="Arial" w:cs="Arial"/>
+      <w:lang w:bidi="en-US"/>
+    </w:rPr>
+  </w:style>
+  <w:style w:type="paragraph" w:styleId="Footer">
+    <w:name w:val="footer"/>
+    <w:basedOn w:val="Normal"/>
+    <w:link w:val="FooterChar"/>
+    <w:uiPriority w:val="99"/>
+    <w:unhideWhenUsed/>
+    <w:rsid w:val="00F32935"/>
+    <w:pPr>
+      <w:tabs>
+        <w:tab w:val="center" w:pos="4680"/>
+        <w:tab w:val="right" w:pos="9360"/>
+      </w:tabs>
+    </w:pPr>
+  </w:style>
+  <w:style w:type="character" w:customStyle="1" w:styleId="FooterChar">
+    <w:name w:val="Footer Char"/>
+    <w:basedOn w:val="DefaultParagraphFont"/>
+    <w:link w:val="Footer"/>
+    <w:uiPriority w:val="99"/>
+    <w:rsid w:val="00F32935"/>
+    <w:rPr>
+      <w:rFonts w:ascii="Arial" w:eastAsia="Arial" w:hAnsi="Arial" w:cs="Arial"/>
+      <w:lang w:bidi="en-US"/>
+    </w:rPr>
+  </w:style>
 </w:styles>
 </file>
 

</xml_diff>

<commit_message>
SRS is updated (By Sara Sayed)
</commit_message>
<xml_diff>
--- a/TAWA_SoftwareRequirementSpecification_V1.0.docx
+++ b/TAWA_SoftwareRequirementSpecification_V1.0.docx
@@ -83,8 +83,17 @@
           <w:rFonts w:ascii="Times New Roman"/>
           <w:sz w:val="28"/>
         </w:rPr>
-        <w:t>1.0</w:t>
-      </w:r>
+        <w:t>1.</w:t>
+      </w:r>
+      <w:r>
+        <w:rPr>
+          <w:rFonts w:ascii="Times New Roman"/>
+          <w:sz w:val="28"/>
+        </w:rPr>
+        <w:t>1</w:t>
+      </w:r>
+      <w:bookmarkStart w:id="0" w:name="_GoBack"/>
+      <w:bookmarkEnd w:id="0"/>
     </w:p>
     <w:p>
       <w:pPr>
@@ -181,15 +190,7 @@
         <w:rPr>
           <w:rFonts w:ascii="Times New Roman"/>
         </w:rPr>
-        <w:t>Sara Sayed</w:t>
-      </w:r>
-      <w:bookmarkStart w:id="0" w:name="_GoBack"/>
-      <w:bookmarkEnd w:id="0"/>
-      <w:r>
-        <w:rPr>
-          <w:rFonts w:ascii="Times New Roman"/>
-        </w:rPr>
-        <w:t xml:space="preserve"> </w:t>
+        <w:t xml:space="preserve">Sara Sayed </w:t>
       </w:r>
     </w:p>
     <w:p>
@@ -736,8 +737,8 @@
     </w:p>
     <w:tbl>
       <w:tblPr>
-        <w:tblW w:w="0" w:type="auto"/>
-        <w:tblInd w:w="345" w:type="dxa"/>
+        <w:tblW w:w="11516" w:type="dxa"/>
+        <w:tblInd w:w="-891" w:type="dxa"/>
         <w:tblBorders>
           <w:top w:val="single" w:sz="4" w:space="0" w:color="000000"/>
           <w:left w:val="single" w:sz="4" w:space="0" w:color="000000"/>
@@ -754,20 +755,21 @@
         <w:tblLook w:val="01E0" w:firstRow="1" w:lastRow="1" w:firstColumn="1" w:lastColumn="1" w:noHBand="0" w:noVBand="0"/>
       </w:tblPr>
       <w:tblGrid>
-        <w:gridCol w:w="1501"/>
-        <w:gridCol w:w="1887"/>
-        <w:gridCol w:w="1714"/>
-        <w:gridCol w:w="1167"/>
-        <w:gridCol w:w="1440"/>
-        <w:gridCol w:w="2345"/>
+        <w:gridCol w:w="1076"/>
+        <w:gridCol w:w="1710"/>
+        <w:gridCol w:w="1620"/>
+        <w:gridCol w:w="990"/>
+        <w:gridCol w:w="1620"/>
+        <w:gridCol w:w="1170"/>
+        <w:gridCol w:w="3330"/>
       </w:tblGrid>
       <w:tr>
         <w:trPr>
-          <w:trHeight w:val="724"/>
+          <w:trHeight w:val="500"/>
         </w:trPr>
         <w:tc>
           <w:tcPr>
-            <w:tcW w:w="1501" w:type="dxa"/>
+            <w:tcW w:w="1076" w:type="dxa"/>
             <w:tcBorders>
               <w:right w:val="single" w:sz="6" w:space="0" w:color="000000"/>
             </w:tcBorders>
@@ -778,13 +780,15 @@
               <w:spacing w:before="36"/>
               <w:rPr>
                 <w:b/>
-                <w:sz w:val="28"/>
-              </w:rPr>
-            </w:pPr>
-            <w:r>
-              <w:rPr>
-                <w:b/>
-                <w:sz w:val="28"/>
+                <w:sz w:val="24"/>
+                <w:szCs w:val="20"/>
+              </w:rPr>
+            </w:pPr>
+            <w:r>
+              <w:rPr>
+                <w:b/>
+                <w:sz w:val="24"/>
+                <w:szCs w:val="20"/>
               </w:rPr>
               <w:t>Author</w:t>
             </w:r>
@@ -792,7 +796,7 @@
         </w:tc>
         <w:tc>
           <w:tcPr>
-            <w:tcW w:w="1887" w:type="dxa"/>
+            <w:tcW w:w="1710" w:type="dxa"/>
             <w:tcBorders>
               <w:left w:val="single" w:sz="6" w:space="0" w:color="000000"/>
               <w:right w:val="single" w:sz="6" w:space="0" w:color="000000"/>
@@ -805,13 +809,15 @@
               <w:ind w:left="110"/>
               <w:rPr>
                 <w:b/>
-                <w:sz w:val="28"/>
-              </w:rPr>
-            </w:pPr>
-            <w:r>
-              <w:rPr>
-                <w:b/>
-                <w:sz w:val="28"/>
+                <w:sz w:val="24"/>
+                <w:szCs w:val="20"/>
+              </w:rPr>
+            </w:pPr>
+            <w:r>
+              <w:rPr>
+                <w:b/>
+                <w:sz w:val="24"/>
+                <w:szCs w:val="20"/>
               </w:rPr>
               <w:t>Date</w:t>
             </w:r>
@@ -819,7 +825,7 @@
         </w:tc>
         <w:tc>
           <w:tcPr>
-            <w:tcW w:w="1714" w:type="dxa"/>
+            <w:tcW w:w="1620" w:type="dxa"/>
             <w:tcBorders>
               <w:left w:val="single" w:sz="6" w:space="0" w:color="000000"/>
               <w:right w:val="single" w:sz="6" w:space="0" w:color="000000"/>
@@ -832,13 +838,15 @@
               <w:ind w:left="114"/>
               <w:rPr>
                 <w:b/>
-                <w:sz w:val="28"/>
-              </w:rPr>
-            </w:pPr>
-            <w:r>
-              <w:rPr>
-                <w:b/>
-                <w:sz w:val="28"/>
+                <w:sz w:val="24"/>
+                <w:szCs w:val="20"/>
+              </w:rPr>
+            </w:pPr>
+            <w:r>
+              <w:rPr>
+                <w:b/>
+                <w:sz w:val="24"/>
+                <w:szCs w:val="20"/>
               </w:rPr>
               <w:t>Reason For Changes</w:t>
             </w:r>
@@ -846,7 +854,7 @@
         </w:tc>
         <w:tc>
           <w:tcPr>
-            <w:tcW w:w="1167" w:type="dxa"/>
+            <w:tcW w:w="990" w:type="dxa"/>
             <w:tcBorders>
               <w:left w:val="single" w:sz="6" w:space="0" w:color="000000"/>
               <w:right w:val="single" w:sz="6" w:space="0" w:color="000000"/>
@@ -859,13 +867,15 @@
               <w:ind w:left="110"/>
               <w:rPr>
                 <w:b/>
-                <w:sz w:val="28"/>
-              </w:rPr>
-            </w:pPr>
-            <w:r>
-              <w:rPr>
-                <w:b/>
-                <w:sz w:val="28"/>
+                <w:sz w:val="24"/>
+                <w:szCs w:val="20"/>
+              </w:rPr>
+            </w:pPr>
+            <w:r>
+              <w:rPr>
+                <w:b/>
+                <w:sz w:val="24"/>
+                <w:szCs w:val="20"/>
               </w:rPr>
               <w:t>Version</w:t>
             </w:r>
@@ -873,7 +883,7 @@
         </w:tc>
         <w:tc>
           <w:tcPr>
-            <w:tcW w:w="1440" w:type="dxa"/>
+            <w:tcW w:w="1620" w:type="dxa"/>
             <w:tcBorders>
               <w:left w:val="single" w:sz="6" w:space="0" w:color="000000"/>
               <w:right w:val="single" w:sz="6" w:space="0" w:color="000000"/>
@@ -886,13 +896,15 @@
               <w:ind w:left="571" w:right="88" w:hanging="452"/>
               <w:rPr>
                 <w:b/>
-                <w:sz w:val="28"/>
-              </w:rPr>
-            </w:pPr>
-            <w:r>
-              <w:rPr>
-                <w:b/>
-                <w:sz w:val="28"/>
+                <w:sz w:val="24"/>
+                <w:szCs w:val="20"/>
+              </w:rPr>
+            </w:pPr>
+            <w:r>
+              <w:rPr>
+                <w:b/>
+                <w:sz w:val="24"/>
+                <w:szCs w:val="20"/>
               </w:rPr>
               <w:t>Approved by</w:t>
             </w:r>
@@ -900,7 +912,7 @@
         </w:tc>
         <w:tc>
           <w:tcPr>
-            <w:tcW w:w="2345" w:type="dxa"/>
+            <w:tcW w:w="1170" w:type="dxa"/>
             <w:tcBorders>
               <w:left w:val="single" w:sz="6" w:space="0" w:color="000000"/>
             </w:tcBorders>
@@ -911,26 +923,56 @@
               <w:spacing w:before="36"/>
               <w:rPr>
                 <w:b/>
-                <w:sz w:val="28"/>
-              </w:rPr>
-            </w:pPr>
-            <w:r>
-              <w:rPr>
-                <w:b/>
-                <w:sz w:val="28"/>
+                <w:sz w:val="24"/>
+                <w:szCs w:val="20"/>
+              </w:rPr>
+            </w:pPr>
+            <w:r>
+              <w:rPr>
+                <w:b/>
+                <w:sz w:val="24"/>
+                <w:szCs w:val="20"/>
               </w:rPr>
               <w:t>Date of Approval</w:t>
+            </w:r>
+          </w:p>
+        </w:tc>
+        <w:tc>
+          <w:tcPr>
+            <w:tcW w:w="3330" w:type="dxa"/>
+            <w:tcBorders>
+              <w:left w:val="single" w:sz="6" w:space="0" w:color="000000"/>
+            </w:tcBorders>
+          </w:tcPr>
+          <w:p>
+            <w:pPr>
+              <w:pStyle w:val="TableParagraph"/>
+              <w:spacing w:before="36"/>
+              <w:jc w:val="center"/>
+              <w:rPr>
+                <w:b/>
+                <w:sz w:val="24"/>
+                <w:szCs w:val="20"/>
+              </w:rPr>
+            </w:pPr>
+            <w:r>
+              <w:rPr>
+                <w:b/>
+                <w:sz w:val="24"/>
+                <w:szCs w:val="20"/>
+              </w:rPr>
+              <w:t>Comments</w:t>
             </w:r>
           </w:p>
         </w:tc>
       </w:tr>
       <w:tr>
         <w:trPr>
-          <w:trHeight w:val="402"/>
+          <w:trHeight w:val="277"/>
         </w:trPr>
         <w:tc>
           <w:tcPr>
-            <w:tcW w:w="1501" w:type="dxa"/>
+            <w:tcW w:w="1076" w:type="dxa"/>
             <w:tcBorders>
               <w:bottom w:val="single" w:sz="6" w:space="0" w:color="000000"/>
               <w:right w:val="single" w:sz="6" w:space="0" w:color="000000"/>
@@ -941,20 +983,34 @@
               <w:pStyle w:val="TableParagraph"/>
               <w:spacing w:before="31"/>
               <w:rPr>
-                <w:sz w:val="28"/>
-              </w:rPr>
-            </w:pPr>
-            <w:r>
-              <w:rPr>
-                <w:sz w:val="28"/>
-              </w:rPr>
-              <w:t>Sara Sayed</w:t>
-            </w:r>
-          </w:p>
-        </w:tc>
-        <w:tc>
-          <w:tcPr>
-            <w:tcW w:w="1887" w:type="dxa"/>
+                <w:b/>
+                <w:sz w:val="24"/>
+                <w:szCs w:val="20"/>
+              </w:rPr>
+            </w:pPr>
+            <w:r>
+              <w:rPr>
+                <w:b/>
+                <w:sz w:val="24"/>
+                <w:szCs w:val="20"/>
+              </w:rPr>
+              <w:t xml:space="preserve">Sara </w:t>
+            </w:r>
+            <w:proofErr w:type="spellStart"/>
+            <w:r>
+              <w:rPr>
+                <w:b/>
+                <w:sz w:val="24"/>
+                <w:szCs w:val="20"/>
+              </w:rPr>
+              <w:t>Sayed</w:t>
+            </w:r>
+            <w:proofErr w:type="spellEnd"/>
+          </w:p>
+        </w:tc>
+        <w:tc>
+          <w:tcPr>
+            <w:tcW w:w="1710" w:type="dxa"/>
             <w:tcBorders>
               <w:left w:val="single" w:sz="6" w:space="0" w:color="000000"/>
               <w:bottom w:val="single" w:sz="6" w:space="0" w:color="000000"/>
@@ -967,20 +1023,24 @@
               <w:spacing w:before="31"/>
               <w:ind w:left="110"/>
               <w:rPr>
-                <w:sz w:val="28"/>
-              </w:rPr>
-            </w:pPr>
-            <w:r>
-              <w:rPr>
-                <w:sz w:val="28"/>
-              </w:rPr>
-              <w:t>April 27, 2019</w:t>
-            </w:r>
-          </w:p>
-        </w:tc>
-        <w:tc>
-          <w:tcPr>
-            <w:tcW w:w="1714" w:type="dxa"/>
+                <w:b/>
+                <w:sz w:val="24"/>
+                <w:szCs w:val="20"/>
+              </w:rPr>
+            </w:pPr>
+            <w:r>
+              <w:rPr>
+                <w:b/>
+                <w:sz w:val="24"/>
+                <w:szCs w:val="20"/>
+              </w:rPr>
+              <w:t>27/04/2019</w:t>
+            </w:r>
+          </w:p>
+        </w:tc>
+        <w:tc>
+          <w:tcPr>
+            <w:tcW w:w="1620" w:type="dxa"/>
             <w:tcBorders>
               <w:left w:val="single" w:sz="6" w:space="0" w:color="000000"/>
               <w:bottom w:val="single" w:sz="6" w:space="0" w:color="000000"/>
@@ -993,12 +1053,16 @@
               <w:spacing w:before="31"/>
               <w:ind w:left="114"/>
               <w:rPr>
-                <w:sz w:val="28"/>
-              </w:rPr>
-            </w:pPr>
-            <w:r>
-              <w:rPr>
-                <w:sz w:val="28"/>
+                <w:b/>
+                <w:sz w:val="24"/>
+                <w:szCs w:val="20"/>
+              </w:rPr>
+            </w:pPr>
+            <w:r>
+              <w:rPr>
+                <w:b/>
+                <w:sz w:val="24"/>
+                <w:szCs w:val="20"/>
               </w:rPr>
               <w:t>Initial draft</w:t>
             </w:r>
@@ -1006,7 +1070,7 @@
         </w:tc>
         <w:tc>
           <w:tcPr>
-            <w:tcW w:w="1167" w:type="dxa"/>
+            <w:tcW w:w="990" w:type="dxa"/>
             <w:tcBorders>
               <w:left w:val="single" w:sz="6" w:space="0" w:color="000000"/>
               <w:bottom w:val="single" w:sz="6" w:space="0" w:color="000000"/>
@@ -1020,12 +1084,16 @@
               <w:ind w:left="110"/>
               <w:jc w:val="center"/>
               <w:rPr>
-                <w:sz w:val="28"/>
-              </w:rPr>
-            </w:pPr>
-            <w:r>
-              <w:rPr>
-                <w:sz w:val="28"/>
+                <w:b/>
+                <w:sz w:val="24"/>
+                <w:szCs w:val="20"/>
+              </w:rPr>
+            </w:pPr>
+            <w:r>
+              <w:rPr>
+                <w:b/>
+                <w:sz w:val="24"/>
+                <w:szCs w:val="20"/>
               </w:rPr>
               <w:t>1.0</w:t>
             </w:r>
@@ -1033,7 +1101,7 @@
         </w:tc>
         <w:tc>
           <w:tcPr>
-            <w:tcW w:w="1440" w:type="dxa"/>
+            <w:tcW w:w="1620" w:type="dxa"/>
             <w:tcBorders>
               <w:left w:val="single" w:sz="6" w:space="0" w:color="000000"/>
               <w:bottom w:val="single" w:sz="6" w:space="0" w:color="000000"/>
@@ -1047,12 +1115,16 @@
               <w:ind w:left="0"/>
               <w:jc w:val="center"/>
               <w:rPr>
-                <w:sz w:val="30"/>
-              </w:rPr>
-            </w:pPr>
-            <w:r>
-              <w:rPr>
-                <w:sz w:val="30"/>
+                <w:b/>
+                <w:sz w:val="24"/>
+                <w:szCs w:val="20"/>
+              </w:rPr>
+            </w:pPr>
+            <w:r>
+              <w:rPr>
+                <w:b/>
+                <w:sz w:val="24"/>
+                <w:szCs w:val="20"/>
               </w:rPr>
               <w:t>Mahmoud Yasser</w:t>
             </w:r>
@@ -1060,7 +1132,7 @@
         </w:tc>
         <w:tc>
           <w:tcPr>
-            <w:tcW w:w="2345" w:type="dxa"/>
+            <w:tcW w:w="1170" w:type="dxa"/>
             <w:tcBorders>
               <w:left w:val="single" w:sz="6" w:space="0" w:color="000000"/>
               <w:bottom w:val="single" w:sz="6" w:space="0" w:color="000000"/>
@@ -1072,19 +1144,106 @@
               <w:spacing w:before="0"/>
               <w:ind w:left="0"/>
               <w:rPr>
-                <w:sz w:val="30"/>
-              </w:rPr>
-            </w:pPr>
+                <w:b/>
+                <w:sz w:val="24"/>
+                <w:szCs w:val="20"/>
+              </w:rPr>
+            </w:pPr>
+            <w:r>
+              <w:rPr>
+                <w:b/>
+                <w:sz w:val="24"/>
+                <w:szCs w:val="20"/>
+              </w:rPr>
+              <w:t>29/04/2019</w:t>
+            </w:r>
+          </w:p>
+        </w:tc>
+        <w:tc>
+          <w:tcPr>
+            <w:tcW w:w="3330" w:type="dxa"/>
+            <w:tcBorders>
+              <w:left w:val="single" w:sz="6" w:space="0" w:color="000000"/>
+              <w:bottom w:val="single" w:sz="6" w:space="0" w:color="000000"/>
+            </w:tcBorders>
+          </w:tcPr>
+          <w:p>
+            <w:pPr>
+              <w:pStyle w:val="TableParagraph"/>
+              <w:spacing w:before="0"/>
+              <w:ind w:left="0"/>
+              <w:rPr>
+                <w:b/>
+                <w:sz w:val="24"/>
+                <w:szCs w:val="20"/>
+              </w:rPr>
+            </w:pPr>
+            <w:r>
+              <w:rPr>
+                <w:b/>
+                <w:sz w:val="24"/>
+                <w:szCs w:val="20"/>
+              </w:rPr>
+              <w:t>1 – Add restriction on booking a flight function (only 1 flight for every user)</w:t>
+            </w:r>
+          </w:p>
+          <w:p>
+            <w:pPr>
+              <w:pStyle w:val="TableParagraph"/>
+              <w:spacing w:before="0"/>
+              <w:ind w:left="0"/>
+              <w:rPr>
+                <w:b/>
+                <w:sz w:val="24"/>
+                <w:szCs w:val="20"/>
+              </w:rPr>
+            </w:pPr>
+            <w:r>
+              <w:rPr>
+                <w:b/>
+                <w:sz w:val="24"/>
+                <w:szCs w:val="20"/>
+              </w:rPr>
+              <w:t>2- Search function for Admin user is out of scope</w:t>
+            </w:r>
+          </w:p>
+          <w:p>
+            <w:pPr>
+              <w:pStyle w:val="TableParagraph"/>
+              <w:spacing w:before="0"/>
+              <w:ind w:left="0"/>
+              <w:rPr>
+                <w:b/>
+                <w:sz w:val="24"/>
+                <w:szCs w:val="20"/>
+              </w:rPr>
+            </w:pPr>
+            <w:r>
+              <w:rPr>
+                <w:b/>
+                <w:sz w:val="24"/>
+                <w:szCs w:val="20"/>
+              </w:rPr>
+              <w:t>3- Update Non-Functional r</w:t>
+            </w:r>
+            <w:r>
+              <w:rPr>
+                <w:b/>
+                <w:sz w:val="24"/>
+                <w:szCs w:val="20"/>
+              </w:rPr>
+              <w:t>equirements and remove security, compatibility, maintainability, reliability, portability, and usability.</w:t>
+            </w:r>
           </w:p>
         </w:tc>
       </w:tr>
       <w:tr>
         <w:trPr>
-          <w:trHeight w:val="511"/>
+          <w:trHeight w:val="352"/>
         </w:trPr>
         <w:tc>
           <w:tcPr>
-            <w:tcW w:w="1501" w:type="dxa"/>
+            <w:tcW w:w="1076" w:type="dxa"/>
             <w:tcBorders>
               <w:top w:val="single" w:sz="6" w:space="0" w:color="000000"/>
               <w:right w:val="single" w:sz="6" w:space="0" w:color="000000"/>
@@ -1093,18 +1252,36 @@
           <w:p>
             <w:pPr>
               <w:pStyle w:val="TableParagraph"/>
-              <w:spacing w:before="0"/>
-              <w:ind w:left="0"/>
-              <w:jc w:val="center"/>
-              <w:rPr>
-                <w:sz w:val="24"/>
-              </w:rPr>
-            </w:pPr>
-          </w:p>
-        </w:tc>
-        <w:tc>
-          <w:tcPr>
-            <w:tcW w:w="1887" w:type="dxa"/>
+              <w:spacing w:before="31"/>
+              <w:rPr>
+                <w:b/>
+                <w:sz w:val="24"/>
+                <w:szCs w:val="20"/>
+              </w:rPr>
+            </w:pPr>
+            <w:r>
+              <w:rPr>
+                <w:b/>
+                <w:sz w:val="24"/>
+                <w:szCs w:val="20"/>
+              </w:rPr>
+              <w:t xml:space="preserve">Sara </w:t>
+            </w:r>
+            <w:proofErr w:type="spellStart"/>
+            <w:r>
+              <w:rPr>
+                <w:b/>
+                <w:sz w:val="24"/>
+                <w:szCs w:val="20"/>
+              </w:rPr>
+              <w:t>Sayed</w:t>
+            </w:r>
+            <w:proofErr w:type="spellEnd"/>
+          </w:p>
+        </w:tc>
+        <w:tc>
+          <w:tcPr>
+            <w:tcW w:w="1710" w:type="dxa"/>
             <w:tcBorders>
               <w:top w:val="single" w:sz="6" w:space="0" w:color="000000"/>
               <w:left w:val="single" w:sz="6" w:space="0" w:color="000000"/>
@@ -1117,14 +1294,24 @@
               <w:spacing w:before="0"/>
               <w:ind w:left="0"/>
               <w:rPr>
-                <w:sz w:val="24"/>
-              </w:rPr>
-            </w:pPr>
-          </w:p>
-        </w:tc>
-        <w:tc>
-          <w:tcPr>
-            <w:tcW w:w="1714" w:type="dxa"/>
+                <w:b/>
+                <w:sz w:val="24"/>
+                <w:szCs w:val="20"/>
+              </w:rPr>
+            </w:pPr>
+            <w:r>
+              <w:rPr>
+                <w:b/>
+                <w:sz w:val="24"/>
+                <w:szCs w:val="20"/>
+              </w:rPr>
+              <w:t>03/05/2019</w:t>
+            </w:r>
+          </w:p>
+        </w:tc>
+        <w:tc>
+          <w:tcPr>
+            <w:tcW w:w="1620" w:type="dxa"/>
             <w:tcBorders>
               <w:top w:val="single" w:sz="6" w:space="0" w:color="000000"/>
               <w:left w:val="single" w:sz="6" w:space="0" w:color="000000"/>
@@ -1137,14 +1324,24 @@
               <w:spacing w:before="0"/>
               <w:ind w:left="0"/>
               <w:rPr>
-                <w:sz w:val="24"/>
-              </w:rPr>
-            </w:pPr>
-          </w:p>
-        </w:tc>
-        <w:tc>
-          <w:tcPr>
-            <w:tcW w:w="1167" w:type="dxa"/>
+                <w:b/>
+                <w:sz w:val="24"/>
+                <w:szCs w:val="20"/>
+              </w:rPr>
+            </w:pPr>
+            <w:r>
+              <w:rPr>
+                <w:b/>
+                <w:sz w:val="24"/>
+                <w:szCs w:val="20"/>
+              </w:rPr>
+              <w:t>Comments 1, 3 accepted</w:t>
+            </w:r>
+          </w:p>
+        </w:tc>
+        <w:tc>
+          <w:tcPr>
+            <w:tcW w:w="990" w:type="dxa"/>
             <w:tcBorders>
               <w:top w:val="single" w:sz="6" w:space="0" w:color="000000"/>
               <w:left w:val="single" w:sz="6" w:space="0" w:color="000000"/>
@@ -1158,12 +1355,16 @@
               <w:ind w:left="0"/>
               <w:jc w:val="center"/>
               <w:rPr>
-                <w:sz w:val="24"/>
-              </w:rPr>
-            </w:pPr>
-            <w:r>
-              <w:rPr>
-                <w:sz w:val="24"/>
+                <w:b/>
+                <w:sz w:val="24"/>
+                <w:szCs w:val="20"/>
+              </w:rPr>
+            </w:pPr>
+            <w:r>
+              <w:rPr>
+                <w:b/>
+                <w:sz w:val="24"/>
+                <w:szCs w:val="20"/>
               </w:rPr>
               <w:t>1.1</w:t>
             </w:r>
@@ -1171,7 +1372,7 @@
         </w:tc>
         <w:tc>
           <w:tcPr>
-            <w:tcW w:w="1440" w:type="dxa"/>
+            <w:tcW w:w="1620" w:type="dxa"/>
             <w:tcBorders>
               <w:top w:val="single" w:sz="6" w:space="0" w:color="000000"/>
               <w:left w:val="single" w:sz="6" w:space="0" w:color="000000"/>
@@ -1183,15 +1384,26 @@
               <w:pStyle w:val="TableParagraph"/>
               <w:spacing w:before="0"/>
               <w:ind w:left="0"/>
-              <w:rPr>
-                <w:sz w:val="24"/>
-              </w:rPr>
-            </w:pPr>
-          </w:p>
-        </w:tc>
-        <w:tc>
-          <w:tcPr>
-            <w:tcW w:w="2345" w:type="dxa"/>
+              <w:jc w:val="center"/>
+              <w:rPr>
+                <w:b/>
+                <w:sz w:val="24"/>
+                <w:szCs w:val="20"/>
+              </w:rPr>
+            </w:pPr>
+            <w:r>
+              <w:rPr>
+                <w:b/>
+                <w:sz w:val="24"/>
+                <w:szCs w:val="20"/>
+              </w:rPr>
+              <w:t>Mahmoud Yasser</w:t>
+            </w:r>
+          </w:p>
+        </w:tc>
+        <w:tc>
+          <w:tcPr>
+            <w:tcW w:w="1170" w:type="dxa"/>
             <w:tcBorders>
               <w:top w:val="single" w:sz="6" w:space="0" w:color="000000"/>
               <w:left w:val="single" w:sz="6" w:space="0" w:color="000000"/>
@@ -1203,7 +1415,38 @@
               <w:spacing w:before="0"/>
               <w:ind w:left="0"/>
               <w:rPr>
-                <w:sz w:val="24"/>
+                <w:b/>
+                <w:sz w:val="24"/>
+                <w:szCs w:val="20"/>
+              </w:rPr>
+            </w:pPr>
+            <w:r>
+              <w:rPr>
+                <w:b/>
+                <w:sz w:val="24"/>
+                <w:szCs w:val="20"/>
+              </w:rPr>
+              <w:t>03/05/2019</w:t>
+            </w:r>
+          </w:p>
+        </w:tc>
+        <w:tc>
+          <w:tcPr>
+            <w:tcW w:w="3330" w:type="dxa"/>
+            <w:tcBorders>
+              <w:top w:val="single" w:sz="6" w:space="0" w:color="000000"/>
+              <w:left w:val="single" w:sz="6" w:space="0" w:color="000000"/>
+            </w:tcBorders>
+          </w:tcPr>
+          <w:p>
+            <w:pPr>
+              <w:pStyle w:val="TableParagraph"/>
+              <w:spacing w:before="0"/>
+              <w:ind w:left="0"/>
+              <w:rPr>
+                <w:b/>
+                <w:sz w:val="24"/>
+                <w:szCs w:val="20"/>
               </w:rPr>
             </w:pPr>
           </w:p>
@@ -1414,10 +1657,18 @@
       </w:r>
       <w:proofErr w:type="spellEnd"/>
       <w:r>
-        <w:t xml:space="preserve">, Esraa Salah, </w:t>
+        <w:t xml:space="preserve">, </w:t>
       </w:r>
       <w:proofErr w:type="spellStart"/>
       <w:r>
+        <w:t>Esraa</w:t>
+      </w:r>
+      <w:proofErr w:type="spellEnd"/>
+      <w:r>
+        <w:t xml:space="preserve"> Salah, </w:t>
+      </w:r>
+      <w:proofErr w:type="spellStart"/>
+      <w:r>
         <w:t>Asmaa</w:t>
       </w:r>
       <w:proofErr w:type="spellEnd"/>
@@ -1430,7 +1681,15 @@
       </w:r>
       <w:proofErr w:type="spellEnd"/>
       <w:r>
-        <w:t>, Sara Sayed, and Mahmoud Yasser. Within the projected schedule. This document will include detailed descriptions of all Requirements for the Travel Advisor system with the help of diagrams and Visuals that depict our schedule, costs, and constraints.</w:t>
+        <w:t xml:space="preserve">, Sara </w:t>
+      </w:r>
+      <w:proofErr w:type="spellStart"/>
+      <w:r>
+        <w:t>Sayed</w:t>
+      </w:r>
+      <w:proofErr w:type="spellEnd"/>
+      <w:r>
+        <w:t>, and Mahmoud Yasser. Within the projected schedule. This document will include detailed descriptions of all Requirements for the Travel Advisor system with the help of diagrams and Visuals that depict our schedule, costs, and constraints.</w:t>
       </w:r>
     </w:p>
     <w:p>
@@ -5438,7 +5697,7 @@
                   <w:rPr>
                     <w:noProof/>
                   </w:rPr>
-                  <w:t>7</w:t>
+                  <w:t>1</w:t>
                 </w:r>
                 <w:r>
                   <w:fldChar w:fldCharType="end"/>

</xml_diff>